<commit_message>
actually building the website before pushing to make sure I actually fix the path error
</commit_message>
<xml_diff>
--- a/docs/Dallas531Syllabus.docx
+++ b/docs/Dallas531Syllabus.docx
@@ -48,7 +48,11 @@
       </w:pPr>
       <w:r>
         <w:rPr/>
-        <w:t>Spring 2025</w:t>
+        <w:t>Spring 202</w:t>
+      </w:r>
+      <w:r>
+        <w:rPr/>
+        <w:t>5</w:t>
       </w:r>
     </w:p>
     <w:p>
@@ -702,8 +706,8 @@
         <w:gridCol w:w="883"/>
         <w:gridCol w:w="812"/>
         <w:gridCol w:w="2730"/>
-        <w:gridCol w:w="4317"/>
-        <w:gridCol w:w="2643"/>
+        <w:gridCol w:w="4318"/>
+        <w:gridCol w:w="2642"/>
       </w:tblGrid>
       <w:tr>
         <w:trPr>
@@ -727,16 +731,15 @@
               <w:spacing w:lineRule="auto" w:line="240" w:before="0" w:after="0"/>
               <w:jc w:val="center"/>
               <w:rPr>
+                <w:rFonts w:ascii="Verdana" w:hAnsi="Verdana" w:eastAsia="Verdana" w:cs="Verdana"/>
+                <w:sz w:val="20"/>
+                <w:szCs w:val="20"/>
+              </w:rPr>
+            </w:pPr>
+            <w:r>
+              <w:rPr>
+                <w:rFonts w:eastAsia="Verdana" w:cs="Verdana" w:ascii="Verdana" w:hAnsi="Verdana"/>
                 <w:b/>
-                <w:b/>
-                <w:bCs/>
-              </w:rPr>
-            </w:pPr>
-            <w:r>
-              <w:rPr>
-                <w:rFonts w:eastAsia="Verdana" w:cs="Verdana" w:ascii="Verdana" w:hAnsi="Verdana"/>
-                <w:b/>
-                <w:bCs/>
                 <w:color w:val="000000"/>
                 <w:sz w:val="20"/>
                 <w:szCs w:val="20"/>
@@ -762,16 +765,15 @@
               <w:spacing w:lineRule="auto" w:line="240" w:before="0" w:after="0"/>
               <w:jc w:val="center"/>
               <w:rPr>
+                <w:rFonts w:ascii="Verdana" w:hAnsi="Verdana" w:eastAsia="Verdana" w:cs="Verdana"/>
+                <w:sz w:val="20"/>
+                <w:szCs w:val="20"/>
+              </w:rPr>
+            </w:pPr>
+            <w:r>
+              <w:rPr>
+                <w:rFonts w:eastAsia="Verdana" w:cs="Verdana" w:ascii="Verdana" w:hAnsi="Verdana"/>
                 <w:b/>
-                <w:b/>
-                <w:bCs/>
-              </w:rPr>
-            </w:pPr>
-            <w:r>
-              <w:rPr>
-                <w:rFonts w:eastAsia="Verdana" w:cs="Verdana" w:ascii="Verdana" w:hAnsi="Verdana"/>
-                <w:b/>
-                <w:bCs/>
                 <w:color w:val="000000"/>
                 <w:sz w:val="20"/>
                 <w:szCs w:val="20"/>
@@ -797,26 +799,23 @@
               <w:spacing w:lineRule="auto" w:line="240" w:before="0" w:after="0"/>
               <w:jc w:val="center"/>
               <w:rPr>
-                <w:b/>
-                <w:b/>
-                <w:bCs/>
-              </w:rPr>
-            </w:pPr>
-            <w:r>
-              <w:rPr>
-                <w:rFonts w:eastAsia="Verdana" w:cs="Verdana" w:ascii="Verdana" w:hAnsi="Verdana"/>
-                <w:b/>
-                <w:bCs/>
+                <w:rFonts w:ascii="Verdana" w:hAnsi="Verdana" w:eastAsia="Verdana" w:cs="Verdana"/>
                 <w:sz w:val="20"/>
                 <w:szCs w:val="20"/>
               </w:rPr>
+            </w:pPr>
+            <w:r>
+              <w:rPr>
+                <w:rFonts w:eastAsia="Verdana" w:cs="Verdana" w:ascii="Verdana" w:hAnsi="Verdana"/>
+                <w:sz w:val="20"/>
+                <w:szCs w:val="20"/>
+              </w:rPr>
               <w:t xml:space="preserve">Lecture </w:t>
             </w:r>
             <w:r>
               <w:rPr>
                 <w:rFonts w:eastAsia="Verdana" w:cs="Verdana" w:ascii="Verdana" w:hAnsi="Verdana"/>
                 <w:b/>
-                <w:bCs/>
                 <w:color w:val="000000"/>
                 <w:sz w:val="20"/>
                 <w:szCs w:val="20"/>
@@ -827,7 +826,7 @@
         </w:tc>
         <w:tc>
           <w:tcPr>
-            <w:tcW w:w="4317" w:type="dxa"/>
+            <w:tcW w:w="4318" w:type="dxa"/>
             <w:tcBorders>
               <w:top w:val="single" w:sz="4" w:space="0" w:color="666666"/>
               <w:left w:val="single" w:sz="4" w:space="0" w:color="666666"/>
@@ -842,26 +841,24 @@
               <w:spacing w:lineRule="auto" w:line="240" w:before="0" w:after="0"/>
               <w:jc w:val="center"/>
               <w:rPr>
-                <w:b/>
-                <w:b/>
-                <w:bCs/>
-              </w:rPr>
-            </w:pPr>
-            <w:r>
-              <w:rPr>
-                <w:rFonts w:eastAsia="Verdana" w:cs="Verdana" w:ascii="Verdana" w:hAnsi="Verdana"/>
-                <w:b/>
-                <w:bCs/>
+                <w:rFonts w:ascii="Verdana" w:hAnsi="Verdana" w:eastAsia="Verdana" w:cs="Verdana"/>
                 <w:sz w:val="20"/>
                 <w:szCs w:val="20"/>
               </w:rPr>
+            </w:pPr>
+            <w:r>
+              <w:rPr>
+                <w:rFonts w:eastAsia="Verdana" w:cs="Verdana" w:ascii="Verdana" w:hAnsi="Verdana"/>
+                <w:sz w:val="20"/>
+                <w:szCs w:val="20"/>
+              </w:rPr>
               <w:t>Lab Topic</w:t>
             </w:r>
           </w:p>
         </w:tc>
         <w:tc>
           <w:tcPr>
-            <w:tcW w:w="2643" w:type="dxa"/>
+            <w:tcW w:w="2642" w:type="dxa"/>
             <w:tcBorders>
               <w:top w:val="single" w:sz="4" w:space="0" w:color="666666"/>
               <w:left w:val="single" w:sz="4" w:space="0" w:color="666666"/>
@@ -876,16 +873,15 @@
               <w:spacing w:lineRule="auto" w:line="240" w:before="0" w:after="0"/>
               <w:jc w:val="center"/>
               <w:rPr>
+                <w:rFonts w:ascii="Verdana" w:hAnsi="Verdana" w:eastAsia="Verdana" w:cs="Verdana"/>
+                <w:sz w:val="20"/>
+                <w:szCs w:val="20"/>
+              </w:rPr>
+            </w:pPr>
+            <w:r>
+              <w:rPr>
+                <w:rFonts w:eastAsia="Verdana" w:cs="Verdana" w:ascii="Verdana" w:hAnsi="Verdana"/>
                 <w:b/>
-                <w:b/>
-                <w:bCs/>
-              </w:rPr>
-            </w:pPr>
-            <w:r>
-              <w:rPr>
-                <w:rFonts w:eastAsia="Verdana" w:cs="Verdana" w:ascii="Verdana" w:hAnsi="Verdana"/>
-                <w:b/>
-                <w:bCs/>
                 <w:color w:val="000000"/>
                 <w:sz w:val="20"/>
                 <w:szCs w:val="20"/>
@@ -895,8 +891,6 @@
             <w:r>
               <w:rPr>
                 <w:rFonts w:eastAsia="Verdana" w:cs="Verdana" w:ascii="Verdana" w:hAnsi="Verdana"/>
-                <w:b/>
-                <w:bCs/>
                 <w:sz w:val="20"/>
                 <w:szCs w:val="20"/>
               </w:rPr>
@@ -925,18 +919,15 @@
               <w:pStyle w:val="LOnormal"/>
               <w:widowControl w:val="false"/>
               <w:spacing w:lineRule="auto" w:line="240" w:before="0" w:after="0"/>
-              <w:jc w:val="center"/>
-              <w:rPr>
-                <w:b w:val="false"/>
-                <w:b w:val="false"/>
-                <w:bCs w:val="false"/>
-              </w:rPr>
-            </w:pPr>
-            <w:r>
-              <w:rPr>
-                <w:rFonts w:eastAsia="Verdana" w:cs="Verdana" w:ascii="Verdana" w:hAnsi="Verdana"/>
-                <w:b w:val="false"/>
-                <w:bCs w:val="false"/>
+              <w:jc w:val="left"/>
+              <w:rPr>
+                <w:rFonts w:ascii="Verdana" w:hAnsi="Verdana" w:eastAsia="Verdana" w:cs="Verdana"/>
+              </w:rPr>
+            </w:pPr>
+            <w:r>
+              <w:rPr>
+                <w:rFonts w:eastAsia="Verdana" w:cs="Verdana" w:ascii="Verdana" w:hAnsi="Verdana"/>
+                <w:b/>
                 <w:color w:val="000000"/>
               </w:rPr>
               <w:t>1</w:t>
@@ -946,6 +937,85 @@
         <w:tc>
           <w:tcPr>
             <w:tcW w:w="812" w:type="dxa"/>
+            <w:tcBorders>
+              <w:top w:val="single" w:sz="4" w:space="0" w:color="666666"/>
+              <w:left w:val="single" w:sz="4" w:space="0" w:color="666666"/>
+              <w:bottom w:val="single" w:sz="4" w:space="0" w:color="666666"/>
+              <w:right w:val="single" w:sz="4" w:space="0" w:color="666666"/>
+            </w:tcBorders>
+            <w:shd w:fill="CCCCCC" w:val="clear"/>
+          </w:tcPr>
+          <w:p>
+            <w:pPr>
+              <w:pStyle w:val="LOnormal"/>
+              <w:widowControl w:val="false"/>
+              <w:spacing w:lineRule="auto" w:line="240" w:before="0" w:after="0"/>
+              <w:jc w:val="left"/>
+              <w:rPr>
+                <w:rFonts w:ascii="Verdana" w:hAnsi="Verdana" w:eastAsia="Verdana" w:cs="Verdana"/>
+                <w:sz w:val="16"/>
+                <w:szCs w:val="16"/>
+              </w:rPr>
+            </w:pPr>
+            <w:r>
+              <w:rPr>
+                <w:rFonts w:eastAsia="Verdana" w:cs="Verdana" w:ascii="Verdana" w:hAnsi="Verdana"/>
+                <w:sz w:val="16"/>
+                <w:szCs w:val="16"/>
+              </w:rPr>
+              <w:t>1</w:t>
+            </w:r>
+            <w:r>
+              <w:rPr>
+                <w:rFonts w:eastAsia="Verdana" w:cs="Verdana" w:ascii="Verdana" w:hAnsi="Verdana"/>
+                <w:color w:val="000000"/>
+                <w:sz w:val="16"/>
+                <w:szCs w:val="16"/>
+              </w:rPr>
+              <w:t>/</w:t>
+            </w:r>
+            <w:r>
+              <w:rPr>
+                <w:rFonts w:eastAsia="Verdana" w:cs="Verdana" w:ascii="Verdana" w:hAnsi="Verdana"/>
+                <w:color w:val="000000"/>
+                <w:sz w:val="16"/>
+                <w:szCs w:val="16"/>
+              </w:rPr>
+              <w:t>1</w:t>
+            </w:r>
+            <w:r>
+              <w:rPr>
+                <w:rFonts w:eastAsia="Verdana" w:cs="Verdana" w:ascii="Verdana" w:hAnsi="Verdana"/>
+                <w:sz w:val="16"/>
+                <w:szCs w:val="16"/>
+              </w:rPr>
+              <w:t>4</w:t>
+            </w:r>
+          </w:p>
+          <w:p>
+            <w:pPr>
+              <w:pStyle w:val="LOnormal"/>
+              <w:widowControl w:val="false"/>
+              <w:spacing w:lineRule="auto" w:line="240" w:before="0" w:after="0"/>
+              <w:jc w:val="left"/>
+              <w:rPr>
+                <w:rFonts w:ascii="Verdana" w:hAnsi="Verdana" w:eastAsia="Verdana" w:cs="Verdana"/>
+                <w:sz w:val="16"/>
+                <w:szCs w:val="16"/>
+              </w:rPr>
+            </w:pPr>
+            <w:r>
+              <w:rPr>
+                <w:rFonts w:eastAsia="Verdana" w:cs="Verdana" w:ascii="Verdana" w:hAnsi="Verdana"/>
+                <w:sz w:val="16"/>
+                <w:szCs w:val="16"/>
+              </w:rPr>
+            </w:r>
+          </w:p>
+        </w:tc>
+        <w:tc>
+          <w:tcPr>
+            <w:tcW w:w="2730" w:type="dxa"/>
             <w:tcBorders>
               <w:top w:val="single" w:sz="4" w:space="0" w:color="666666"/>
               <w:left w:val="single" w:sz="4" w:space="0" w:color="666666"/>
@@ -960,34 +1030,33 @@
               <w:widowControl w:val="false"/>
               <w:spacing w:lineRule="auto" w:line="240" w:before="0" w:after="0"/>
               <w:jc w:val="center"/>
-              <w:rPr/>
-            </w:pPr>
-            <w:r>
-              <w:rPr>
-                <w:rFonts w:eastAsia="Verdana" w:cs="Verdana" w:ascii="Verdana" w:hAnsi="Verdana"/>
-                <w:sz w:val="16"/>
-                <w:szCs w:val="16"/>
-              </w:rPr>
-              <w:t>1</w:t>
-            </w:r>
-            <w:r>
-              <w:rPr>
-                <w:rFonts w:eastAsia="Verdana" w:cs="Verdana" w:ascii="Verdana" w:hAnsi="Verdana"/>
-                <w:color w:val="000000"/>
-                <w:sz w:val="16"/>
-                <w:szCs w:val="16"/>
-              </w:rPr>
-              <w:t>/1</w:t>
-            </w:r>
-            <w:r>
-              <w:rPr>
-                <w:rFonts w:eastAsia="Verdana" w:cs="Verdana" w:ascii="Verdana" w:hAnsi="Verdana"/>
-                <w:sz w:val="16"/>
-                <w:szCs w:val="16"/>
-              </w:rPr>
-              <w:t>4</w:t>
-            </w:r>
-          </w:p>
+              <w:rPr>
+                <w:rFonts w:ascii="Verdana" w:hAnsi="Verdana" w:eastAsia="Verdana" w:cs="Verdana"/>
+                <w:sz w:val="16"/>
+                <w:szCs w:val="16"/>
+              </w:rPr>
+            </w:pPr>
+            <w:r>
+              <w:rPr>
+                <w:rFonts w:eastAsia="Verdana" w:cs="Verdana" w:ascii="Verdana" w:hAnsi="Verdana"/>
+                <w:sz w:val="16"/>
+                <w:szCs w:val="16"/>
+              </w:rPr>
+              <w:t>Course design, goals, introduction, and setup</w:t>
+            </w:r>
+          </w:p>
+        </w:tc>
+        <w:tc>
+          <w:tcPr>
+            <w:tcW w:w="4318" w:type="dxa"/>
+            <w:tcBorders>
+              <w:top w:val="single" w:sz="4" w:space="0" w:color="666666"/>
+              <w:left w:val="single" w:sz="4" w:space="0" w:color="666666"/>
+              <w:bottom w:val="single" w:sz="4" w:space="0" w:color="666666"/>
+              <w:right w:val="single" w:sz="4" w:space="0" w:color="666666"/>
+            </w:tcBorders>
+            <w:shd w:fill="CCCCCC" w:val="clear"/>
+          </w:tcPr>
           <w:p>
             <w:pPr>
               <w:pStyle w:val="LOnormal"/>
@@ -1006,70 +1075,13 @@
                 <w:sz w:val="16"/>
                 <w:szCs w:val="16"/>
               </w:rPr>
-            </w:r>
-          </w:p>
-        </w:tc>
-        <w:tc>
-          <w:tcPr>
-            <w:tcW w:w="2730" w:type="dxa"/>
-            <w:tcBorders>
-              <w:top w:val="single" w:sz="4" w:space="0" w:color="666666"/>
-              <w:left w:val="single" w:sz="4" w:space="0" w:color="666666"/>
-              <w:bottom w:val="single" w:sz="4" w:space="0" w:color="666666"/>
-              <w:right w:val="single" w:sz="4" w:space="0" w:color="666666"/>
-            </w:tcBorders>
-            <w:shd w:fill="CCCCCC" w:val="clear"/>
-          </w:tcPr>
-          <w:p>
-            <w:pPr>
-              <w:pStyle w:val="LOnormal"/>
-              <w:widowControl w:val="false"/>
-              <w:spacing w:lineRule="auto" w:line="240" w:before="0" w:after="0"/>
-              <w:jc w:val="center"/>
-              <w:rPr/>
-            </w:pPr>
-            <w:r>
-              <w:rPr>
-                <w:rFonts w:eastAsia="Verdana" w:cs="Verdana" w:ascii="Verdana" w:hAnsi="Verdana"/>
-                <w:sz w:val="16"/>
-                <w:szCs w:val="16"/>
-              </w:rPr>
-              <w:t>Course design, goals, introduction, and setup</w:t>
-            </w:r>
-          </w:p>
-        </w:tc>
-        <w:tc>
-          <w:tcPr>
-            <w:tcW w:w="4317" w:type="dxa"/>
-            <w:tcBorders>
-              <w:top w:val="single" w:sz="4" w:space="0" w:color="666666"/>
-              <w:left w:val="single" w:sz="4" w:space="0" w:color="666666"/>
-              <w:bottom w:val="single" w:sz="4" w:space="0" w:color="666666"/>
-              <w:right w:val="single" w:sz="4" w:space="0" w:color="666666"/>
-            </w:tcBorders>
-            <w:shd w:fill="CCCCCC" w:val="clear"/>
-          </w:tcPr>
-          <w:p>
-            <w:pPr>
-              <w:pStyle w:val="LOnormal"/>
-              <w:widowControl w:val="false"/>
-              <w:spacing w:lineRule="auto" w:line="240" w:before="0" w:after="0"/>
-              <w:jc w:val="center"/>
-              <w:rPr/>
-            </w:pPr>
-            <w:r>
-              <w:rPr>
-                <w:rFonts w:eastAsia="Verdana" w:cs="Verdana" w:ascii="Verdana" w:hAnsi="Verdana"/>
-                <w:sz w:val="16"/>
-                <w:szCs w:val="16"/>
-              </w:rPr>
               <w:t>No Labs</w:t>
             </w:r>
           </w:p>
         </w:tc>
         <w:tc>
           <w:tcPr>
-            <w:tcW w:w="2643" w:type="dxa"/>
+            <w:tcW w:w="2642" w:type="dxa"/>
             <w:tcBorders>
               <w:top w:val="single" w:sz="4" w:space="0" w:color="666666"/>
               <w:left w:val="single" w:sz="4" w:space="0" w:color="666666"/>
@@ -1119,18 +1131,15 @@
               <w:pStyle w:val="LOnormal"/>
               <w:widowControl w:val="false"/>
               <w:spacing w:lineRule="auto" w:line="240" w:before="0" w:after="0"/>
-              <w:jc w:val="center"/>
-              <w:rPr>
-                <w:b w:val="false"/>
-                <w:b w:val="false"/>
-                <w:bCs w:val="false"/>
-              </w:rPr>
-            </w:pPr>
-            <w:r>
-              <w:rPr>
-                <w:rFonts w:eastAsia="Verdana" w:cs="Verdana" w:ascii="Verdana" w:hAnsi="Verdana"/>
-                <w:b w:val="false"/>
-                <w:bCs w:val="false"/>
+              <w:jc w:val="left"/>
+              <w:rPr>
+                <w:rFonts w:ascii="Verdana" w:hAnsi="Verdana" w:eastAsia="Verdana" w:cs="Verdana"/>
+              </w:rPr>
+            </w:pPr>
+            <w:r>
+              <w:rPr>
+                <w:rFonts w:eastAsia="Verdana" w:cs="Verdana" w:ascii="Verdana" w:hAnsi="Verdana"/>
+                <w:b/>
                 <w:color w:val="000000"/>
               </w:rPr>
               <w:t>2</w:t>
@@ -1140,6 +1149,56 @@
         <w:tc>
           <w:tcPr>
             <w:tcW w:w="812" w:type="dxa"/>
+            <w:tcBorders>
+              <w:top w:val="single" w:sz="4" w:space="0" w:color="666666"/>
+              <w:left w:val="single" w:sz="4" w:space="0" w:color="666666"/>
+              <w:bottom w:val="single" w:sz="4" w:space="0" w:color="666666"/>
+              <w:right w:val="single" w:sz="4" w:space="0" w:color="666666"/>
+            </w:tcBorders>
+          </w:tcPr>
+          <w:p>
+            <w:pPr>
+              <w:pStyle w:val="LOnormal"/>
+              <w:widowControl w:val="false"/>
+              <w:spacing w:lineRule="auto" w:line="240" w:before="0" w:after="0"/>
+              <w:jc w:val="left"/>
+              <w:rPr>
+                <w:rFonts w:ascii="Verdana" w:hAnsi="Verdana" w:eastAsia="Verdana" w:cs="Verdana"/>
+                <w:sz w:val="16"/>
+                <w:szCs w:val="16"/>
+              </w:rPr>
+            </w:pPr>
+            <w:r>
+              <w:rPr>
+                <w:rFonts w:eastAsia="Verdana" w:cs="Verdana" w:ascii="Verdana" w:hAnsi="Verdana"/>
+                <w:sz w:val="16"/>
+                <w:szCs w:val="16"/>
+              </w:rPr>
+              <w:t>1</w:t>
+            </w:r>
+            <w:r>
+              <w:rPr>
+                <w:rFonts w:eastAsia="Verdana" w:cs="Verdana" w:ascii="Verdana" w:hAnsi="Verdana"/>
+                <w:color w:val="000000"/>
+                <w:sz w:val="16"/>
+                <w:szCs w:val="16"/>
+              </w:rPr>
+              <w:t>/</w:t>
+            </w:r>
+            <w:r>
+              <w:rPr>
+                <w:rFonts w:eastAsia="Verdana" w:cs="Verdana" w:ascii="Verdana" w:hAnsi="Verdana"/>
+                <w:color w:val="000000"/>
+                <w:sz w:val="16"/>
+                <w:szCs w:val="16"/>
+              </w:rPr>
+              <w:t>21</w:t>
+            </w:r>
+          </w:p>
+        </w:tc>
+        <w:tc>
+          <w:tcPr>
+            <w:tcW w:w="2730" w:type="dxa"/>
             <w:tcBorders>
               <w:top w:val="single" w:sz="4" w:space="0" w:color="666666"/>
               <w:left w:val="single" w:sz="4" w:space="0" w:color="666666"/>
@@ -1153,30 +1212,25 @@
               <w:widowControl w:val="false"/>
               <w:spacing w:lineRule="auto" w:line="240" w:before="0" w:after="0"/>
               <w:jc w:val="center"/>
-              <w:rPr/>
-            </w:pPr>
-            <w:r>
-              <w:rPr>
-                <w:rFonts w:eastAsia="Verdana" w:cs="Verdana" w:ascii="Verdana" w:hAnsi="Verdana"/>
-                <w:sz w:val="16"/>
-                <w:szCs w:val="16"/>
-              </w:rPr>
-              <w:t>1</w:t>
-            </w:r>
-            <w:r>
-              <w:rPr>
-                <w:rFonts w:eastAsia="Verdana" w:cs="Verdana" w:ascii="Verdana" w:hAnsi="Verdana"/>
-                <w:color w:val="000000"/>
-                <w:sz w:val="16"/>
-                <w:szCs w:val="16"/>
-              </w:rPr>
-              <w:t>/21</w:t>
-            </w:r>
-          </w:p>
-        </w:tc>
-        <w:tc>
-          <w:tcPr>
-            <w:tcW w:w="2730" w:type="dxa"/>
+              <w:rPr>
+                <w:rFonts w:ascii="Verdana" w:hAnsi="Verdana" w:eastAsia="Verdana" w:cs="Verdana"/>
+                <w:sz w:val="16"/>
+                <w:szCs w:val="16"/>
+              </w:rPr>
+            </w:pPr>
+            <w:r>
+              <w:rPr>
+                <w:rFonts w:eastAsia="Verdana" w:cs="Verdana" w:ascii="Verdana" w:hAnsi="Verdana"/>
+                <w:sz w:val="16"/>
+                <w:szCs w:val="16"/>
+              </w:rPr>
+              <w:t>Life history strategies and host-parasite coevolution</w:t>
+            </w:r>
+          </w:p>
+        </w:tc>
+        <w:tc>
+          <w:tcPr>
+            <w:tcW w:w="4318" w:type="dxa"/>
             <w:tcBorders>
               <w:top w:val="single" w:sz="4" w:space="0" w:color="666666"/>
               <w:left w:val="single" w:sz="4" w:space="0" w:color="666666"/>
@@ -1190,35 +1244,11 @@
               <w:widowControl w:val="false"/>
               <w:spacing w:lineRule="auto" w:line="240" w:before="0" w:after="0"/>
               <w:jc w:val="center"/>
-              <w:rPr/>
-            </w:pPr>
-            <w:r>
-              <w:rPr>
-                <w:rFonts w:eastAsia="Verdana" w:cs="Verdana" w:ascii="Verdana" w:hAnsi="Verdana"/>
-                <w:sz w:val="16"/>
-                <w:szCs w:val="16"/>
-              </w:rPr>
-              <w:t>Life history strategies and host-parasite coevolution</w:t>
-            </w:r>
-          </w:p>
-        </w:tc>
-        <w:tc>
-          <w:tcPr>
-            <w:tcW w:w="4317" w:type="dxa"/>
-            <w:tcBorders>
-              <w:top w:val="single" w:sz="4" w:space="0" w:color="666666"/>
-              <w:left w:val="single" w:sz="4" w:space="0" w:color="666666"/>
-              <w:bottom w:val="single" w:sz="4" w:space="0" w:color="666666"/>
-              <w:right w:val="single" w:sz="4" w:space="0" w:color="666666"/>
-            </w:tcBorders>
-          </w:tcPr>
-          <w:p>
-            <w:pPr>
-              <w:pStyle w:val="LOnormal"/>
-              <w:widowControl w:val="false"/>
-              <w:spacing w:lineRule="auto" w:line="240" w:before="0" w:after="0"/>
-              <w:jc w:val="center"/>
-              <w:rPr/>
+              <w:rPr>
+                <w:rFonts w:ascii="Verdana" w:hAnsi="Verdana" w:eastAsia="Verdana" w:cs="Verdana"/>
+                <w:sz w:val="16"/>
+                <w:szCs w:val="16"/>
+              </w:rPr>
             </w:pPr>
             <w:r>
               <w:rPr>
@@ -1232,7 +1262,7 @@
         </w:tc>
         <w:tc>
           <w:tcPr>
-            <w:tcW w:w="2643" w:type="dxa"/>
+            <w:tcW w:w="2642" w:type="dxa"/>
             <w:tcBorders>
               <w:top w:val="single" w:sz="4" w:space="0" w:color="666666"/>
               <w:left w:val="single" w:sz="4" w:space="0" w:color="666666"/>
@@ -1282,27 +1312,114 @@
               <w:pStyle w:val="LOnormal"/>
               <w:widowControl w:val="false"/>
               <w:spacing w:lineRule="auto" w:line="240" w:before="0" w:after="0"/>
+              <w:jc w:val="left"/>
+              <w:rPr>
+                <w:rFonts w:ascii="Verdana" w:hAnsi="Verdana" w:eastAsia="Verdana" w:cs="Verdana"/>
+              </w:rPr>
+            </w:pPr>
+            <w:r>
+              <w:rPr>
+                <w:rFonts w:eastAsia="Verdana" w:cs="Verdana" w:ascii="Verdana" w:hAnsi="Verdana"/>
+                <w:b/>
+                <w:color w:val="000000"/>
+              </w:rPr>
+              <w:t>3</w:t>
+            </w:r>
+          </w:p>
+        </w:tc>
+        <w:tc>
+          <w:tcPr>
+            <w:tcW w:w="812" w:type="dxa"/>
+            <w:tcBorders>
+              <w:top w:val="single" w:sz="4" w:space="0" w:color="666666"/>
+              <w:left w:val="single" w:sz="4" w:space="0" w:color="666666"/>
+              <w:bottom w:val="single" w:sz="4" w:space="0" w:color="666666"/>
+              <w:right w:val="single" w:sz="4" w:space="0" w:color="666666"/>
+            </w:tcBorders>
+            <w:shd w:fill="CCCCCC" w:val="clear"/>
+          </w:tcPr>
+          <w:p>
+            <w:pPr>
+              <w:pStyle w:val="LOnormal"/>
+              <w:widowControl w:val="false"/>
+              <w:spacing w:lineRule="auto" w:line="240" w:before="0" w:after="0"/>
+              <w:jc w:val="left"/>
+              <w:rPr>
+                <w:rFonts w:ascii="Verdana" w:hAnsi="Verdana" w:eastAsia="Verdana" w:cs="Verdana"/>
+                <w:sz w:val="16"/>
+                <w:szCs w:val="16"/>
+              </w:rPr>
+            </w:pPr>
+            <w:r>
+              <w:rPr>
+                <w:rFonts w:eastAsia="Verdana" w:cs="Verdana" w:ascii="Verdana" w:hAnsi="Verdana"/>
+                <w:sz w:val="16"/>
+                <w:szCs w:val="16"/>
+              </w:rPr>
+              <w:t>1</w:t>
+            </w:r>
+            <w:r>
+              <w:rPr>
+                <w:rFonts w:eastAsia="Verdana" w:cs="Verdana" w:ascii="Verdana" w:hAnsi="Verdana"/>
+                <w:color w:val="000000"/>
+                <w:sz w:val="16"/>
+                <w:szCs w:val="16"/>
+              </w:rPr>
+              <w:t>/</w:t>
+            </w:r>
+            <w:r>
+              <w:rPr>
+                <w:rFonts w:eastAsia="Verdana" w:cs="Verdana" w:ascii="Verdana" w:hAnsi="Verdana"/>
+                <w:sz w:val="16"/>
+                <w:szCs w:val="16"/>
+              </w:rPr>
+              <w:t>2</w:t>
+            </w:r>
+            <w:r>
+              <w:rPr>
+                <w:rFonts w:eastAsia="Verdana" w:cs="Verdana" w:ascii="Verdana" w:hAnsi="Verdana"/>
+                <w:sz w:val="16"/>
+                <w:szCs w:val="16"/>
+              </w:rPr>
+              <w:t>8</w:t>
+            </w:r>
+          </w:p>
+        </w:tc>
+        <w:tc>
+          <w:tcPr>
+            <w:tcW w:w="2730" w:type="dxa"/>
+            <w:tcBorders>
+              <w:top w:val="single" w:sz="4" w:space="0" w:color="666666"/>
+              <w:left w:val="single" w:sz="4" w:space="0" w:color="666666"/>
+              <w:bottom w:val="single" w:sz="4" w:space="0" w:color="666666"/>
+              <w:right w:val="single" w:sz="4" w:space="0" w:color="666666"/>
+            </w:tcBorders>
+            <w:shd w:fill="CCCCCC" w:val="clear"/>
+          </w:tcPr>
+          <w:p>
+            <w:pPr>
+              <w:pStyle w:val="LOnormal"/>
+              <w:widowControl w:val="false"/>
               <w:jc w:val="center"/>
               <w:rPr>
-                <w:b w:val="false"/>
-                <w:b w:val="false"/>
-                <w:bCs w:val="false"/>
-              </w:rPr>
-            </w:pPr>
-            <w:r>
-              <w:rPr>
-                <w:rFonts w:eastAsia="Verdana" w:cs="Verdana" w:ascii="Verdana" w:hAnsi="Verdana"/>
-                <w:b w:val="false"/>
-                <w:bCs w:val="false"/>
-                <w:color w:val="000000"/>
-              </w:rPr>
-              <w:t>3</w:t>
-            </w:r>
-          </w:p>
-        </w:tc>
-        <w:tc>
-          <w:tcPr>
-            <w:tcW w:w="812" w:type="dxa"/>
+                <w:rFonts w:ascii="Verdana" w:hAnsi="Verdana" w:eastAsia="Verdana" w:cs="Verdana"/>
+                <w:sz w:val="16"/>
+                <w:szCs w:val="16"/>
+              </w:rPr>
+            </w:pPr>
+            <w:r>
+              <w:rPr>
+                <w:rFonts w:eastAsia="Verdana" w:cs="Verdana" w:ascii="Verdana" w:hAnsi="Verdana"/>
+                <w:sz w:val="16"/>
+                <w:szCs w:val="16"/>
+              </w:rPr>
+              <w:t>Parasite richness, specificity, and host range</w:t>
+            </w:r>
+          </w:p>
+        </w:tc>
+        <w:tc>
+          <w:tcPr>
+            <w:tcW w:w="4318" w:type="dxa"/>
             <w:tcBorders>
               <w:top w:val="single" w:sz="4" w:space="0" w:color="666666"/>
               <w:left w:val="single" w:sz="4" w:space="0" w:color="666666"/>
@@ -1317,66 +1434,25 @@
               <w:widowControl w:val="false"/>
               <w:spacing w:lineRule="auto" w:line="240" w:before="0" w:after="0"/>
               <w:jc w:val="center"/>
-              <w:rPr/>
-            </w:pPr>
-            <w:r>
-              <w:rPr>
-                <w:rFonts w:eastAsia="Verdana" w:cs="Verdana" w:ascii="Verdana" w:hAnsi="Verdana"/>
-                <w:sz w:val="16"/>
-                <w:szCs w:val="16"/>
-              </w:rPr>
-              <w:t>1</w:t>
-            </w:r>
-            <w:r>
-              <w:rPr>
-                <w:rFonts w:eastAsia="Verdana" w:cs="Verdana" w:ascii="Verdana" w:hAnsi="Verdana"/>
-                <w:color w:val="000000"/>
-                <w:sz w:val="16"/>
-                <w:szCs w:val="16"/>
-              </w:rPr>
-              <w:t>/</w:t>
-            </w:r>
-            <w:r>
-              <w:rPr>
-                <w:rFonts w:eastAsia="Verdana" w:cs="Verdana" w:ascii="Verdana" w:hAnsi="Verdana"/>
-                <w:sz w:val="16"/>
-                <w:szCs w:val="16"/>
-              </w:rPr>
-              <w:t>28</w:t>
-            </w:r>
-          </w:p>
-        </w:tc>
-        <w:tc>
-          <w:tcPr>
-            <w:tcW w:w="2730" w:type="dxa"/>
-            <w:tcBorders>
-              <w:top w:val="single" w:sz="4" w:space="0" w:color="666666"/>
-              <w:left w:val="single" w:sz="4" w:space="0" w:color="666666"/>
-              <w:bottom w:val="single" w:sz="4" w:space="0" w:color="666666"/>
-              <w:right w:val="single" w:sz="4" w:space="0" w:color="666666"/>
-            </w:tcBorders>
-            <w:shd w:fill="CCCCCC" w:val="clear"/>
-          </w:tcPr>
-          <w:p>
-            <w:pPr>
-              <w:pStyle w:val="LOnormal"/>
-              <w:widowControl w:val="false"/>
-              <w:jc w:val="center"/>
-              <w:rPr/>
-            </w:pPr>
-            <w:r>
-              <w:rPr>
-                <w:rFonts w:eastAsia="Verdana" w:cs="Verdana" w:ascii="Verdana" w:hAnsi="Verdana"/>
-                <w:sz w:val="16"/>
-                <w:szCs w:val="16"/>
-              </w:rPr>
-              <w:t>Parasite richness, specificity, and host range</w:t>
-            </w:r>
-          </w:p>
-        </w:tc>
-        <w:tc>
-          <w:tcPr>
-            <w:tcW w:w="4317" w:type="dxa"/>
+              <w:rPr>
+                <w:rFonts w:ascii="Verdana" w:hAnsi="Verdana" w:eastAsia="Verdana" w:cs="Verdana"/>
+                <w:sz w:val="16"/>
+                <w:szCs w:val="16"/>
+              </w:rPr>
+            </w:pPr>
+            <w:r>
+              <w:rPr>
+                <w:rFonts w:eastAsia="Verdana" w:cs="Verdana" w:ascii="Verdana" w:hAnsi="Verdana"/>
+                <w:sz w:val="16"/>
+                <w:szCs w:val="16"/>
+              </w:rPr>
+              <w:t>Lab 2: Parasite Diversity; Life History Strategies</w:t>
+            </w:r>
+          </w:p>
+        </w:tc>
+        <w:tc>
+          <w:tcPr>
+            <w:tcW w:w="2642" w:type="dxa"/>
             <w:tcBorders>
               <w:top w:val="single" w:sz="4" w:space="0" w:color="666666"/>
               <w:left w:val="single" w:sz="4" w:space="0" w:color="666666"/>
@@ -1391,36 +1467,11 @@
               <w:widowControl w:val="false"/>
               <w:spacing w:lineRule="auto" w:line="240" w:before="0" w:after="0"/>
               <w:jc w:val="center"/>
-              <w:rPr/>
-            </w:pPr>
-            <w:r>
-              <w:rPr>
-                <w:rFonts w:eastAsia="Verdana" w:cs="Verdana" w:ascii="Verdana" w:hAnsi="Verdana"/>
-                <w:sz w:val="16"/>
-                <w:szCs w:val="16"/>
-              </w:rPr>
-              <w:t>Lab 2: Parasite Diversity; Life History Strategies</w:t>
-            </w:r>
-          </w:p>
-        </w:tc>
-        <w:tc>
-          <w:tcPr>
-            <w:tcW w:w="2643" w:type="dxa"/>
-            <w:tcBorders>
-              <w:top w:val="single" w:sz="4" w:space="0" w:color="666666"/>
-              <w:left w:val="single" w:sz="4" w:space="0" w:color="666666"/>
-              <w:bottom w:val="single" w:sz="4" w:space="0" w:color="666666"/>
-              <w:right w:val="single" w:sz="4" w:space="0" w:color="666666"/>
-            </w:tcBorders>
-            <w:shd w:fill="CCCCCC" w:val="clear"/>
-          </w:tcPr>
-          <w:p>
-            <w:pPr>
-              <w:pStyle w:val="LOnormal"/>
-              <w:widowControl w:val="false"/>
-              <w:spacing w:lineRule="auto" w:line="240" w:before="0" w:after="0"/>
-              <w:jc w:val="center"/>
-              <w:rPr/>
+              <w:rPr>
+                <w:rFonts w:ascii="Verdana" w:hAnsi="Verdana" w:eastAsia="Verdana" w:cs="Verdana"/>
+                <w:sz w:val="16"/>
+                <w:szCs w:val="16"/>
+              </w:rPr>
             </w:pPr>
             <w:r>
               <w:rPr>
@@ -1452,18 +1503,15 @@
               <w:pStyle w:val="LOnormal"/>
               <w:widowControl w:val="false"/>
               <w:spacing w:lineRule="auto" w:line="240" w:before="0" w:after="0"/>
-              <w:jc w:val="center"/>
-              <w:rPr>
-                <w:b w:val="false"/>
-                <w:b w:val="false"/>
-                <w:bCs w:val="false"/>
-              </w:rPr>
-            </w:pPr>
-            <w:r>
-              <w:rPr>
-                <w:rFonts w:eastAsia="Verdana" w:cs="Verdana" w:ascii="Verdana" w:hAnsi="Verdana"/>
-                <w:b w:val="false"/>
-                <w:bCs w:val="false"/>
+              <w:jc w:val="left"/>
+              <w:rPr>
+                <w:rFonts w:ascii="Verdana" w:hAnsi="Verdana" w:eastAsia="Verdana" w:cs="Verdana"/>
+              </w:rPr>
+            </w:pPr>
+            <w:r>
+              <w:rPr>
+                <w:rFonts w:eastAsia="Verdana" w:cs="Verdana" w:ascii="Verdana" w:hAnsi="Verdana"/>
+                <w:b/>
                 <w:color w:val="000000"/>
               </w:rPr>
               <w:t>4</w:t>
@@ -1473,6 +1521,76 @@
         <w:tc>
           <w:tcPr>
             <w:tcW w:w="812" w:type="dxa"/>
+            <w:tcBorders>
+              <w:top w:val="single" w:sz="4" w:space="0" w:color="666666"/>
+              <w:left w:val="single" w:sz="4" w:space="0" w:color="666666"/>
+              <w:bottom w:val="single" w:sz="4" w:space="0" w:color="666666"/>
+              <w:right w:val="single" w:sz="4" w:space="0" w:color="666666"/>
+            </w:tcBorders>
+          </w:tcPr>
+          <w:p>
+            <w:pPr>
+              <w:pStyle w:val="LOnormal"/>
+              <w:widowControl w:val="false"/>
+              <w:spacing w:lineRule="auto" w:line="240" w:before="0" w:after="0"/>
+              <w:jc w:val="left"/>
+              <w:rPr>
+                <w:rFonts w:ascii="Verdana" w:hAnsi="Verdana" w:eastAsia="Verdana" w:cs="Verdana"/>
+                <w:sz w:val="16"/>
+                <w:szCs w:val="16"/>
+              </w:rPr>
+            </w:pPr>
+            <w:r>
+              <w:rPr>
+                <w:rFonts w:eastAsia="Verdana" w:cs="Verdana" w:ascii="Verdana" w:hAnsi="Verdana"/>
+                <w:sz w:val="16"/>
+                <w:szCs w:val="16"/>
+              </w:rPr>
+              <w:t>2</w:t>
+            </w:r>
+            <w:r>
+              <w:rPr>
+                <w:rFonts w:eastAsia="Verdana" w:cs="Verdana" w:ascii="Verdana" w:hAnsi="Verdana"/>
+                <w:color w:val="000000"/>
+                <w:sz w:val="16"/>
+                <w:szCs w:val="16"/>
+              </w:rPr>
+              <w:t>/</w:t>
+            </w:r>
+            <w:r>
+              <w:rPr>
+                <w:rFonts w:eastAsia="Verdana" w:cs="Verdana" w:ascii="Verdana" w:hAnsi="Verdana"/>
+                <w:color w:val="000000"/>
+                <w:sz w:val="16"/>
+                <w:szCs w:val="16"/>
+              </w:rPr>
+              <w:t>04</w:t>
+            </w:r>
+          </w:p>
+          <w:p>
+            <w:pPr>
+              <w:pStyle w:val="LOnormal"/>
+              <w:widowControl w:val="false"/>
+              <w:spacing w:lineRule="auto" w:line="240" w:before="0" w:after="0"/>
+              <w:jc w:val="left"/>
+              <w:rPr>
+                <w:rFonts w:ascii="Verdana" w:hAnsi="Verdana" w:eastAsia="Verdana" w:cs="Verdana"/>
+                <w:sz w:val="16"/>
+                <w:szCs w:val="16"/>
+              </w:rPr>
+            </w:pPr>
+            <w:r>
+              <w:rPr>
+                <w:rFonts w:eastAsia="Verdana" w:cs="Verdana" w:ascii="Verdana" w:hAnsi="Verdana"/>
+                <w:sz w:val="16"/>
+                <w:szCs w:val="16"/>
+              </w:rPr>
+            </w:r>
+          </w:p>
+        </w:tc>
+        <w:tc>
+          <w:tcPr>
+            <w:tcW w:w="2730" w:type="dxa"/>
             <w:tcBorders>
               <w:top w:val="single" w:sz="4" w:space="0" w:color="666666"/>
               <w:left w:val="single" w:sz="4" w:space="0" w:color="666666"/>
@@ -1486,26 +1604,32 @@
               <w:widowControl w:val="false"/>
               <w:spacing w:lineRule="auto" w:line="240" w:before="0" w:after="0"/>
               <w:jc w:val="center"/>
-              <w:rPr/>
-            </w:pPr>
-            <w:r>
-              <w:rPr>
-                <w:rFonts w:eastAsia="Verdana" w:cs="Verdana" w:ascii="Verdana" w:hAnsi="Verdana"/>
-                <w:sz w:val="16"/>
-                <w:szCs w:val="16"/>
-              </w:rPr>
-              <w:t>2</w:t>
-            </w:r>
-            <w:r>
-              <w:rPr>
-                <w:rFonts w:eastAsia="Verdana" w:cs="Verdana" w:ascii="Verdana" w:hAnsi="Verdana"/>
-                <w:color w:val="000000"/>
-                <w:sz w:val="16"/>
-                <w:szCs w:val="16"/>
-              </w:rPr>
-              <w:t>/04</w:t>
-            </w:r>
-          </w:p>
+              <w:rPr>
+                <w:rFonts w:ascii="Verdana" w:hAnsi="Verdana" w:eastAsia="Verdana" w:cs="Verdana"/>
+                <w:sz w:val="16"/>
+                <w:szCs w:val="16"/>
+              </w:rPr>
+            </w:pPr>
+            <w:r>
+              <w:rPr>
+                <w:rFonts w:eastAsia="Verdana" w:cs="Verdana" w:ascii="Verdana" w:hAnsi="Verdana"/>
+                <w:sz w:val="16"/>
+                <w:szCs w:val="16"/>
+              </w:rPr>
+              <w:t>Behavioral and immunological responses</w:t>
+            </w:r>
+          </w:p>
+        </w:tc>
+        <w:tc>
+          <w:tcPr>
+            <w:tcW w:w="4318" w:type="dxa"/>
+            <w:tcBorders>
+              <w:top w:val="single" w:sz="4" w:space="0" w:color="666666"/>
+              <w:left w:val="single" w:sz="4" w:space="0" w:color="666666"/>
+              <w:bottom w:val="single" w:sz="4" w:space="0" w:color="666666"/>
+              <w:right w:val="single" w:sz="4" w:space="0" w:color="666666"/>
+            </w:tcBorders>
+          </w:tcPr>
           <w:p>
             <w:pPr>
               <w:pStyle w:val="LOnormal"/>
@@ -1524,98 +1648,51 @@
                 <w:sz w:val="16"/>
                 <w:szCs w:val="16"/>
               </w:rPr>
-            </w:r>
-          </w:p>
-        </w:tc>
-        <w:tc>
-          <w:tcPr>
-            <w:tcW w:w="2730" w:type="dxa"/>
-            <w:tcBorders>
-              <w:top w:val="single" w:sz="4" w:space="0" w:color="666666"/>
-              <w:left w:val="single" w:sz="4" w:space="0" w:color="666666"/>
-              <w:bottom w:val="single" w:sz="4" w:space="0" w:color="666666"/>
-              <w:right w:val="single" w:sz="4" w:space="0" w:color="666666"/>
-            </w:tcBorders>
-          </w:tcPr>
-          <w:p>
-            <w:pPr>
-              <w:pStyle w:val="LOnormal"/>
-              <w:widowControl w:val="false"/>
-              <w:spacing w:lineRule="auto" w:line="240" w:before="0" w:after="0"/>
+              <w:t>Lab 3: Host Range</w:t>
+            </w:r>
+          </w:p>
+        </w:tc>
+        <w:tc>
+          <w:tcPr>
+            <w:tcW w:w="2642" w:type="dxa"/>
+            <w:tcBorders>
+              <w:top w:val="single" w:sz="4" w:space="0" w:color="666666"/>
+              <w:left w:val="single" w:sz="4" w:space="0" w:color="666666"/>
+              <w:bottom w:val="single" w:sz="4" w:space="0" w:color="666666"/>
+              <w:right w:val="single" w:sz="4" w:space="0" w:color="666666"/>
+            </w:tcBorders>
+            <w:shd w:fill="FFFFFF" w:val="clear"/>
+          </w:tcPr>
+          <w:p>
+            <w:pPr>
+              <w:pStyle w:val="LOnormal"/>
+              <w:widowControl w:val="false"/>
               <w:jc w:val="center"/>
-              <w:rPr/>
-            </w:pPr>
-            <w:r>
-              <w:rPr>
-                <w:rFonts w:eastAsia="Verdana" w:cs="Verdana" w:ascii="Verdana" w:hAnsi="Verdana"/>
-                <w:sz w:val="16"/>
-                <w:szCs w:val="16"/>
-              </w:rPr>
-              <w:t>Behavioral and immunological responses</w:t>
-            </w:r>
-          </w:p>
-        </w:tc>
-        <w:tc>
-          <w:tcPr>
-            <w:tcW w:w="4317" w:type="dxa"/>
-            <w:tcBorders>
-              <w:top w:val="single" w:sz="4" w:space="0" w:color="666666"/>
-              <w:left w:val="single" w:sz="4" w:space="0" w:color="666666"/>
-              <w:bottom w:val="single" w:sz="4" w:space="0" w:color="666666"/>
-              <w:right w:val="single" w:sz="4" w:space="0" w:color="666666"/>
-            </w:tcBorders>
-          </w:tcPr>
-          <w:p>
-            <w:pPr>
-              <w:pStyle w:val="LOnormal"/>
-              <w:widowControl w:val="false"/>
-              <w:spacing w:lineRule="auto" w:line="240" w:before="0" w:after="0"/>
+              <w:rPr>
+                <w:rFonts w:ascii="Verdana" w:hAnsi="Verdana" w:eastAsia="Verdana" w:cs="Verdana"/>
+                <w:sz w:val="16"/>
+                <w:szCs w:val="16"/>
+              </w:rPr>
+            </w:pPr>
+            <w:r>
+              <w:rPr>
+                <w:rFonts w:eastAsia="Verdana" w:cs="Verdana" w:ascii="Verdana" w:hAnsi="Verdana"/>
+                <w:sz w:val="16"/>
+                <w:szCs w:val="16"/>
+              </w:rPr>
+              <w:t>1/30: HW 1</w:t>
+            </w:r>
+          </w:p>
+          <w:p>
+            <w:pPr>
+              <w:pStyle w:val="LOnormal"/>
+              <w:widowControl w:val="false"/>
               <w:jc w:val="center"/>
-              <w:rPr/>
-            </w:pPr>
-            <w:r>
-              <w:rPr>
-                <w:rFonts w:eastAsia="Verdana" w:cs="Verdana" w:ascii="Verdana" w:hAnsi="Verdana"/>
-                <w:sz w:val="16"/>
-                <w:szCs w:val="16"/>
-              </w:rPr>
-              <w:t>Lab 3: Host Range</w:t>
-            </w:r>
-          </w:p>
-        </w:tc>
-        <w:tc>
-          <w:tcPr>
-            <w:tcW w:w="2643" w:type="dxa"/>
-            <w:tcBorders>
-              <w:top w:val="single" w:sz="4" w:space="0" w:color="666666"/>
-              <w:left w:val="single" w:sz="4" w:space="0" w:color="666666"/>
-              <w:bottom w:val="single" w:sz="4" w:space="0" w:color="666666"/>
-              <w:right w:val="single" w:sz="4" w:space="0" w:color="666666"/>
-            </w:tcBorders>
-            <w:shd w:fill="FFFFFF" w:val="clear"/>
-          </w:tcPr>
-          <w:p>
-            <w:pPr>
-              <w:pStyle w:val="LOnormal"/>
-              <w:widowControl w:val="false"/>
-              <w:jc w:val="center"/>
-              <w:rPr/>
-            </w:pPr>
-            <w:r>
-              <w:rPr>
-                <w:rFonts w:eastAsia="Verdana" w:cs="Verdana" w:ascii="Verdana" w:hAnsi="Verdana"/>
-                <w:sz w:val="16"/>
-                <w:szCs w:val="16"/>
-              </w:rPr>
-              <w:t>1/30: HW 1</w:t>
-            </w:r>
-          </w:p>
-          <w:p>
-            <w:pPr>
-              <w:pStyle w:val="LOnormal"/>
-              <w:widowControl w:val="false"/>
-              <w:jc w:val="center"/>
-              <w:rPr/>
+              <w:rPr>
+                <w:rFonts w:ascii="Verdana" w:hAnsi="Verdana" w:eastAsia="Verdana" w:cs="Verdana"/>
+                <w:sz w:val="16"/>
+                <w:szCs w:val="16"/>
+              </w:rPr>
             </w:pPr>
             <w:r>
               <w:rPr>
@@ -1667,18 +1744,15 @@
               <w:pStyle w:val="LOnormal"/>
               <w:widowControl w:val="false"/>
               <w:spacing w:lineRule="auto" w:line="240" w:before="0" w:after="0"/>
-              <w:jc w:val="center"/>
-              <w:rPr>
-                <w:b w:val="false"/>
-                <w:b w:val="false"/>
-                <w:bCs w:val="false"/>
-              </w:rPr>
-            </w:pPr>
-            <w:r>
-              <w:rPr>
-                <w:rFonts w:eastAsia="Verdana" w:cs="Verdana" w:ascii="Verdana" w:hAnsi="Verdana"/>
-                <w:b w:val="false"/>
-                <w:bCs w:val="false"/>
+              <w:jc w:val="left"/>
+              <w:rPr>
+                <w:rFonts w:ascii="Verdana" w:hAnsi="Verdana" w:eastAsia="Verdana" w:cs="Verdana"/>
+              </w:rPr>
+            </w:pPr>
+            <w:r>
+              <w:rPr>
+                <w:rFonts w:eastAsia="Verdana" w:cs="Verdana" w:ascii="Verdana" w:hAnsi="Verdana"/>
+                <w:b/>
                 <w:color w:val="000000"/>
               </w:rPr>
               <w:t>5</w:t>
@@ -1688,6 +1762,47 @@
         <w:tc>
           <w:tcPr>
             <w:tcW w:w="812" w:type="dxa"/>
+            <w:tcBorders>
+              <w:top w:val="single" w:sz="4" w:space="0" w:color="666666"/>
+              <w:left w:val="single" w:sz="4" w:space="0" w:color="666666"/>
+              <w:bottom w:val="single" w:sz="4" w:space="0" w:color="666666"/>
+              <w:right w:val="single" w:sz="4" w:space="0" w:color="666666"/>
+            </w:tcBorders>
+            <w:shd w:fill="CCCCCC" w:val="clear"/>
+          </w:tcPr>
+          <w:p>
+            <w:pPr>
+              <w:pStyle w:val="LOnormal"/>
+              <w:widowControl w:val="false"/>
+              <w:spacing w:lineRule="auto" w:line="240" w:before="0" w:after="0"/>
+              <w:jc w:val="left"/>
+              <w:rPr>
+                <w:rFonts w:ascii="Verdana" w:hAnsi="Verdana" w:eastAsia="Verdana" w:cs="Verdana"/>
+                <w:sz w:val="16"/>
+                <w:szCs w:val="16"/>
+              </w:rPr>
+            </w:pPr>
+            <w:r>
+              <w:rPr>
+                <w:rFonts w:eastAsia="Verdana" w:cs="Verdana" w:ascii="Verdana" w:hAnsi="Verdana"/>
+                <w:sz w:val="16"/>
+                <w:szCs w:val="16"/>
+              </w:rPr>
+              <w:t>2/</w:t>
+            </w:r>
+            <w:r>
+              <w:rPr>
+                <w:rFonts w:eastAsia="Verdana" w:cs="Verdana" w:ascii="Verdana" w:hAnsi="Verdana"/>
+                <w:sz w:val="16"/>
+                <w:szCs w:val="16"/>
+              </w:rPr>
+              <w:t>11</w:t>
+            </w:r>
+          </w:p>
+        </w:tc>
+        <w:tc>
+          <w:tcPr>
+            <w:tcW w:w="2730" w:type="dxa"/>
             <w:tcBorders>
               <w:top w:val="single" w:sz="4" w:space="0" w:color="666666"/>
               <w:left w:val="single" w:sz="4" w:space="0" w:color="666666"/>
@@ -1702,21 +1817,25 @@
               <w:widowControl w:val="false"/>
               <w:spacing w:lineRule="auto" w:line="240" w:before="0" w:after="0"/>
               <w:jc w:val="center"/>
-              <w:rPr/>
-            </w:pPr>
-            <w:r>
-              <w:rPr>
-                <w:rFonts w:eastAsia="Verdana" w:cs="Verdana" w:ascii="Verdana" w:hAnsi="Verdana"/>
-                <w:sz w:val="16"/>
-                <w:szCs w:val="16"/>
-              </w:rPr>
-              <w:t>2/11</w:t>
-            </w:r>
-          </w:p>
-        </w:tc>
-        <w:tc>
-          <w:tcPr>
-            <w:tcW w:w="2730" w:type="dxa"/>
+              <w:rPr>
+                <w:rFonts w:ascii="Verdana" w:hAnsi="Verdana" w:eastAsia="Verdana" w:cs="Verdana"/>
+                <w:sz w:val="16"/>
+                <w:szCs w:val="16"/>
+              </w:rPr>
+            </w:pPr>
+            <w:r>
+              <w:rPr>
+                <w:rFonts w:eastAsia="Verdana" w:cs="Verdana" w:ascii="Verdana" w:hAnsi="Verdana"/>
+                <w:sz w:val="16"/>
+                <w:szCs w:val="16"/>
+              </w:rPr>
+              <w:t>Biology of microparasites</w:t>
+            </w:r>
+          </w:p>
+        </w:tc>
+        <w:tc>
+          <w:tcPr>
+            <w:tcW w:w="4318" w:type="dxa"/>
             <w:tcBorders>
               <w:top w:val="single" w:sz="4" w:space="0" w:color="666666"/>
               <w:left w:val="single" w:sz="4" w:space="0" w:color="666666"/>
@@ -1731,21 +1850,42 @@
               <w:widowControl w:val="false"/>
               <w:spacing w:lineRule="auto" w:line="240" w:before="0" w:after="0"/>
               <w:jc w:val="center"/>
-              <w:rPr/>
-            </w:pPr>
-            <w:r>
-              <w:rPr>
-                <w:rFonts w:eastAsia="Verdana" w:cs="Verdana" w:ascii="Verdana" w:hAnsi="Verdana"/>
-                <w:sz w:val="16"/>
-                <w:szCs w:val="16"/>
-              </w:rPr>
-              <w:t>Biology of microparasites</w:t>
-            </w:r>
-          </w:p>
-        </w:tc>
-        <w:tc>
-          <w:tcPr>
-            <w:tcW w:w="4317" w:type="dxa"/>
+              <w:rPr>
+                <w:rFonts w:ascii="Verdana" w:hAnsi="Verdana" w:eastAsia="Verdana" w:cs="Verdana"/>
+                <w:sz w:val="16"/>
+                <w:szCs w:val="16"/>
+              </w:rPr>
+            </w:pPr>
+            <w:r>
+              <w:rPr>
+                <w:rFonts w:eastAsia="Verdana" w:cs="Verdana" w:ascii="Verdana" w:hAnsi="Verdana"/>
+                <w:sz w:val="16"/>
+                <w:szCs w:val="16"/>
+              </w:rPr>
+              <w:t xml:space="preserve">Lab 4: Immunological Responses: Melanization responses in </w:t>
+            </w:r>
+            <w:r>
+              <w:rPr>
+                <w:rFonts w:eastAsia="Verdana" w:cs="Verdana" w:ascii="Verdana" w:hAnsi="Verdana"/>
+                <w:i/>
+                <w:sz w:val="16"/>
+                <w:szCs w:val="16"/>
+              </w:rPr>
+              <w:t>Passalid</w:t>
+            </w:r>
+            <w:r>
+              <w:rPr>
+                <w:rFonts w:eastAsia="Verdana" w:cs="Verdana" w:ascii="Verdana" w:hAnsi="Verdana"/>
+                <w:sz w:val="16"/>
+                <w:szCs w:val="16"/>
+              </w:rPr>
+              <w:t xml:space="preserve"> beetles</w:t>
+            </w:r>
+          </w:p>
+        </w:tc>
+        <w:tc>
+          <w:tcPr>
+            <w:tcW w:w="2642" w:type="dxa"/>
             <w:tcBorders>
               <w:top w:val="single" w:sz="4" w:space="0" w:color="666666"/>
               <w:left w:val="single" w:sz="4" w:space="0" w:color="666666"/>
@@ -1758,54 +1898,12 @@
             <w:pPr>
               <w:pStyle w:val="LOnormal"/>
               <w:widowControl w:val="false"/>
-              <w:spacing w:lineRule="auto" w:line="240" w:before="0" w:after="0"/>
               <w:jc w:val="center"/>
-              <w:rPr/>
-            </w:pPr>
-            <w:r>
-              <w:rPr>
-                <w:rFonts w:eastAsia="Verdana" w:cs="Verdana" w:ascii="Verdana" w:hAnsi="Verdana"/>
-                <w:sz w:val="16"/>
-                <w:szCs w:val="16"/>
-              </w:rPr>
-              <w:t xml:space="preserve">Lab 4: Immunological Responses: Melanization responses in </w:t>
-            </w:r>
-            <w:r>
-              <w:rPr>
-                <w:rFonts w:eastAsia="Verdana" w:cs="Verdana" w:ascii="Verdana" w:hAnsi="Verdana"/>
-                <w:i/>
-                <w:sz w:val="16"/>
-                <w:szCs w:val="16"/>
-              </w:rPr>
-              <w:t>Passalid</w:t>
-            </w:r>
-            <w:r>
-              <w:rPr>
-                <w:rFonts w:eastAsia="Verdana" w:cs="Verdana" w:ascii="Verdana" w:hAnsi="Verdana"/>
-                <w:sz w:val="16"/>
-                <w:szCs w:val="16"/>
-              </w:rPr>
-              <w:t xml:space="preserve"> beetles</w:t>
-            </w:r>
-          </w:p>
-        </w:tc>
-        <w:tc>
-          <w:tcPr>
-            <w:tcW w:w="2643" w:type="dxa"/>
-            <w:tcBorders>
-              <w:top w:val="single" w:sz="4" w:space="0" w:color="666666"/>
-              <w:left w:val="single" w:sz="4" w:space="0" w:color="666666"/>
-              <w:bottom w:val="single" w:sz="4" w:space="0" w:color="666666"/>
-              <w:right w:val="single" w:sz="4" w:space="0" w:color="666666"/>
-            </w:tcBorders>
-            <w:shd w:fill="CCCCCC" w:val="clear"/>
-          </w:tcPr>
-          <w:p>
-            <w:pPr>
-              <w:pStyle w:val="LOnormal"/>
-              <w:widowControl w:val="false"/>
-              <w:jc w:val="center"/>
-              <w:rPr/>
+              <w:rPr>
+                <w:rFonts w:ascii="Verdana" w:hAnsi="Verdana" w:eastAsia="Verdana" w:cs="Verdana"/>
+                <w:sz w:val="16"/>
+                <w:szCs w:val="16"/>
+              </w:rPr>
             </w:pPr>
             <w:r>
               <w:rPr>
@@ -1837,18 +1935,15 @@
               <w:pStyle w:val="LOnormal"/>
               <w:widowControl w:val="false"/>
               <w:spacing w:lineRule="auto" w:line="240" w:before="0" w:after="0"/>
-              <w:jc w:val="center"/>
-              <w:rPr>
-                <w:b w:val="false"/>
-                <w:b w:val="false"/>
-                <w:bCs w:val="false"/>
-              </w:rPr>
-            </w:pPr>
-            <w:r>
-              <w:rPr>
-                <w:rFonts w:eastAsia="Verdana" w:cs="Verdana" w:ascii="Verdana" w:hAnsi="Verdana"/>
-                <w:b w:val="false"/>
-                <w:bCs w:val="false"/>
+              <w:jc w:val="left"/>
+              <w:rPr>
+                <w:rFonts w:ascii="Verdana" w:hAnsi="Verdana" w:eastAsia="Verdana" w:cs="Verdana"/>
+              </w:rPr>
+            </w:pPr>
+            <w:r>
+              <w:rPr>
+                <w:rFonts w:eastAsia="Verdana" w:cs="Verdana" w:ascii="Verdana" w:hAnsi="Verdana"/>
+                <w:b/>
                 <w:color w:val="000000"/>
               </w:rPr>
               <w:t>6</w:t>
@@ -1858,6 +1953,46 @@
         <w:tc>
           <w:tcPr>
             <w:tcW w:w="812" w:type="dxa"/>
+            <w:tcBorders>
+              <w:top w:val="single" w:sz="4" w:space="0" w:color="666666"/>
+              <w:left w:val="single" w:sz="4" w:space="0" w:color="666666"/>
+              <w:bottom w:val="single" w:sz="4" w:space="0" w:color="666666"/>
+              <w:right w:val="single" w:sz="4" w:space="0" w:color="666666"/>
+            </w:tcBorders>
+          </w:tcPr>
+          <w:p>
+            <w:pPr>
+              <w:pStyle w:val="LOnormal"/>
+              <w:widowControl w:val="false"/>
+              <w:spacing w:lineRule="auto" w:line="240" w:before="0" w:after="0"/>
+              <w:jc w:val="left"/>
+              <w:rPr>
+                <w:rFonts w:ascii="Verdana" w:hAnsi="Verdana" w:eastAsia="Verdana" w:cs="Verdana"/>
+                <w:sz w:val="16"/>
+                <w:szCs w:val="16"/>
+              </w:rPr>
+            </w:pPr>
+            <w:r>
+              <w:rPr>
+                <w:rFonts w:eastAsia="Verdana" w:cs="Verdana" w:ascii="Verdana" w:hAnsi="Verdana"/>
+                <w:sz w:val="16"/>
+                <w:szCs w:val="16"/>
+              </w:rPr>
+              <w:t>2/1</w:t>
+            </w:r>
+            <w:r>
+              <w:rPr>
+                <w:rFonts w:eastAsia="Verdana" w:cs="Verdana" w:ascii="Verdana" w:hAnsi="Verdana"/>
+                <w:sz w:val="16"/>
+                <w:szCs w:val="16"/>
+              </w:rPr>
+              <w:t>8</w:t>
+            </w:r>
+          </w:p>
+        </w:tc>
+        <w:tc>
+          <w:tcPr>
+            <w:tcW w:w="2730" w:type="dxa"/>
             <w:tcBorders>
               <w:top w:val="single" w:sz="4" w:space="0" w:color="666666"/>
               <w:left w:val="single" w:sz="4" w:space="0" w:color="666666"/>
@@ -1871,21 +2006,25 @@
               <w:widowControl w:val="false"/>
               <w:spacing w:lineRule="auto" w:line="240" w:before="0" w:after="0"/>
               <w:jc w:val="center"/>
-              <w:rPr/>
-            </w:pPr>
-            <w:r>
-              <w:rPr>
-                <w:rFonts w:eastAsia="Verdana" w:cs="Verdana" w:ascii="Verdana" w:hAnsi="Verdana"/>
-                <w:sz w:val="16"/>
-                <w:szCs w:val="16"/>
-              </w:rPr>
-              <w:t>2/18</w:t>
-            </w:r>
-          </w:p>
-        </w:tc>
-        <w:tc>
-          <w:tcPr>
-            <w:tcW w:w="2730" w:type="dxa"/>
+              <w:rPr>
+                <w:rFonts w:ascii="Verdana" w:hAnsi="Verdana" w:eastAsia="Verdana" w:cs="Verdana"/>
+                <w:sz w:val="16"/>
+                <w:szCs w:val="16"/>
+              </w:rPr>
+            </w:pPr>
+            <w:r>
+              <w:rPr>
+                <w:rFonts w:eastAsia="Verdana" w:cs="Verdana" w:ascii="Verdana" w:hAnsi="Verdana"/>
+                <w:sz w:val="16"/>
+                <w:szCs w:val="16"/>
+              </w:rPr>
+              <w:t>Epidemics and interventions</w:t>
+            </w:r>
+          </w:p>
+        </w:tc>
+        <w:tc>
+          <w:tcPr>
+            <w:tcW w:w="4318" w:type="dxa"/>
             <w:tcBorders>
               <w:top w:val="single" w:sz="4" w:space="0" w:color="666666"/>
               <w:left w:val="single" w:sz="4" w:space="0" w:color="666666"/>
@@ -1899,62 +2038,42 @@
               <w:widowControl w:val="false"/>
               <w:spacing w:lineRule="auto" w:line="240" w:before="0" w:after="0"/>
               <w:jc w:val="center"/>
-              <w:rPr/>
-            </w:pPr>
-            <w:r>
-              <w:rPr>
-                <w:rFonts w:eastAsia="Verdana" w:cs="Verdana" w:ascii="Verdana" w:hAnsi="Verdana"/>
-                <w:sz w:val="16"/>
-                <w:szCs w:val="16"/>
-              </w:rPr>
-              <w:t>Epidemics and interventions</w:t>
-            </w:r>
-          </w:p>
-        </w:tc>
-        <w:tc>
-          <w:tcPr>
-            <w:tcW w:w="4317" w:type="dxa"/>
-            <w:tcBorders>
-              <w:top w:val="single" w:sz="4" w:space="0" w:color="666666"/>
-              <w:left w:val="single" w:sz="4" w:space="0" w:color="666666"/>
-              <w:bottom w:val="single" w:sz="4" w:space="0" w:color="666666"/>
-              <w:right w:val="single" w:sz="4" w:space="0" w:color="666666"/>
-            </w:tcBorders>
-          </w:tcPr>
-          <w:p>
-            <w:pPr>
-              <w:pStyle w:val="LOnormal"/>
-              <w:widowControl w:val="false"/>
-              <w:spacing w:lineRule="auto" w:line="240" w:before="0" w:after="0"/>
+              <w:rPr>
+                <w:rFonts w:ascii="Verdana" w:hAnsi="Verdana" w:eastAsia="Verdana" w:cs="Verdana"/>
+                <w:sz w:val="16"/>
+                <w:szCs w:val="16"/>
+              </w:rPr>
+            </w:pPr>
+            <w:r>
+              <w:rPr>
+                <w:rFonts w:eastAsia="Verdana" w:cs="Verdana" w:ascii="Verdana" w:hAnsi="Verdana"/>
+                <w:sz w:val="16"/>
+                <w:szCs w:val="16"/>
+              </w:rPr>
+              <w:t>Lab 5: Diagnostic Testing: Identifying Helminth parasites in wildlife</w:t>
+            </w:r>
+          </w:p>
+        </w:tc>
+        <w:tc>
+          <w:tcPr>
+            <w:tcW w:w="2642" w:type="dxa"/>
+            <w:tcBorders>
+              <w:top w:val="single" w:sz="4" w:space="0" w:color="666666"/>
+              <w:left w:val="single" w:sz="4" w:space="0" w:color="666666"/>
+              <w:bottom w:val="single" w:sz="4" w:space="0" w:color="666666"/>
+              <w:right w:val="single" w:sz="4" w:space="0" w:color="666666"/>
+            </w:tcBorders>
+          </w:tcPr>
+          <w:p>
+            <w:pPr>
+              <w:pStyle w:val="LOnormal"/>
+              <w:widowControl w:val="false"/>
               <w:jc w:val="center"/>
-              <w:rPr/>
-            </w:pPr>
-            <w:r>
-              <w:rPr>
-                <w:rFonts w:eastAsia="Verdana" w:cs="Verdana" w:ascii="Verdana" w:hAnsi="Verdana"/>
-                <w:sz w:val="16"/>
-                <w:szCs w:val="16"/>
-              </w:rPr>
-              <w:t>Lab 5: Diagnostic Testing: Identifying Helminth parasites in wildlife</w:t>
-            </w:r>
-          </w:p>
-        </w:tc>
-        <w:tc>
-          <w:tcPr>
-            <w:tcW w:w="2643" w:type="dxa"/>
-            <w:tcBorders>
-              <w:top w:val="single" w:sz="4" w:space="0" w:color="666666"/>
-              <w:left w:val="single" w:sz="4" w:space="0" w:color="666666"/>
-              <w:bottom w:val="single" w:sz="4" w:space="0" w:color="666666"/>
-              <w:right w:val="single" w:sz="4" w:space="0" w:color="666666"/>
-            </w:tcBorders>
-          </w:tcPr>
-          <w:p>
-            <w:pPr>
-              <w:pStyle w:val="LOnormal"/>
-              <w:widowControl w:val="false"/>
-              <w:jc w:val="center"/>
-              <w:rPr/>
+              <w:rPr>
+                <w:rFonts w:ascii="Verdana" w:hAnsi="Verdana" w:eastAsia="Verdana" w:cs="Verdana"/>
+                <w:sz w:val="16"/>
+                <w:szCs w:val="16"/>
+              </w:rPr>
             </w:pPr>
             <w:r>
               <w:rPr>
@@ -1987,18 +2106,14 @@
               <w:pStyle w:val="LOnormal"/>
               <w:widowControl w:val="false"/>
               <w:spacing w:lineRule="auto" w:line="240" w:before="0" w:after="0"/>
-              <w:jc w:val="center"/>
-              <w:rPr>
-                <w:b w:val="false"/>
-                <w:b w:val="false"/>
-                <w:bCs w:val="false"/>
-              </w:rPr>
-            </w:pPr>
-            <w:r>
-              <w:rPr>
-                <w:rFonts w:eastAsia="Verdana" w:cs="Verdana" w:ascii="Verdana" w:hAnsi="Verdana"/>
-                <w:b w:val="false"/>
-                <w:bCs w:val="false"/>
+              <w:jc w:val="left"/>
+              <w:rPr>
+                <w:rFonts w:ascii="Verdana" w:hAnsi="Verdana" w:eastAsia="Verdana" w:cs="Verdana"/>
+              </w:rPr>
+            </w:pPr>
+            <w:r>
+              <w:rPr>
+                <w:rFonts w:eastAsia="Verdana" w:cs="Verdana" w:ascii="Verdana" w:hAnsi="Verdana"/>
               </w:rPr>
               <w:t>7</w:t>
             </w:r>
@@ -2007,6 +2122,47 @@
         <w:tc>
           <w:tcPr>
             <w:tcW w:w="812" w:type="dxa"/>
+            <w:tcBorders>
+              <w:top w:val="single" w:sz="4" w:space="0" w:color="666666"/>
+              <w:left w:val="single" w:sz="4" w:space="0" w:color="666666"/>
+              <w:bottom w:val="single" w:sz="4" w:space="0" w:color="666666"/>
+              <w:right w:val="single" w:sz="4" w:space="0" w:color="666666"/>
+            </w:tcBorders>
+            <w:shd w:fill="CCCCCC" w:val="clear"/>
+          </w:tcPr>
+          <w:p>
+            <w:pPr>
+              <w:pStyle w:val="LOnormal"/>
+              <w:widowControl w:val="false"/>
+              <w:spacing w:lineRule="auto" w:line="240" w:before="0" w:after="0"/>
+              <w:jc w:val="left"/>
+              <w:rPr>
+                <w:rFonts w:ascii="Verdana" w:hAnsi="Verdana" w:eastAsia="Verdana" w:cs="Verdana"/>
+                <w:sz w:val="16"/>
+                <w:szCs w:val="16"/>
+              </w:rPr>
+            </w:pPr>
+            <w:r>
+              <w:rPr>
+                <w:rFonts w:eastAsia="Verdana" w:cs="Verdana" w:ascii="Verdana" w:hAnsi="Verdana"/>
+                <w:sz w:val="16"/>
+                <w:szCs w:val="16"/>
+              </w:rPr>
+              <w:t>2/</w:t>
+            </w:r>
+            <w:r>
+              <w:rPr>
+                <w:rFonts w:eastAsia="Verdana" w:cs="Verdana" w:ascii="Verdana" w:hAnsi="Verdana"/>
+                <w:sz w:val="16"/>
+                <w:szCs w:val="16"/>
+              </w:rPr>
+              <w:t>25</w:t>
+            </w:r>
+          </w:p>
+        </w:tc>
+        <w:tc>
+          <w:tcPr>
+            <w:tcW w:w="2730" w:type="dxa"/>
             <w:tcBorders>
               <w:top w:val="single" w:sz="4" w:space="0" w:color="666666"/>
               <w:left w:val="single" w:sz="4" w:space="0" w:color="666666"/>
@@ -2021,21 +2177,25 @@
               <w:widowControl w:val="false"/>
               <w:spacing w:lineRule="auto" w:line="240" w:before="0" w:after="0"/>
               <w:jc w:val="center"/>
-              <w:rPr/>
-            </w:pPr>
-            <w:r>
-              <w:rPr>
-                <w:rFonts w:eastAsia="Verdana" w:cs="Verdana" w:ascii="Verdana" w:hAnsi="Verdana"/>
-                <w:sz w:val="16"/>
-                <w:szCs w:val="16"/>
-              </w:rPr>
-              <w:t>2/25</w:t>
-            </w:r>
-          </w:p>
-        </w:tc>
-        <w:tc>
-          <w:tcPr>
-            <w:tcW w:w="2730" w:type="dxa"/>
+              <w:rPr>
+                <w:rFonts w:ascii="Verdana" w:hAnsi="Verdana" w:eastAsia="Verdana" w:cs="Verdana"/>
+                <w:sz w:val="16"/>
+                <w:szCs w:val="16"/>
+              </w:rPr>
+            </w:pPr>
+            <w:r>
+              <w:rPr>
+                <w:rFonts w:eastAsia="Verdana" w:cs="Verdana" w:ascii="Verdana" w:hAnsi="Verdana"/>
+                <w:sz w:val="16"/>
+                <w:szCs w:val="16"/>
+              </w:rPr>
+              <w:t>Parasite aggregation and burden</w:t>
+            </w:r>
+          </w:p>
+        </w:tc>
+        <w:tc>
+          <w:tcPr>
+            <w:tcW w:w="4318" w:type="dxa"/>
             <w:tcBorders>
               <w:top w:val="single" w:sz="4" w:space="0" w:color="666666"/>
               <w:left w:val="single" w:sz="4" w:space="0" w:color="666666"/>
@@ -2048,23 +2208,26 @@
             <w:pPr>
               <w:pStyle w:val="LOnormal"/>
               <w:widowControl w:val="false"/>
-              <w:spacing w:lineRule="auto" w:line="240" w:before="0" w:after="0"/>
               <w:jc w:val="center"/>
-              <w:rPr/>
-            </w:pPr>
-            <w:r>
-              <w:rPr>
-                <w:rFonts w:eastAsia="Verdana" w:cs="Verdana" w:ascii="Verdana" w:hAnsi="Verdana"/>
-                <w:sz w:val="16"/>
-                <w:szCs w:val="16"/>
-              </w:rPr>
-              <w:t>Parasite aggregation and burden</w:t>
-            </w:r>
-          </w:p>
-        </w:tc>
-        <w:tc>
-          <w:tcPr>
-            <w:tcW w:w="4317" w:type="dxa"/>
+              <w:rPr>
+                <w:rFonts w:ascii="Verdana" w:hAnsi="Verdana" w:eastAsia="Verdana" w:cs="Verdana"/>
+                <w:sz w:val="16"/>
+                <w:szCs w:val="16"/>
+              </w:rPr>
+            </w:pPr>
+            <w:r>
+              <w:rPr>
+                <w:rFonts w:eastAsia="Verdana" w:cs="Verdana" w:ascii="Verdana" w:hAnsi="Verdana"/>
+                <w:sz w:val="16"/>
+                <w:szCs w:val="16"/>
+              </w:rPr>
+              <w:t>Lab 6: Disease Modeling I</w:t>
+            </w:r>
+          </w:p>
+        </w:tc>
+        <w:tc>
+          <w:tcPr>
+            <w:tcW w:w="2642" w:type="dxa"/>
             <w:tcBorders>
               <w:top w:val="single" w:sz="4" w:space="0" w:color="666666"/>
               <w:left w:val="single" w:sz="4" w:space="0" w:color="666666"/>
@@ -2078,35 +2241,11 @@
               <w:pStyle w:val="LOnormal"/>
               <w:widowControl w:val="false"/>
               <w:jc w:val="center"/>
-              <w:rPr/>
-            </w:pPr>
-            <w:r>
-              <w:rPr>
-                <w:rFonts w:eastAsia="Verdana" w:cs="Verdana" w:ascii="Verdana" w:hAnsi="Verdana"/>
-                <w:sz w:val="16"/>
-                <w:szCs w:val="16"/>
-              </w:rPr>
-              <w:t>Lab 6: Disease Modeling I</w:t>
-            </w:r>
-          </w:p>
-        </w:tc>
-        <w:tc>
-          <w:tcPr>
-            <w:tcW w:w="2643" w:type="dxa"/>
-            <w:tcBorders>
-              <w:top w:val="single" w:sz="4" w:space="0" w:color="666666"/>
-              <w:left w:val="single" w:sz="4" w:space="0" w:color="666666"/>
-              <w:bottom w:val="single" w:sz="4" w:space="0" w:color="666666"/>
-              <w:right w:val="single" w:sz="4" w:space="0" w:color="666666"/>
-            </w:tcBorders>
-            <w:shd w:fill="CCCCCC" w:val="clear"/>
-          </w:tcPr>
-          <w:p>
-            <w:pPr>
-              <w:pStyle w:val="LOnormal"/>
-              <w:widowControl w:val="false"/>
-              <w:jc w:val="center"/>
-              <w:rPr/>
+              <w:rPr>
+                <w:rFonts w:ascii="Verdana" w:hAnsi="Verdana" w:eastAsia="Verdana" w:cs="Verdana"/>
+                <w:sz w:val="16"/>
+                <w:szCs w:val="16"/>
+              </w:rPr>
             </w:pPr>
             <w:r>
               <w:rPr>
@@ -2138,26 +2277,133 @@
               <w:pStyle w:val="LOnormal"/>
               <w:widowControl w:val="false"/>
               <w:spacing w:lineRule="auto" w:line="240" w:before="0" w:after="0"/>
+              <w:jc w:val="left"/>
+              <w:rPr>
+                <w:rFonts w:ascii="Verdana" w:hAnsi="Verdana" w:eastAsia="Verdana" w:cs="Verdana"/>
+              </w:rPr>
+            </w:pPr>
+            <w:r>
+              <w:rPr>
+                <w:rFonts w:eastAsia="Verdana" w:cs="Verdana" w:ascii="Verdana" w:hAnsi="Verdana"/>
+              </w:rPr>
+              <w:t>8</w:t>
+            </w:r>
+          </w:p>
+        </w:tc>
+        <w:tc>
+          <w:tcPr>
+            <w:tcW w:w="812" w:type="dxa"/>
+            <w:tcBorders>
+              <w:top w:val="single" w:sz="4" w:space="0" w:color="666666"/>
+              <w:left w:val="single" w:sz="4" w:space="0" w:color="666666"/>
+              <w:bottom w:val="single" w:sz="4" w:space="0" w:color="666666"/>
+              <w:right w:val="single" w:sz="4" w:space="0" w:color="666666"/>
+            </w:tcBorders>
+          </w:tcPr>
+          <w:p>
+            <w:pPr>
+              <w:pStyle w:val="LOnormal"/>
+              <w:widowControl w:val="false"/>
+              <w:spacing w:lineRule="auto" w:line="240" w:before="0" w:after="0"/>
+              <w:jc w:val="left"/>
+              <w:rPr>
+                <w:rFonts w:ascii="Verdana" w:hAnsi="Verdana" w:eastAsia="Verdana" w:cs="Verdana"/>
+                <w:sz w:val="16"/>
+                <w:szCs w:val="16"/>
+              </w:rPr>
+            </w:pPr>
+            <w:r>
+              <w:rPr>
+                <w:rFonts w:eastAsia="Verdana" w:cs="Verdana" w:ascii="Verdana" w:hAnsi="Verdana"/>
+                <w:sz w:val="16"/>
+                <w:szCs w:val="16"/>
+              </w:rPr>
+              <w:t>3</w:t>
+            </w:r>
+            <w:r>
+              <w:rPr>
+                <w:rFonts w:eastAsia="Verdana" w:cs="Verdana" w:ascii="Verdana" w:hAnsi="Verdana"/>
+                <w:sz w:val="16"/>
+                <w:szCs w:val="16"/>
+              </w:rPr>
+              <w:t>/</w:t>
+            </w:r>
+            <w:r>
+              <w:rPr>
+                <w:rFonts w:eastAsia="Verdana" w:cs="Verdana" w:ascii="Verdana" w:hAnsi="Verdana"/>
+                <w:sz w:val="16"/>
+                <w:szCs w:val="16"/>
+              </w:rPr>
+              <w:t>04</w:t>
+            </w:r>
+          </w:p>
+        </w:tc>
+        <w:tc>
+          <w:tcPr>
+            <w:tcW w:w="2730" w:type="dxa"/>
+            <w:tcBorders>
+              <w:top w:val="single" w:sz="4" w:space="0" w:color="666666"/>
+              <w:left w:val="single" w:sz="4" w:space="0" w:color="666666"/>
+              <w:bottom w:val="single" w:sz="4" w:space="0" w:color="666666"/>
+              <w:right w:val="single" w:sz="4" w:space="0" w:color="666666"/>
+            </w:tcBorders>
+            <w:shd w:fill="FFFFFF" w:val="clear"/>
+          </w:tcPr>
+          <w:p>
+            <w:pPr>
+              <w:pStyle w:val="LOnormal"/>
+              <w:widowControl w:val="false"/>
               <w:jc w:val="center"/>
               <w:rPr>
-                <w:b w:val="false"/>
-                <w:b w:val="false"/>
-                <w:bCs w:val="false"/>
-              </w:rPr>
-            </w:pPr>
-            <w:r>
-              <w:rPr>
-                <w:rFonts w:eastAsia="Verdana" w:cs="Verdana" w:ascii="Verdana" w:hAnsi="Verdana"/>
-                <w:b w:val="false"/>
-                <w:bCs w:val="false"/>
-              </w:rPr>
-              <w:t>8</w:t>
-            </w:r>
-          </w:p>
-        </w:tc>
-        <w:tc>
-          <w:tcPr>
-            <w:tcW w:w="812" w:type="dxa"/>
+                <w:rFonts w:ascii="Verdana" w:hAnsi="Verdana" w:eastAsia="Verdana" w:cs="Verdana"/>
+                <w:sz w:val="16"/>
+                <w:szCs w:val="16"/>
+              </w:rPr>
+            </w:pPr>
+            <w:r>
+              <w:rPr>
+                <w:rFonts w:eastAsia="Verdana" w:cs="Verdana" w:ascii="Verdana" w:hAnsi="Verdana"/>
+                <w:sz w:val="16"/>
+                <w:szCs w:val="16"/>
+              </w:rPr>
+              <w:t>Biology of macroparasites</w:t>
+            </w:r>
+          </w:p>
+        </w:tc>
+        <w:tc>
+          <w:tcPr>
+            <w:tcW w:w="4318" w:type="dxa"/>
+            <w:tcBorders>
+              <w:top w:val="single" w:sz="4" w:space="0" w:color="666666"/>
+              <w:left w:val="single" w:sz="4" w:space="0" w:color="666666"/>
+              <w:bottom w:val="single" w:sz="4" w:space="0" w:color="666666"/>
+              <w:right w:val="single" w:sz="4" w:space="0" w:color="666666"/>
+            </w:tcBorders>
+          </w:tcPr>
+          <w:p>
+            <w:pPr>
+              <w:pStyle w:val="LOnormal"/>
+              <w:widowControl w:val="false"/>
+              <w:jc w:val="center"/>
+              <w:rPr>
+                <w:rFonts w:ascii="Verdana" w:hAnsi="Verdana" w:eastAsia="Verdana" w:cs="Verdana"/>
+                <w:sz w:val="16"/>
+                <w:szCs w:val="16"/>
+              </w:rPr>
+            </w:pPr>
+            <w:r>
+              <w:rPr>
+                <w:rFonts w:eastAsia="Verdana" w:cs="Verdana" w:ascii="Verdana" w:hAnsi="Verdana"/>
+                <w:sz w:val="16"/>
+                <w:szCs w:val="16"/>
+              </w:rPr>
+              <w:t>Lab 7: Disease Modeling II</w:t>
+            </w:r>
+          </w:p>
+        </w:tc>
+        <w:tc>
+          <w:tcPr>
+            <w:tcW w:w="2642" w:type="dxa"/>
             <w:tcBorders>
               <w:top w:val="single" w:sz="4" w:space="0" w:color="666666"/>
               <w:left w:val="single" w:sz="4" w:space="0" w:color="666666"/>
@@ -2171,106 +2417,31 @@
               <w:widowControl w:val="false"/>
               <w:spacing w:lineRule="auto" w:line="240" w:before="0" w:after="0"/>
               <w:jc w:val="center"/>
-              <w:rPr/>
-            </w:pPr>
-            <w:r>
-              <w:rPr>
-                <w:rFonts w:eastAsia="Verdana" w:cs="Verdana" w:ascii="Verdana" w:hAnsi="Verdana"/>
-                <w:sz w:val="16"/>
-                <w:szCs w:val="16"/>
-              </w:rPr>
-              <w:t>3/04</w:t>
-            </w:r>
-          </w:p>
-        </w:tc>
-        <w:tc>
-          <w:tcPr>
-            <w:tcW w:w="2730" w:type="dxa"/>
-            <w:tcBorders>
-              <w:top w:val="single" w:sz="4" w:space="0" w:color="666666"/>
-              <w:left w:val="single" w:sz="4" w:space="0" w:color="666666"/>
-              <w:bottom w:val="single" w:sz="4" w:space="0" w:color="666666"/>
-              <w:right w:val="single" w:sz="4" w:space="0" w:color="666666"/>
-            </w:tcBorders>
-            <w:shd w:fill="FFFFFF" w:val="clear"/>
-          </w:tcPr>
+              <w:rPr>
+                <w:rFonts w:ascii="Verdana" w:hAnsi="Verdana" w:eastAsia="Verdana" w:cs="Verdana"/>
+                <w:sz w:val="16"/>
+                <w:szCs w:val="16"/>
+              </w:rPr>
+            </w:pPr>
+            <w:r>
+              <w:rPr>
+                <w:rFonts w:eastAsia="Verdana" w:cs="Verdana" w:ascii="Verdana" w:hAnsi="Verdana"/>
+                <w:sz w:val="16"/>
+                <w:szCs w:val="16"/>
+              </w:rPr>
+              <w:t>Midterm Exam (2/29)</w:t>
+            </w:r>
+          </w:p>
           <w:p>
             <w:pPr>
               <w:pStyle w:val="LOnormal"/>
               <w:widowControl w:val="false"/>
               <w:jc w:val="center"/>
-              <w:rPr/>
-            </w:pPr>
-            <w:r>
-              <w:rPr>
-                <w:rFonts w:eastAsia="Verdana" w:cs="Verdana" w:ascii="Verdana" w:hAnsi="Verdana"/>
-                <w:sz w:val="16"/>
-                <w:szCs w:val="16"/>
-              </w:rPr>
-              <w:t>Biology of macroparasites</w:t>
-            </w:r>
-          </w:p>
-        </w:tc>
-        <w:tc>
-          <w:tcPr>
-            <w:tcW w:w="4317" w:type="dxa"/>
-            <w:tcBorders>
-              <w:top w:val="single" w:sz="4" w:space="0" w:color="666666"/>
-              <w:left w:val="single" w:sz="4" w:space="0" w:color="666666"/>
-              <w:bottom w:val="single" w:sz="4" w:space="0" w:color="666666"/>
-              <w:right w:val="single" w:sz="4" w:space="0" w:color="666666"/>
-            </w:tcBorders>
-          </w:tcPr>
-          <w:p>
-            <w:pPr>
-              <w:pStyle w:val="LOnormal"/>
-              <w:widowControl w:val="false"/>
-              <w:jc w:val="center"/>
-              <w:rPr/>
-            </w:pPr>
-            <w:r>
-              <w:rPr>
-                <w:rFonts w:eastAsia="Verdana" w:cs="Verdana" w:ascii="Verdana" w:hAnsi="Verdana"/>
-                <w:sz w:val="16"/>
-                <w:szCs w:val="16"/>
-              </w:rPr>
-              <w:t>Lab 7: Disease Modeling II</w:t>
-            </w:r>
-          </w:p>
-        </w:tc>
-        <w:tc>
-          <w:tcPr>
-            <w:tcW w:w="2643" w:type="dxa"/>
-            <w:tcBorders>
-              <w:top w:val="single" w:sz="4" w:space="0" w:color="666666"/>
-              <w:left w:val="single" w:sz="4" w:space="0" w:color="666666"/>
-              <w:bottom w:val="single" w:sz="4" w:space="0" w:color="666666"/>
-              <w:right w:val="single" w:sz="4" w:space="0" w:color="666666"/>
-            </w:tcBorders>
-          </w:tcPr>
-          <w:p>
-            <w:pPr>
-              <w:pStyle w:val="LOnormal"/>
-              <w:widowControl w:val="false"/>
-              <w:spacing w:lineRule="auto" w:line="240" w:before="0" w:after="0"/>
-              <w:jc w:val="center"/>
-              <w:rPr/>
-            </w:pPr>
-            <w:r>
-              <w:rPr>
-                <w:rFonts w:eastAsia="Verdana" w:cs="Verdana" w:ascii="Verdana" w:hAnsi="Verdana"/>
-                <w:sz w:val="16"/>
-                <w:szCs w:val="16"/>
-              </w:rPr>
-              <w:t>Midterm Exam (2/29)</w:t>
-            </w:r>
-          </w:p>
-          <w:p>
-            <w:pPr>
-              <w:pStyle w:val="LOnormal"/>
-              <w:widowControl w:val="false"/>
-              <w:jc w:val="center"/>
-              <w:rPr/>
+              <w:rPr>
+                <w:rFonts w:ascii="Verdana" w:hAnsi="Verdana" w:eastAsia="Verdana" w:cs="Verdana"/>
+                <w:sz w:val="16"/>
+                <w:szCs w:val="16"/>
+              </w:rPr>
             </w:pPr>
             <w:r>
               <w:rPr>
@@ -2302,20 +2473,17 @@
               <w:pStyle w:val="LOnormal"/>
               <w:widowControl w:val="false"/>
               <w:spacing w:lineRule="auto" w:line="240" w:before="0" w:after="0"/>
-              <w:jc w:val="center"/>
-              <w:rPr>
-                <w:b w:val="false"/>
-                <w:b w:val="false"/>
-                <w:bCs w:val="false"/>
-              </w:rPr>
-            </w:pPr>
-            <w:r>
-              <w:rPr>
-                <w:rFonts w:eastAsia="Verdana" w:cs="Verdana" w:ascii="Verdana" w:hAnsi="Verdana"/>
-                <w:b w:val="false"/>
-                <w:bCs w:val="false"/>
+              <w:jc w:val="left"/>
+              <w:rPr>
+                <w:highlight w:val="none"/>
                 <w:shd w:fill="auto" w:val="clear"/>
               </w:rPr>
+            </w:pPr>
+            <w:r>
+              <w:rPr>
+                <w:rFonts w:eastAsia="Verdana" w:cs="Verdana" w:ascii="Verdana" w:hAnsi="Verdana"/>
+                <w:shd w:fill="auto" w:val="clear"/>
+              </w:rPr>
               <w:t>9</w:t>
             </w:r>
           </w:p>
@@ -2323,6 +2491,56 @@
         <w:tc>
           <w:tcPr>
             <w:tcW w:w="812" w:type="dxa"/>
+            <w:tcBorders>
+              <w:top w:val="single" w:sz="4" w:space="0" w:color="666666"/>
+              <w:left w:val="single" w:sz="4" w:space="0" w:color="666666"/>
+              <w:bottom w:val="single" w:sz="4" w:space="0" w:color="666666"/>
+              <w:right w:val="single" w:sz="4" w:space="0" w:color="666666"/>
+            </w:tcBorders>
+          </w:tcPr>
+          <w:p>
+            <w:pPr>
+              <w:pStyle w:val="LOnormal"/>
+              <w:widowControl w:val="false"/>
+              <w:spacing w:lineRule="auto" w:line="240" w:before="0" w:after="0"/>
+              <w:jc w:val="left"/>
+              <w:rPr>
+                <w:highlight w:val="none"/>
+                <w:shd w:fill="auto" w:val="clear"/>
+              </w:rPr>
+            </w:pPr>
+            <w:r>
+              <w:rPr>
+                <w:rFonts w:eastAsia="Verdana" w:cs="Verdana" w:ascii="Verdana" w:hAnsi="Verdana"/>
+                <w:sz w:val="16"/>
+                <w:szCs w:val="16"/>
+                <w:shd w:fill="auto" w:val="clear"/>
+              </w:rPr>
+              <w:t>3</w:t>
+            </w:r>
+            <w:r>
+              <w:rPr>
+                <w:rFonts w:eastAsia="Verdana" w:cs="Verdana" w:ascii="Verdana" w:hAnsi="Verdana"/>
+                <w:sz w:val="16"/>
+                <w:szCs w:val="16"/>
+                <w:shd w:fill="auto" w:val="clear"/>
+              </w:rPr>
+              <w:t>/</w:t>
+            </w:r>
+            <w:r>
+              <w:rPr>
+                <w:rFonts w:eastAsia="Verdana" w:cs="Verdana" w:ascii="Verdana" w:hAnsi="Verdana"/>
+                <w:sz w:val="16"/>
+                <w:szCs w:val="16"/>
+                <w:shd w:fill="auto" w:val="clear"/>
+              </w:rPr>
+              <w:t>11</w:t>
+            </w:r>
+          </w:p>
+        </w:tc>
+        <w:tc>
+          <w:tcPr>
+            <w:tcW w:w="2730" w:type="dxa"/>
             <w:tcBorders>
               <w:top w:val="single" w:sz="4" w:space="0" w:color="666666"/>
               <w:left w:val="single" w:sz="4" w:space="0" w:color="666666"/>
@@ -2336,35 +2554,6 @@
               <w:widowControl w:val="false"/>
               <w:spacing w:lineRule="auto" w:line="240" w:before="0" w:after="0"/>
               <w:jc w:val="center"/>
-              <w:rPr/>
-            </w:pPr>
-            <w:r>
-              <w:rPr>
-                <w:rFonts w:eastAsia="Verdana" w:cs="Verdana" w:ascii="Verdana" w:hAnsi="Verdana"/>
-                <w:sz w:val="16"/>
-                <w:szCs w:val="16"/>
-                <w:shd w:fill="auto" w:val="clear"/>
-              </w:rPr>
-              <w:t>3/11</w:t>
-            </w:r>
-          </w:p>
-        </w:tc>
-        <w:tc>
-          <w:tcPr>
-            <w:tcW w:w="2730" w:type="dxa"/>
-            <w:tcBorders>
-              <w:top w:val="single" w:sz="4" w:space="0" w:color="666666"/>
-              <w:left w:val="single" w:sz="4" w:space="0" w:color="666666"/>
-              <w:bottom w:val="single" w:sz="4" w:space="0" w:color="666666"/>
-              <w:right w:val="single" w:sz="4" w:space="0" w:color="666666"/>
-            </w:tcBorders>
-          </w:tcPr>
-          <w:p>
-            <w:pPr>
-              <w:pStyle w:val="LOnormal"/>
-              <w:widowControl w:val="false"/>
-              <w:spacing w:lineRule="auto" w:line="240" w:before="0" w:after="0"/>
-              <w:jc w:val="center"/>
               <w:rPr>
                 <w:highlight w:val="none"/>
                 <w:shd w:fill="auto" w:val="clear"/>
@@ -2379,7 +2568,7 @@
         </w:tc>
         <w:tc>
           <w:tcPr>
-            <w:tcW w:w="4317" w:type="dxa"/>
+            <w:tcW w:w="4318" w:type="dxa"/>
             <w:tcBorders>
               <w:top w:val="single" w:sz="4" w:space="0" w:color="666666"/>
               <w:left w:val="single" w:sz="4" w:space="0" w:color="666666"/>
@@ -2392,19 +2581,22 @@
               <w:pStyle w:val="LOnormal"/>
               <w:widowControl w:val="false"/>
               <w:jc w:val="center"/>
-              <w:rPr/>
-            </w:pPr>
-            <w:r>
-              <w:rPr>
+              <w:rPr>
+                <w:highlight w:val="none"/>
                 <w:shd w:fill="auto" w:val="clear"/>
               </w:rPr>
+            </w:pPr>
+            <w:r>
+              <w:rPr>
+                <w:shd w:fill="auto" w:val="clear"/>
+              </w:rPr>
               <w:t>Spring break</w:t>
             </w:r>
           </w:p>
         </w:tc>
         <w:tc>
           <w:tcPr>
-            <w:tcW w:w="2643" w:type="dxa"/>
+            <w:tcW w:w="2642" w:type="dxa"/>
             <w:tcBorders>
               <w:top w:val="single" w:sz="4" w:space="0" w:color="666666"/>
               <w:left w:val="single" w:sz="4" w:space="0" w:color="666666"/>
@@ -2448,92 +2640,108 @@
               <w:pStyle w:val="LOnormal"/>
               <w:widowControl w:val="false"/>
               <w:spacing w:lineRule="auto" w:line="240" w:before="0" w:after="0"/>
+              <w:jc w:val="left"/>
+              <w:rPr>
+                <w:rFonts w:ascii="Verdana" w:hAnsi="Verdana" w:eastAsia="Verdana" w:cs="Verdana"/>
+              </w:rPr>
+            </w:pPr>
+            <w:r>
+              <w:rPr>
+                <w:rFonts w:eastAsia="Verdana" w:cs="Verdana" w:ascii="Verdana" w:hAnsi="Verdana"/>
+              </w:rPr>
+              <w:t>10</w:t>
+            </w:r>
+          </w:p>
+        </w:tc>
+        <w:tc>
+          <w:tcPr>
+            <w:tcW w:w="812" w:type="dxa"/>
+            <w:tcBorders>
+              <w:left w:val="single" w:sz="4" w:space="0" w:color="666666"/>
+              <w:bottom w:val="single" w:sz="4" w:space="0" w:color="666666"/>
+              <w:right w:val="single" w:sz="4" w:space="0" w:color="666666"/>
+            </w:tcBorders>
+          </w:tcPr>
+          <w:p>
+            <w:pPr>
+              <w:pStyle w:val="LOnormal"/>
+              <w:widowControl w:val="false"/>
+              <w:spacing w:lineRule="auto" w:line="240" w:before="0" w:after="0"/>
+              <w:jc w:val="left"/>
+              <w:rPr>
+                <w:rFonts w:ascii="Verdana" w:hAnsi="Verdana" w:eastAsia="Verdana" w:cs="Verdana"/>
+                <w:sz w:val="16"/>
+                <w:szCs w:val="16"/>
+              </w:rPr>
+            </w:pPr>
+            <w:r>
+              <w:rPr>
+                <w:rFonts w:eastAsia="Verdana" w:cs="Verdana" w:ascii="Verdana" w:hAnsi="Verdana"/>
+                <w:sz w:val="16"/>
+                <w:szCs w:val="16"/>
+              </w:rPr>
+              <w:t>3/1</w:t>
+            </w:r>
+            <w:r>
+              <w:rPr>
+                <w:rFonts w:eastAsia="Verdana" w:cs="Verdana" w:ascii="Verdana" w:hAnsi="Verdana"/>
+                <w:sz w:val="16"/>
+                <w:szCs w:val="16"/>
+              </w:rPr>
+              <w:t>8</w:t>
+            </w:r>
+          </w:p>
+        </w:tc>
+        <w:tc>
+          <w:tcPr>
+            <w:tcW w:w="2730" w:type="dxa"/>
+            <w:tcBorders>
+              <w:left w:val="single" w:sz="4" w:space="0" w:color="666666"/>
+              <w:bottom w:val="single" w:sz="4" w:space="0" w:color="666666"/>
+              <w:right w:val="single" w:sz="4" w:space="0" w:color="666666"/>
+            </w:tcBorders>
+          </w:tcPr>
+          <w:p>
+            <w:pPr>
+              <w:pStyle w:val="LOnormal"/>
+              <w:widowControl w:val="false"/>
+              <w:spacing w:lineRule="auto" w:line="240" w:before="0" w:after="0"/>
+              <w:jc w:val="left"/>
+              <w:rPr>
+                <w:rFonts w:ascii="Verdana" w:hAnsi="Verdana" w:eastAsia="Verdana" w:cs="Verdana"/>
+                <w:sz w:val="16"/>
+                <w:szCs w:val="16"/>
+              </w:rPr>
+            </w:pPr>
+            <w:r>
+              <w:rPr>
+                <w:rFonts w:eastAsia="Verdana" w:cs="Verdana" w:ascii="Verdana" w:hAnsi="Verdana"/>
+                <w:sz w:val="16"/>
+                <w:szCs w:val="16"/>
+              </w:rPr>
+              <w:t>Vector-borne disease</w:t>
+            </w:r>
+          </w:p>
+        </w:tc>
+        <w:tc>
+          <w:tcPr>
+            <w:tcW w:w="4318" w:type="dxa"/>
+            <w:tcBorders>
+              <w:left w:val="single" w:sz="4" w:space="0" w:color="666666"/>
+              <w:bottom w:val="single" w:sz="4" w:space="0" w:color="666666"/>
+              <w:right w:val="single" w:sz="4" w:space="0" w:color="666666"/>
+            </w:tcBorders>
+          </w:tcPr>
+          <w:p>
+            <w:pPr>
+              <w:pStyle w:val="LOnormal"/>
+              <w:widowControl w:val="false"/>
               <w:jc w:val="center"/>
               <w:rPr>
-                <w:b w:val="false"/>
-                <w:b w:val="false"/>
-                <w:bCs w:val="false"/>
-              </w:rPr>
-            </w:pPr>
-            <w:r>
-              <w:rPr>
-                <w:rFonts w:eastAsia="Verdana" w:cs="Verdana" w:ascii="Verdana" w:hAnsi="Verdana"/>
-                <w:b w:val="false"/>
-                <w:bCs w:val="false"/>
-              </w:rPr>
-              <w:t>10</w:t>
-            </w:r>
-          </w:p>
-        </w:tc>
-        <w:tc>
-          <w:tcPr>
-            <w:tcW w:w="812" w:type="dxa"/>
-            <w:tcBorders>
-              <w:left w:val="single" w:sz="4" w:space="0" w:color="666666"/>
-              <w:bottom w:val="single" w:sz="4" w:space="0" w:color="666666"/>
-              <w:right w:val="single" w:sz="4" w:space="0" w:color="666666"/>
-            </w:tcBorders>
-          </w:tcPr>
-          <w:p>
-            <w:pPr>
-              <w:pStyle w:val="LOnormal"/>
-              <w:widowControl w:val="false"/>
-              <w:spacing w:lineRule="auto" w:line="240" w:before="0" w:after="0"/>
-              <w:jc w:val="center"/>
-              <w:rPr/>
-            </w:pPr>
-            <w:r>
-              <w:rPr>
-                <w:rFonts w:eastAsia="Verdana" w:cs="Verdana" w:ascii="Verdana" w:hAnsi="Verdana"/>
-                <w:sz w:val="16"/>
-                <w:szCs w:val="16"/>
-              </w:rPr>
-              <w:t>3/18</w:t>
-            </w:r>
-          </w:p>
-        </w:tc>
-        <w:tc>
-          <w:tcPr>
-            <w:tcW w:w="2730" w:type="dxa"/>
-            <w:tcBorders>
-              <w:left w:val="single" w:sz="4" w:space="0" w:color="666666"/>
-              <w:bottom w:val="single" w:sz="4" w:space="0" w:color="666666"/>
-              <w:right w:val="single" w:sz="4" w:space="0" w:color="666666"/>
-            </w:tcBorders>
-          </w:tcPr>
-          <w:p>
-            <w:pPr>
-              <w:pStyle w:val="LOnormal"/>
-              <w:widowControl w:val="false"/>
-              <w:spacing w:lineRule="auto" w:line="240" w:before="0" w:after="0"/>
-              <w:jc w:val="center"/>
-              <w:rPr/>
-            </w:pPr>
-            <w:r>
-              <w:rPr>
-                <w:rFonts w:eastAsia="Verdana" w:cs="Verdana" w:ascii="Verdana" w:hAnsi="Verdana"/>
-                <w:sz w:val="16"/>
-                <w:szCs w:val="16"/>
-              </w:rPr>
-              <w:t>Vector-borne disease</w:t>
-            </w:r>
-          </w:p>
-        </w:tc>
-        <w:tc>
-          <w:tcPr>
-            <w:tcW w:w="4317" w:type="dxa"/>
-            <w:tcBorders>
-              <w:left w:val="single" w:sz="4" w:space="0" w:color="666666"/>
-              <w:bottom w:val="single" w:sz="4" w:space="0" w:color="666666"/>
-              <w:right w:val="single" w:sz="4" w:space="0" w:color="666666"/>
-            </w:tcBorders>
-          </w:tcPr>
-          <w:p>
-            <w:pPr>
-              <w:pStyle w:val="LOnormal"/>
-              <w:widowControl w:val="false"/>
-              <w:jc w:val="center"/>
-              <w:rPr/>
+                <w:rFonts w:ascii="Verdana" w:hAnsi="Verdana" w:eastAsia="Verdana" w:cs="Verdana"/>
+                <w:sz w:val="16"/>
+                <w:szCs w:val="16"/>
+              </w:rPr>
             </w:pPr>
             <w:r>
               <w:rPr>
@@ -2547,7 +2755,7 @@
         </w:tc>
         <w:tc>
           <w:tcPr>
-            <w:tcW w:w="2643" w:type="dxa"/>
+            <w:tcW w:w="2642" w:type="dxa"/>
             <w:tcBorders>
               <w:left w:val="single" w:sz="4" w:space="0" w:color="666666"/>
               <w:bottom w:val="single" w:sz="4" w:space="0" w:color="666666"/>
@@ -2564,7 +2772,11 @@
               <w:spacing w:lineRule="auto" w:line="240" w:before="0" w:after="0"/>
               <w:ind w:left="0" w:right="0" w:hanging="0"/>
               <w:jc w:val="center"/>
-              <w:rPr/>
+              <w:rPr>
+                <w:rFonts w:ascii="Verdana" w:hAnsi="Verdana" w:eastAsia="Verdana" w:cs="Verdana"/>
+                <w:sz w:val="16"/>
+                <w:szCs w:val="16"/>
+              </w:rPr>
             </w:pPr>
             <w:r>
               <w:rPr>
@@ -2580,7 +2792,11 @@
               <w:pStyle w:val="LOnormal"/>
               <w:widowControl w:val="false"/>
               <w:jc w:val="center"/>
-              <w:rPr/>
+              <w:rPr>
+                <w:rFonts w:ascii="Verdana" w:hAnsi="Verdana" w:eastAsia="Verdana" w:cs="Verdana"/>
+                <w:sz w:val="16"/>
+                <w:szCs w:val="16"/>
+              </w:rPr>
             </w:pPr>
             <w:r>
               <w:rPr>
@@ -2613,26 +2829,69 @@
               <w:pStyle w:val="LOnormal"/>
               <w:widowControl w:val="false"/>
               <w:spacing w:lineRule="auto" w:line="240" w:before="0" w:after="0"/>
-              <w:jc w:val="center"/>
-              <w:rPr>
-                <w:b w:val="false"/>
-                <w:b w:val="false"/>
-                <w:bCs w:val="false"/>
-              </w:rPr>
-            </w:pPr>
-            <w:r>
-              <w:rPr>
-                <w:rFonts w:eastAsia="Verdana" w:cs="Verdana" w:ascii="Verdana" w:hAnsi="Verdana"/>
-                <w:b w:val="false"/>
-                <w:bCs w:val="false"/>
-              </w:rPr>
-              <w:t>11</w:t>
+              <w:jc w:val="left"/>
+              <w:rPr>
+                <w:rFonts w:ascii="Verdana" w:hAnsi="Verdana" w:eastAsia="Verdana" w:cs="Verdana"/>
+              </w:rPr>
+            </w:pPr>
+            <w:r>
+              <w:rPr>
+                <w:rFonts w:eastAsia="Verdana" w:cs="Verdana" w:ascii="Verdana" w:hAnsi="Verdana"/>
+              </w:rPr>
+              <w:t>1</w:t>
+            </w:r>
+            <w:r>
+              <w:rPr>
+                <w:rFonts w:eastAsia="Verdana" w:cs="Verdana" w:ascii="Verdana" w:hAnsi="Verdana"/>
+              </w:rPr>
+              <w:t>1</w:t>
             </w:r>
           </w:p>
         </w:tc>
         <w:tc>
           <w:tcPr>
             <w:tcW w:w="812" w:type="dxa"/>
+            <w:tcBorders>
+              <w:top w:val="single" w:sz="4" w:space="0" w:color="666666"/>
+              <w:left w:val="single" w:sz="4" w:space="0" w:color="666666"/>
+              <w:bottom w:val="single" w:sz="4" w:space="0" w:color="666666"/>
+              <w:right w:val="single" w:sz="4" w:space="0" w:color="666666"/>
+            </w:tcBorders>
+            <w:shd w:fill="CCCCCC" w:val="clear"/>
+          </w:tcPr>
+          <w:p>
+            <w:pPr>
+              <w:pStyle w:val="LOnormal"/>
+              <w:widowControl w:val="false"/>
+              <w:spacing w:lineRule="auto" w:line="240" w:before="0" w:after="0"/>
+              <w:jc w:val="left"/>
+              <w:rPr>
+                <w:rFonts w:ascii="Verdana" w:hAnsi="Verdana" w:eastAsia="Verdana" w:cs="Verdana"/>
+                <w:sz w:val="16"/>
+                <w:szCs w:val="16"/>
+              </w:rPr>
+            </w:pPr>
+            <w:r>
+              <w:rPr>
+                <w:rFonts w:eastAsia="Verdana" w:cs="Verdana" w:ascii="Verdana" w:hAnsi="Verdana"/>
+                <w:sz w:val="16"/>
+                <w:szCs w:val="16"/>
+              </w:rPr>
+              <w:t>3/</w:t>
+            </w:r>
+            <w:r>
+              <w:rPr>
+                <w:rFonts w:eastAsia="Verdana" w:cs="Verdana" w:ascii="Verdana" w:hAnsi="Verdana"/>
+                <w:sz w:val="16"/>
+                <w:szCs w:val="16"/>
+              </w:rPr>
+              <w:t>25</w:t>
+            </w:r>
+          </w:p>
+        </w:tc>
+        <w:tc>
+          <w:tcPr>
+            <w:tcW w:w="2730" w:type="dxa"/>
             <w:tcBorders>
               <w:top w:val="single" w:sz="4" w:space="0" w:color="666666"/>
               <w:left w:val="single" w:sz="4" w:space="0" w:color="666666"/>
@@ -2647,21 +2906,25 @@
               <w:widowControl w:val="false"/>
               <w:spacing w:lineRule="auto" w:line="240" w:before="0" w:after="0"/>
               <w:jc w:val="center"/>
-              <w:rPr/>
-            </w:pPr>
-            <w:r>
-              <w:rPr>
-                <w:rFonts w:eastAsia="Verdana" w:cs="Verdana" w:ascii="Verdana" w:hAnsi="Verdana"/>
-                <w:sz w:val="16"/>
-                <w:szCs w:val="16"/>
-              </w:rPr>
-              <w:t>3/25</w:t>
-            </w:r>
-          </w:p>
-        </w:tc>
-        <w:tc>
-          <w:tcPr>
-            <w:tcW w:w="2730" w:type="dxa"/>
+              <w:rPr>
+                <w:rFonts w:ascii="Verdana" w:hAnsi="Verdana" w:eastAsia="Verdana" w:cs="Verdana"/>
+                <w:sz w:val="16"/>
+                <w:szCs w:val="16"/>
+              </w:rPr>
+            </w:pPr>
+            <w:r>
+              <w:rPr>
+                <w:rFonts w:eastAsia="Verdana" w:cs="Verdana" w:ascii="Verdana" w:hAnsi="Verdana"/>
+                <w:sz w:val="16"/>
+                <w:szCs w:val="16"/>
+              </w:rPr>
+              <w:t>Environmentally-transmitted disease and sexually-transmitted diseases</w:t>
+            </w:r>
+          </w:p>
+        </w:tc>
+        <w:tc>
+          <w:tcPr>
+            <w:tcW w:w="4318" w:type="dxa"/>
             <w:tcBorders>
               <w:top w:val="single" w:sz="4" w:space="0" w:color="666666"/>
               <w:left w:val="single" w:sz="4" w:space="0" w:color="666666"/>
@@ -2674,23 +2937,26 @@
             <w:pPr>
               <w:pStyle w:val="LOnormal"/>
               <w:widowControl w:val="false"/>
-              <w:spacing w:lineRule="auto" w:line="240" w:before="0" w:after="0"/>
               <w:jc w:val="center"/>
-              <w:rPr/>
-            </w:pPr>
-            <w:r>
-              <w:rPr>
-                <w:rFonts w:eastAsia="Verdana" w:cs="Verdana" w:ascii="Verdana" w:hAnsi="Verdana"/>
-                <w:sz w:val="16"/>
-                <w:szCs w:val="16"/>
-              </w:rPr>
-              <w:t>Environmentally-transmitted disease and sexually-transmitted diseases</w:t>
-            </w:r>
-          </w:p>
-        </w:tc>
-        <w:tc>
-          <w:tcPr>
-            <w:tcW w:w="4317" w:type="dxa"/>
+              <w:rPr>
+                <w:rFonts w:ascii="Verdana" w:hAnsi="Verdana" w:eastAsia="Verdana" w:cs="Verdana"/>
+                <w:sz w:val="16"/>
+                <w:szCs w:val="16"/>
+              </w:rPr>
+            </w:pPr>
+            <w:r>
+              <w:rPr>
+                <w:rFonts w:eastAsia="Verdana" w:cs="Verdana" w:ascii="Verdana" w:hAnsi="Verdana"/>
+                <w:sz w:val="16"/>
+                <w:szCs w:val="16"/>
+              </w:rPr>
+              <w:t>Lab 9: Parasite Aggregation: Trematodes burdens in marine snails</w:t>
+            </w:r>
+          </w:p>
+        </w:tc>
+        <w:tc>
+          <w:tcPr>
+            <w:tcW w:w="2642" w:type="dxa"/>
             <w:tcBorders>
               <w:top w:val="single" w:sz="4" w:space="0" w:color="666666"/>
               <w:left w:val="single" w:sz="4" w:space="0" w:color="666666"/>
@@ -2704,35 +2970,11 @@
               <w:pStyle w:val="LOnormal"/>
               <w:widowControl w:val="false"/>
               <w:jc w:val="center"/>
-              <w:rPr/>
-            </w:pPr>
-            <w:r>
-              <w:rPr>
-                <w:rFonts w:eastAsia="Verdana" w:cs="Verdana" w:ascii="Verdana" w:hAnsi="Verdana"/>
-                <w:sz w:val="16"/>
-                <w:szCs w:val="16"/>
-              </w:rPr>
-              <w:t>Lab 9: Parasite Aggregation: Trematodes burdens in marine snails</w:t>
-            </w:r>
-          </w:p>
-        </w:tc>
-        <w:tc>
-          <w:tcPr>
-            <w:tcW w:w="2643" w:type="dxa"/>
-            <w:tcBorders>
-              <w:top w:val="single" w:sz="4" w:space="0" w:color="666666"/>
-              <w:left w:val="single" w:sz="4" w:space="0" w:color="666666"/>
-              <w:bottom w:val="single" w:sz="4" w:space="0" w:color="666666"/>
-              <w:right w:val="single" w:sz="4" w:space="0" w:color="666666"/>
-            </w:tcBorders>
-            <w:shd w:fill="CCCCCC" w:val="clear"/>
-          </w:tcPr>
-          <w:p>
-            <w:pPr>
-              <w:pStyle w:val="LOnormal"/>
-              <w:widowControl w:val="false"/>
-              <w:jc w:val="center"/>
-              <w:rPr/>
+              <w:rPr>
+                <w:rFonts w:ascii="Verdana" w:hAnsi="Verdana" w:eastAsia="Verdana" w:cs="Verdana"/>
+                <w:sz w:val="16"/>
+                <w:szCs w:val="16"/>
+              </w:rPr>
             </w:pPr>
             <w:r>
               <w:rPr>
@@ -2764,27 +3006,80 @@
               <w:pStyle w:val="LOnormal"/>
               <w:widowControl w:val="false"/>
               <w:spacing w:lineRule="auto" w:line="240" w:before="0" w:after="0"/>
-              <w:jc w:val="center"/>
-              <w:rPr>
-                <w:b w:val="false"/>
-                <w:b w:val="false"/>
-                <w:bCs w:val="false"/>
-              </w:rPr>
-            </w:pPr>
-            <w:r>
-              <w:rPr>
-                <w:rFonts w:eastAsia="Verdana" w:cs="Verdana" w:ascii="Verdana" w:hAnsi="Verdana"/>
-                <w:b w:val="false"/>
-                <w:bCs w:val="false"/>
+              <w:jc w:val="left"/>
+              <w:rPr>
+                <w:rFonts w:ascii="Verdana" w:hAnsi="Verdana" w:eastAsia="Verdana" w:cs="Verdana"/>
+              </w:rPr>
+            </w:pPr>
+            <w:r>
+              <w:rPr>
+                <w:rFonts w:eastAsia="Verdana" w:cs="Verdana" w:ascii="Verdana" w:hAnsi="Verdana"/>
+                <w:b/>
                 <w:color w:val="000000"/>
               </w:rPr>
-              <w:t>12</w:t>
+              <w:t>1</w:t>
+            </w:r>
+            <w:r>
+              <w:rPr>
+                <w:rFonts w:eastAsia="Verdana" w:cs="Verdana" w:ascii="Verdana" w:hAnsi="Verdana"/>
+                <w:b/>
+                <w:color w:val="000000"/>
+              </w:rPr>
+              <w:t>2</w:t>
             </w:r>
           </w:p>
         </w:tc>
         <w:tc>
           <w:tcPr>
             <w:tcW w:w="812" w:type="dxa"/>
+            <w:tcBorders>
+              <w:top w:val="single" w:sz="4" w:space="0" w:color="666666"/>
+              <w:left w:val="single" w:sz="4" w:space="0" w:color="666666"/>
+              <w:bottom w:val="single" w:sz="4" w:space="0" w:color="666666"/>
+              <w:right w:val="single" w:sz="4" w:space="0" w:color="666666"/>
+            </w:tcBorders>
+          </w:tcPr>
+          <w:p>
+            <w:pPr>
+              <w:pStyle w:val="LOnormal"/>
+              <w:widowControl w:val="false"/>
+              <w:spacing w:lineRule="auto" w:line="240" w:before="0" w:after="0"/>
+              <w:jc w:val="left"/>
+              <w:rPr>
+                <w:rFonts w:ascii="Verdana" w:hAnsi="Verdana" w:eastAsia="Verdana" w:cs="Verdana"/>
+                <w:sz w:val="16"/>
+                <w:szCs w:val="16"/>
+              </w:rPr>
+            </w:pPr>
+            <w:r>
+              <w:rPr>
+                <w:rFonts w:eastAsia="Verdana" w:cs="Verdana" w:ascii="Verdana" w:hAnsi="Verdana"/>
+                <w:sz w:val="16"/>
+                <w:szCs w:val="16"/>
+              </w:rPr>
+              <w:t>4</w:t>
+            </w:r>
+            <w:r>
+              <w:rPr>
+                <w:rFonts w:eastAsia="Verdana" w:cs="Verdana" w:ascii="Verdana" w:hAnsi="Verdana"/>
+                <w:sz w:val="16"/>
+                <w:szCs w:val="16"/>
+              </w:rPr>
+              <w:t>/</w:t>
+            </w:r>
+            <w:r>
+              <w:rPr>
+                <w:rFonts w:eastAsia="Verdana" w:cs="Verdana" w:ascii="Verdana" w:hAnsi="Verdana"/>
+                <w:sz w:val="16"/>
+                <w:szCs w:val="16"/>
+              </w:rPr>
+              <w:t>01</w:t>
+            </w:r>
+          </w:p>
+        </w:tc>
+        <w:tc>
+          <w:tcPr>
+            <w:tcW w:w="2730" w:type="dxa"/>
             <w:tcBorders>
               <w:top w:val="single" w:sz="4" w:space="0" w:color="666666"/>
               <w:left w:val="single" w:sz="4" w:space="0" w:color="666666"/>
@@ -2798,49 +3093,56 @@
               <w:widowControl w:val="false"/>
               <w:spacing w:lineRule="auto" w:line="240" w:before="0" w:after="0"/>
               <w:jc w:val="center"/>
-              <w:rPr/>
-            </w:pPr>
-            <w:r>
-              <w:rPr>
-                <w:rFonts w:eastAsia="Verdana" w:cs="Verdana" w:ascii="Verdana" w:hAnsi="Verdana"/>
-                <w:sz w:val="16"/>
-                <w:szCs w:val="16"/>
-              </w:rPr>
-              <w:t>4/01</w:t>
-            </w:r>
-          </w:p>
-        </w:tc>
-        <w:tc>
-          <w:tcPr>
-            <w:tcW w:w="2730" w:type="dxa"/>
-            <w:tcBorders>
-              <w:top w:val="single" w:sz="4" w:space="0" w:color="666666"/>
-              <w:left w:val="single" w:sz="4" w:space="0" w:color="666666"/>
-              <w:bottom w:val="single" w:sz="4" w:space="0" w:color="666666"/>
-              <w:right w:val="single" w:sz="4" w:space="0" w:color="666666"/>
-            </w:tcBorders>
-          </w:tcPr>
-          <w:p>
-            <w:pPr>
-              <w:pStyle w:val="LOnormal"/>
-              <w:widowControl w:val="false"/>
-              <w:spacing w:lineRule="auto" w:line="240" w:before="0" w:after="0"/>
+              <w:rPr>
+                <w:rFonts w:ascii="Verdana" w:hAnsi="Verdana" w:eastAsia="Verdana" w:cs="Verdana"/>
+                <w:sz w:val="16"/>
+                <w:szCs w:val="16"/>
+              </w:rPr>
+            </w:pPr>
+            <w:r>
+              <w:rPr>
+                <w:rFonts w:eastAsia="Verdana" w:cs="Verdana" w:ascii="Verdana" w:hAnsi="Verdana"/>
+                <w:sz w:val="16"/>
+                <w:szCs w:val="16"/>
+              </w:rPr>
+              <w:t>Infectious diseases in communities</w:t>
+            </w:r>
+          </w:p>
+        </w:tc>
+        <w:tc>
+          <w:tcPr>
+            <w:tcW w:w="4318" w:type="dxa"/>
+            <w:tcBorders>
+              <w:top w:val="single" w:sz="4" w:space="0" w:color="666666"/>
+              <w:left w:val="single" w:sz="4" w:space="0" w:color="666666"/>
+              <w:bottom w:val="single" w:sz="4" w:space="0" w:color="666666"/>
+              <w:right w:val="single" w:sz="4" w:space="0" w:color="666666"/>
+            </w:tcBorders>
+          </w:tcPr>
+          <w:p>
+            <w:pPr>
+              <w:pStyle w:val="LOnormal"/>
+              <w:widowControl w:val="false"/>
               <w:jc w:val="center"/>
-              <w:rPr/>
-            </w:pPr>
-            <w:r>
-              <w:rPr>
-                <w:rFonts w:eastAsia="Verdana" w:cs="Verdana" w:ascii="Verdana" w:hAnsi="Verdana"/>
-                <w:sz w:val="16"/>
-                <w:szCs w:val="16"/>
-              </w:rPr>
-              <w:t>Infectious diseases in communities</w:t>
-            </w:r>
-          </w:p>
-        </w:tc>
-        <w:tc>
-          <w:tcPr>
-            <w:tcW w:w="4317" w:type="dxa"/>
+              <w:rPr>
+                <w:rFonts w:ascii="Verdana" w:hAnsi="Verdana" w:eastAsia="Verdana" w:cs="Verdana"/>
+                <w:sz w:val="16"/>
+                <w:szCs w:val="16"/>
+              </w:rPr>
+            </w:pPr>
+            <w:r>
+              <w:rPr>
+                <w:rFonts w:eastAsia="Verdana" w:cs="Verdana" w:ascii="Verdana" w:hAnsi="Verdana"/>
+                <w:sz w:val="16"/>
+                <w:szCs w:val="16"/>
+              </w:rPr>
+              <w:t>Lab 10: Parasite Encounter Rates: Tick Collection</w:t>
+            </w:r>
+          </w:p>
+        </w:tc>
+        <w:tc>
+          <w:tcPr>
+            <w:tcW w:w="2642" w:type="dxa"/>
             <w:tcBorders>
               <w:top w:val="single" w:sz="4" w:space="0" w:color="666666"/>
               <w:left w:val="single" w:sz="4" w:space="0" w:color="666666"/>
@@ -2853,34 +3155,11 @@
               <w:pStyle w:val="LOnormal"/>
               <w:widowControl w:val="false"/>
               <w:jc w:val="center"/>
-              <w:rPr/>
-            </w:pPr>
-            <w:r>
-              <w:rPr>
-                <w:rFonts w:eastAsia="Verdana" w:cs="Verdana" w:ascii="Verdana" w:hAnsi="Verdana"/>
-                <w:sz w:val="16"/>
-                <w:szCs w:val="16"/>
-              </w:rPr>
-              <w:t>Lab 10: Parasite Encounter Rates: Tick Collection</w:t>
-            </w:r>
-          </w:p>
-        </w:tc>
-        <w:tc>
-          <w:tcPr>
-            <w:tcW w:w="2643" w:type="dxa"/>
-            <w:tcBorders>
-              <w:top w:val="single" w:sz="4" w:space="0" w:color="666666"/>
-              <w:left w:val="single" w:sz="4" w:space="0" w:color="666666"/>
-              <w:bottom w:val="single" w:sz="4" w:space="0" w:color="666666"/>
-              <w:right w:val="single" w:sz="4" w:space="0" w:color="666666"/>
-            </w:tcBorders>
-          </w:tcPr>
-          <w:p>
-            <w:pPr>
-              <w:pStyle w:val="LOnormal"/>
-              <w:widowControl w:val="false"/>
-              <w:jc w:val="center"/>
-              <w:rPr/>
+              <w:rPr>
+                <w:rFonts w:ascii="Verdana" w:hAnsi="Verdana" w:eastAsia="Verdana" w:cs="Verdana"/>
+                <w:sz w:val="16"/>
+                <w:szCs w:val="16"/>
+              </w:rPr>
             </w:pPr>
             <w:r>
               <w:rPr>
@@ -2913,26 +3192,69 @@
               <w:pStyle w:val="LOnormal"/>
               <w:widowControl w:val="false"/>
               <w:spacing w:lineRule="auto" w:line="240" w:before="0" w:after="0"/>
-              <w:jc w:val="center"/>
-              <w:rPr>
-                <w:b w:val="false"/>
-                <w:b w:val="false"/>
-                <w:bCs w:val="false"/>
-              </w:rPr>
-            </w:pPr>
-            <w:r>
-              <w:rPr>
-                <w:rFonts w:eastAsia="Verdana" w:cs="Verdana" w:ascii="Verdana" w:hAnsi="Verdana"/>
-                <w:b w:val="false"/>
-                <w:bCs w:val="false"/>
-              </w:rPr>
-              <w:t>13</w:t>
+              <w:jc w:val="left"/>
+              <w:rPr>
+                <w:rFonts w:ascii="Verdana" w:hAnsi="Verdana" w:eastAsia="Verdana" w:cs="Verdana"/>
+              </w:rPr>
+            </w:pPr>
+            <w:r>
+              <w:rPr>
+                <w:rFonts w:eastAsia="Verdana" w:cs="Verdana" w:ascii="Verdana" w:hAnsi="Verdana"/>
+              </w:rPr>
+              <w:t>1</w:t>
+            </w:r>
+            <w:r>
+              <w:rPr>
+                <w:rFonts w:eastAsia="Verdana" w:cs="Verdana" w:ascii="Verdana" w:hAnsi="Verdana"/>
+              </w:rPr>
+              <w:t>3</w:t>
             </w:r>
           </w:p>
         </w:tc>
         <w:tc>
           <w:tcPr>
             <w:tcW w:w="812" w:type="dxa"/>
+            <w:tcBorders>
+              <w:top w:val="single" w:sz="4" w:space="0" w:color="666666"/>
+              <w:left w:val="single" w:sz="4" w:space="0" w:color="666666"/>
+              <w:bottom w:val="single" w:sz="4" w:space="0" w:color="666666"/>
+              <w:right w:val="single" w:sz="4" w:space="0" w:color="666666"/>
+            </w:tcBorders>
+            <w:shd w:fill="CCCCCC" w:val="clear"/>
+          </w:tcPr>
+          <w:p>
+            <w:pPr>
+              <w:pStyle w:val="LOnormal"/>
+              <w:widowControl w:val="false"/>
+              <w:spacing w:lineRule="auto" w:line="240" w:before="0" w:after="0"/>
+              <w:jc w:val="left"/>
+              <w:rPr>
+                <w:rFonts w:ascii="Verdana" w:hAnsi="Verdana" w:eastAsia="Verdana" w:cs="Verdana"/>
+                <w:sz w:val="16"/>
+                <w:szCs w:val="16"/>
+              </w:rPr>
+            </w:pPr>
+            <w:r>
+              <w:rPr>
+                <w:rFonts w:eastAsia="Verdana" w:cs="Verdana" w:ascii="Verdana" w:hAnsi="Verdana"/>
+                <w:sz w:val="16"/>
+                <w:szCs w:val="16"/>
+              </w:rPr>
+              <w:t>4/0</w:t>
+            </w:r>
+            <w:r>
+              <w:rPr>
+                <w:rFonts w:eastAsia="Verdana" w:cs="Verdana" w:ascii="Verdana" w:hAnsi="Verdana"/>
+                <w:sz w:val="16"/>
+                <w:szCs w:val="16"/>
+              </w:rPr>
+              <w:t>8</w:t>
+            </w:r>
+          </w:p>
+        </w:tc>
+        <w:tc>
+          <w:tcPr>
+            <w:tcW w:w="2730" w:type="dxa"/>
             <w:tcBorders>
               <w:top w:val="single" w:sz="4" w:space="0" w:color="666666"/>
               <w:left w:val="single" w:sz="4" w:space="0" w:color="666666"/>
@@ -2947,21 +3269,57 @@
               <w:widowControl w:val="false"/>
               <w:spacing w:lineRule="auto" w:line="240" w:before="0" w:after="0"/>
               <w:jc w:val="center"/>
-              <w:rPr/>
-            </w:pPr>
-            <w:r>
-              <w:rPr>
-                <w:rFonts w:eastAsia="Verdana" w:cs="Verdana" w:ascii="Verdana" w:hAnsi="Verdana"/>
-                <w:sz w:val="16"/>
-                <w:szCs w:val="16"/>
-              </w:rPr>
-              <w:t>4/08</w:t>
-            </w:r>
-          </w:p>
-        </w:tc>
-        <w:tc>
-          <w:tcPr>
-            <w:tcW w:w="2730" w:type="dxa"/>
+              <w:rPr>
+                <w:rFonts w:ascii="Verdana" w:hAnsi="Verdana" w:eastAsia="Verdana" w:cs="Verdana"/>
+                <w:sz w:val="16"/>
+                <w:szCs w:val="16"/>
+              </w:rPr>
+            </w:pPr>
+            <w:r>
+              <w:rPr>
+                <w:rFonts w:eastAsia="Verdana" w:cs="Verdana" w:ascii="Verdana" w:hAnsi="Verdana"/>
+                <w:sz w:val="16"/>
+                <w:szCs w:val="16"/>
+              </w:rPr>
+              <w:t>Coinfection</w:t>
+            </w:r>
+          </w:p>
+        </w:tc>
+        <w:tc>
+          <w:tcPr>
+            <w:tcW w:w="4318" w:type="dxa"/>
+            <w:tcBorders>
+              <w:top w:val="single" w:sz="4" w:space="0" w:color="666666"/>
+              <w:left w:val="single" w:sz="4" w:space="0" w:color="666666"/>
+              <w:bottom w:val="single" w:sz="4" w:space="0" w:color="666666"/>
+              <w:right w:val="single" w:sz="4" w:space="0" w:color="666666"/>
+            </w:tcBorders>
+            <w:shd w:fill="CCCCCC" w:val="clear"/>
+          </w:tcPr>
+          <w:p>
+            <w:pPr>
+              <w:pStyle w:val="LOnormal"/>
+              <w:widowControl w:val="false"/>
+              <w:jc w:val="center"/>
+              <w:rPr>
+                <w:rFonts w:ascii="Verdana" w:hAnsi="Verdana" w:eastAsia="Verdana" w:cs="Verdana"/>
+                <w:sz w:val="16"/>
+                <w:szCs w:val="16"/>
+              </w:rPr>
+            </w:pPr>
+            <w:r>
+              <w:rPr>
+                <w:rFonts w:eastAsia="Verdana" w:cs="Verdana" w:ascii="Verdana" w:hAnsi="Verdana"/>
+                <w:sz w:val="16"/>
+                <w:szCs w:val="16"/>
+              </w:rPr>
+              <w:t>Lab 11: Tick Data Analysis</w:t>
+            </w:r>
+          </w:p>
+        </w:tc>
+        <w:tc>
+          <w:tcPr>
+            <w:tcW w:w="2642" w:type="dxa"/>
             <w:tcBorders>
               <w:top w:val="single" w:sz="4" w:space="0" w:color="666666"/>
               <w:left w:val="single" w:sz="4" w:space="0" w:color="666666"/>
@@ -2976,80 +3334,31 @@
               <w:widowControl w:val="false"/>
               <w:spacing w:lineRule="auto" w:line="240" w:before="0" w:after="0"/>
               <w:jc w:val="center"/>
-              <w:rPr/>
-            </w:pPr>
-            <w:r>
-              <w:rPr>
-                <w:rFonts w:eastAsia="Verdana" w:cs="Verdana" w:ascii="Verdana" w:hAnsi="Verdana"/>
-                <w:sz w:val="16"/>
-                <w:szCs w:val="16"/>
-              </w:rPr>
-              <w:t>Coinfection</w:t>
-            </w:r>
-          </w:p>
-        </w:tc>
-        <w:tc>
-          <w:tcPr>
-            <w:tcW w:w="4317" w:type="dxa"/>
-            <w:tcBorders>
-              <w:top w:val="single" w:sz="4" w:space="0" w:color="666666"/>
-              <w:left w:val="single" w:sz="4" w:space="0" w:color="666666"/>
-              <w:bottom w:val="single" w:sz="4" w:space="0" w:color="666666"/>
-              <w:right w:val="single" w:sz="4" w:space="0" w:color="666666"/>
-            </w:tcBorders>
-            <w:shd w:fill="CCCCCC" w:val="clear"/>
-          </w:tcPr>
+              <w:rPr>
+                <w:rFonts w:ascii="Verdana" w:hAnsi="Verdana" w:eastAsia="Verdana" w:cs="Verdana"/>
+                <w:sz w:val="16"/>
+                <w:szCs w:val="16"/>
+              </w:rPr>
+            </w:pPr>
+            <w:r>
+              <w:rPr>
+                <w:rFonts w:eastAsia="Verdana" w:cs="Verdana" w:ascii="Verdana" w:hAnsi="Verdana"/>
+                <w:sz w:val="16"/>
+                <w:szCs w:val="16"/>
+              </w:rPr>
+              <w:t>4/04: HW 3</w:t>
+            </w:r>
+          </w:p>
           <w:p>
             <w:pPr>
               <w:pStyle w:val="LOnormal"/>
               <w:widowControl w:val="false"/>
               <w:jc w:val="center"/>
-              <w:rPr/>
-            </w:pPr>
-            <w:r>
-              <w:rPr>
-                <w:rFonts w:eastAsia="Verdana" w:cs="Verdana" w:ascii="Verdana" w:hAnsi="Verdana"/>
-                <w:sz w:val="16"/>
-                <w:szCs w:val="16"/>
-              </w:rPr>
-              <w:t>Lab 11: Tick Data Analysis</w:t>
-            </w:r>
-          </w:p>
-        </w:tc>
-        <w:tc>
-          <w:tcPr>
-            <w:tcW w:w="2643" w:type="dxa"/>
-            <w:tcBorders>
-              <w:top w:val="single" w:sz="4" w:space="0" w:color="666666"/>
-              <w:left w:val="single" w:sz="4" w:space="0" w:color="666666"/>
-              <w:bottom w:val="single" w:sz="4" w:space="0" w:color="666666"/>
-              <w:right w:val="single" w:sz="4" w:space="0" w:color="666666"/>
-            </w:tcBorders>
-            <w:shd w:fill="CCCCCC" w:val="clear"/>
-          </w:tcPr>
-          <w:p>
-            <w:pPr>
-              <w:pStyle w:val="LOnormal"/>
-              <w:widowControl w:val="false"/>
-              <w:spacing w:lineRule="auto" w:line="240" w:before="0" w:after="0"/>
-              <w:jc w:val="center"/>
-              <w:rPr/>
-            </w:pPr>
-            <w:r>
-              <w:rPr>
-                <w:rFonts w:eastAsia="Verdana" w:cs="Verdana" w:ascii="Verdana" w:hAnsi="Verdana"/>
-                <w:sz w:val="16"/>
-                <w:szCs w:val="16"/>
-              </w:rPr>
-              <w:t>4/04: HW 3</w:t>
-            </w:r>
-          </w:p>
-          <w:p>
-            <w:pPr>
-              <w:pStyle w:val="LOnormal"/>
-              <w:widowControl w:val="false"/>
-              <w:jc w:val="center"/>
-              <w:rPr/>
+              <w:rPr>
+                <w:rFonts w:ascii="Verdana" w:hAnsi="Verdana" w:eastAsia="Verdana" w:cs="Verdana"/>
+                <w:sz w:val="16"/>
+                <w:szCs w:val="16"/>
+              </w:rPr>
             </w:pPr>
             <w:r>
               <w:rPr>
@@ -3081,27 +3390,72 @@
               <w:pStyle w:val="LOnormal"/>
               <w:widowControl w:val="false"/>
               <w:spacing w:lineRule="auto" w:line="240" w:before="0" w:after="0"/>
-              <w:jc w:val="center"/>
-              <w:rPr>
-                <w:b w:val="false"/>
-                <w:b w:val="false"/>
-                <w:bCs w:val="false"/>
-              </w:rPr>
-            </w:pPr>
-            <w:r>
-              <w:rPr>
-                <w:rFonts w:eastAsia="Verdana" w:cs="Verdana" w:ascii="Verdana" w:hAnsi="Verdana"/>
-                <w:b w:val="false"/>
-                <w:bCs w:val="false"/>
+              <w:jc w:val="left"/>
+              <w:rPr>
+                <w:rFonts w:ascii="Verdana" w:hAnsi="Verdana" w:eastAsia="Verdana" w:cs="Verdana"/>
+              </w:rPr>
+            </w:pPr>
+            <w:r>
+              <w:rPr>
+                <w:rFonts w:eastAsia="Verdana" w:cs="Verdana" w:ascii="Verdana" w:hAnsi="Verdana"/>
+                <w:b/>
                 <w:color w:val="000000"/>
               </w:rPr>
-              <w:t>14</w:t>
+              <w:t>1</w:t>
+            </w:r>
+            <w:r>
+              <w:rPr>
+                <w:rFonts w:eastAsia="Verdana" w:cs="Verdana" w:ascii="Verdana" w:hAnsi="Verdana"/>
+                <w:b/>
+                <w:color w:val="000000"/>
+              </w:rPr>
+              <w:t>4</w:t>
             </w:r>
           </w:p>
         </w:tc>
         <w:tc>
           <w:tcPr>
             <w:tcW w:w="812" w:type="dxa"/>
+            <w:tcBorders>
+              <w:top w:val="single" w:sz="4" w:space="0" w:color="666666"/>
+              <w:left w:val="single" w:sz="4" w:space="0" w:color="666666"/>
+              <w:bottom w:val="single" w:sz="4" w:space="0" w:color="666666"/>
+              <w:right w:val="single" w:sz="4" w:space="0" w:color="666666"/>
+            </w:tcBorders>
+          </w:tcPr>
+          <w:p>
+            <w:pPr>
+              <w:pStyle w:val="LOnormal"/>
+              <w:widowControl w:val="false"/>
+              <w:spacing w:lineRule="auto" w:line="240" w:before="0" w:after="0"/>
+              <w:jc w:val="left"/>
+              <w:rPr>
+                <w:rFonts w:ascii="Verdana" w:hAnsi="Verdana" w:eastAsia="Verdana" w:cs="Verdana"/>
+                <w:sz w:val="16"/>
+                <w:szCs w:val="16"/>
+              </w:rPr>
+            </w:pPr>
+            <w:r>
+              <w:rPr>
+                <w:rFonts w:eastAsia="Verdana" w:cs="Verdana" w:ascii="Verdana" w:hAnsi="Verdana"/>
+                <w:sz w:val="16"/>
+                <w:szCs w:val="16"/>
+              </w:rPr>
+              <w:t>4/</w:t>
+            </w:r>
+            <w:r>
+              <w:rPr>
+                <w:rFonts w:eastAsia="Verdana" w:cs="Verdana" w:ascii="Verdana" w:hAnsi="Verdana"/>
+                <w:sz w:val="16"/>
+                <w:szCs w:val="16"/>
+              </w:rPr>
+              <w:t>15</w:t>
+            </w:r>
+          </w:p>
+        </w:tc>
+        <w:tc>
+          <w:tcPr>
+            <w:tcW w:w="2730" w:type="dxa"/>
             <w:tcBorders>
               <w:top w:val="single" w:sz="4" w:space="0" w:color="666666"/>
               <w:left w:val="single" w:sz="4" w:space="0" w:color="666666"/>
@@ -3115,49 +3469,56 @@
               <w:widowControl w:val="false"/>
               <w:spacing w:lineRule="auto" w:line="240" w:before="0" w:after="0"/>
               <w:jc w:val="center"/>
-              <w:rPr/>
-            </w:pPr>
-            <w:r>
-              <w:rPr>
-                <w:rFonts w:eastAsia="Verdana" w:cs="Verdana" w:ascii="Verdana" w:hAnsi="Verdana"/>
-                <w:sz w:val="16"/>
-                <w:szCs w:val="16"/>
-              </w:rPr>
-              <w:t>4/15</w:t>
-            </w:r>
-          </w:p>
-        </w:tc>
-        <w:tc>
-          <w:tcPr>
-            <w:tcW w:w="2730" w:type="dxa"/>
-            <w:tcBorders>
-              <w:top w:val="single" w:sz="4" w:space="0" w:color="666666"/>
-              <w:left w:val="single" w:sz="4" w:space="0" w:color="666666"/>
-              <w:bottom w:val="single" w:sz="4" w:space="0" w:color="666666"/>
-              <w:right w:val="single" w:sz="4" w:space="0" w:color="666666"/>
-            </w:tcBorders>
-          </w:tcPr>
-          <w:p>
-            <w:pPr>
-              <w:pStyle w:val="LOnormal"/>
-              <w:widowControl w:val="false"/>
-              <w:spacing w:lineRule="auto" w:line="240" w:before="0" w:after="0"/>
+              <w:rPr>
+                <w:rFonts w:ascii="Verdana" w:hAnsi="Verdana" w:eastAsia="Verdana" w:cs="Verdana"/>
+                <w:sz w:val="16"/>
+                <w:szCs w:val="16"/>
+              </w:rPr>
+            </w:pPr>
+            <w:r>
+              <w:rPr>
+                <w:rFonts w:eastAsia="Verdana" w:cs="Verdana" w:ascii="Verdana" w:hAnsi="Verdana"/>
+                <w:sz w:val="16"/>
+                <w:szCs w:val="16"/>
+              </w:rPr>
+              <w:t>Macroecology of infectious disease and networked populations</w:t>
+            </w:r>
+          </w:p>
+        </w:tc>
+        <w:tc>
+          <w:tcPr>
+            <w:tcW w:w="4318" w:type="dxa"/>
+            <w:tcBorders>
+              <w:top w:val="single" w:sz="4" w:space="0" w:color="666666"/>
+              <w:left w:val="single" w:sz="4" w:space="0" w:color="666666"/>
+              <w:bottom w:val="single" w:sz="4" w:space="0" w:color="666666"/>
+              <w:right w:val="single" w:sz="4" w:space="0" w:color="666666"/>
+            </w:tcBorders>
+          </w:tcPr>
+          <w:p>
+            <w:pPr>
+              <w:pStyle w:val="LOnormal"/>
+              <w:widowControl w:val="false"/>
               <w:jc w:val="center"/>
-              <w:rPr/>
-            </w:pPr>
-            <w:r>
-              <w:rPr>
-                <w:rFonts w:eastAsia="Verdana" w:cs="Verdana" w:ascii="Verdana" w:hAnsi="Verdana"/>
-                <w:sz w:val="16"/>
-                <w:szCs w:val="16"/>
-              </w:rPr>
-              <w:t>Macroecology of infectious disease and networked populations</w:t>
-            </w:r>
-          </w:p>
-        </w:tc>
-        <w:tc>
-          <w:tcPr>
-            <w:tcW w:w="4317" w:type="dxa"/>
+              <w:rPr>
+                <w:rFonts w:ascii="Verdana" w:hAnsi="Verdana" w:eastAsia="Verdana" w:cs="Verdana"/>
+                <w:sz w:val="16"/>
+                <w:szCs w:val="16"/>
+              </w:rPr>
+            </w:pPr>
+            <w:r>
+              <w:rPr>
+                <w:rFonts w:eastAsia="Verdana" w:cs="Verdana" w:ascii="Verdana" w:hAnsi="Verdana"/>
+                <w:sz w:val="16"/>
+                <w:szCs w:val="16"/>
+              </w:rPr>
+              <w:t>Lab 12: Risk Mapping of Environmentally-Transmitted Disease; Case Study + Analysis</w:t>
+            </w:r>
+          </w:p>
+        </w:tc>
+        <w:tc>
+          <w:tcPr>
+            <w:tcW w:w="2642" w:type="dxa"/>
             <w:tcBorders>
               <w:top w:val="single" w:sz="4" w:space="0" w:color="666666"/>
               <w:left w:val="single" w:sz="4" w:space="0" w:color="666666"/>
@@ -3170,34 +3531,11 @@
               <w:pStyle w:val="LOnormal"/>
               <w:widowControl w:val="false"/>
               <w:jc w:val="center"/>
-              <w:rPr/>
-            </w:pPr>
-            <w:r>
-              <w:rPr>
-                <w:rFonts w:eastAsia="Verdana" w:cs="Verdana" w:ascii="Verdana" w:hAnsi="Verdana"/>
-                <w:sz w:val="16"/>
-                <w:szCs w:val="16"/>
-              </w:rPr>
-              <w:t>Lab 12: Risk Mapping of Environmentally-Transmitted Disease; Case Study + Analysis</w:t>
-            </w:r>
-          </w:p>
-        </w:tc>
-        <w:tc>
-          <w:tcPr>
-            <w:tcW w:w="2643" w:type="dxa"/>
-            <w:tcBorders>
-              <w:top w:val="single" w:sz="4" w:space="0" w:color="666666"/>
-              <w:left w:val="single" w:sz="4" w:space="0" w:color="666666"/>
-              <w:bottom w:val="single" w:sz="4" w:space="0" w:color="666666"/>
-              <w:right w:val="single" w:sz="4" w:space="0" w:color="666666"/>
-            </w:tcBorders>
-          </w:tcPr>
-          <w:p>
-            <w:pPr>
-              <w:pStyle w:val="LOnormal"/>
-              <w:widowControl w:val="false"/>
-              <w:jc w:val="center"/>
-              <w:rPr/>
+              <w:rPr>
+                <w:rFonts w:ascii="Verdana" w:hAnsi="Verdana" w:eastAsia="Verdana" w:cs="Verdana"/>
+                <w:sz w:val="16"/>
+                <w:szCs w:val="16"/>
+              </w:rPr>
             </w:pPr>
             <w:r>
               <w:rPr>
@@ -3230,27 +3568,73 @@
               <w:pStyle w:val="LOnormal"/>
               <w:widowControl w:val="false"/>
               <w:spacing w:lineRule="auto" w:line="240" w:before="0" w:after="0"/>
-              <w:jc w:val="center"/>
-              <w:rPr>
-                <w:b w:val="false"/>
-                <w:b w:val="false"/>
-                <w:bCs w:val="false"/>
-              </w:rPr>
-            </w:pPr>
-            <w:r>
-              <w:rPr>
-                <w:rFonts w:eastAsia="Verdana" w:cs="Verdana" w:ascii="Verdana" w:hAnsi="Verdana"/>
-                <w:b w:val="false"/>
-                <w:bCs w:val="false"/>
+              <w:jc w:val="left"/>
+              <w:rPr>
+                <w:rFonts w:ascii="Verdana" w:hAnsi="Verdana" w:eastAsia="Verdana" w:cs="Verdana"/>
+              </w:rPr>
+            </w:pPr>
+            <w:r>
+              <w:rPr>
+                <w:rFonts w:eastAsia="Verdana" w:cs="Verdana" w:ascii="Verdana" w:hAnsi="Verdana"/>
+                <w:b/>
                 <w:color w:val="000000"/>
               </w:rPr>
-              <w:t>15</w:t>
+              <w:t>1</w:t>
+            </w:r>
+            <w:r>
+              <w:rPr>
+                <w:rFonts w:eastAsia="Verdana" w:cs="Verdana" w:ascii="Verdana" w:hAnsi="Verdana"/>
+                <w:b/>
+                <w:color w:val="000000"/>
+              </w:rPr>
+              <w:t>5</w:t>
             </w:r>
           </w:p>
         </w:tc>
         <w:tc>
           <w:tcPr>
             <w:tcW w:w="812" w:type="dxa"/>
+            <w:tcBorders>
+              <w:top w:val="single" w:sz="4" w:space="0" w:color="666666"/>
+              <w:left w:val="single" w:sz="4" w:space="0" w:color="666666"/>
+              <w:bottom w:val="single" w:sz="4" w:space="0" w:color="666666"/>
+              <w:right w:val="single" w:sz="4" w:space="0" w:color="666666"/>
+            </w:tcBorders>
+            <w:shd w:fill="CCCCCC" w:val="clear"/>
+          </w:tcPr>
+          <w:p>
+            <w:pPr>
+              <w:pStyle w:val="LOnormal"/>
+              <w:widowControl w:val="false"/>
+              <w:spacing w:lineRule="auto" w:line="240" w:before="0" w:after="0"/>
+              <w:jc w:val="left"/>
+              <w:rPr>
+                <w:rFonts w:ascii="Verdana" w:hAnsi="Verdana" w:eastAsia="Verdana" w:cs="Verdana"/>
+                <w:sz w:val="16"/>
+                <w:szCs w:val="16"/>
+              </w:rPr>
+            </w:pPr>
+            <w:r>
+              <w:rPr>
+                <w:rFonts w:eastAsia="Verdana" w:cs="Verdana" w:ascii="Verdana" w:hAnsi="Verdana"/>
+                <w:sz w:val="16"/>
+                <w:szCs w:val="16"/>
+              </w:rPr>
+              <w:t>4/</w:t>
+            </w:r>
+            <w:r>
+              <w:rPr>
+                <w:rFonts w:eastAsia="Verdana" w:cs="Verdana" w:ascii="Verdana" w:hAnsi="Verdana"/>
+                <w:sz w:val="16"/>
+                <w:szCs w:val="16"/>
+              </w:rPr>
+              <w:t>22</w:t>
+            </w:r>
+          </w:p>
+        </w:tc>
+        <w:tc>
+          <w:tcPr>
+            <w:tcW w:w="2730" w:type="dxa"/>
             <w:tcBorders>
               <w:top w:val="single" w:sz="4" w:space="0" w:color="666666"/>
               <w:left w:val="single" w:sz="4" w:space="0" w:color="666666"/>
@@ -3265,21 +3649,25 @@
               <w:widowControl w:val="false"/>
               <w:spacing w:lineRule="auto" w:line="240" w:before="0" w:after="0"/>
               <w:jc w:val="center"/>
-              <w:rPr/>
-            </w:pPr>
-            <w:r>
-              <w:rPr>
-                <w:rFonts w:eastAsia="Verdana" w:cs="Verdana" w:ascii="Verdana" w:hAnsi="Verdana"/>
-                <w:sz w:val="16"/>
-                <w:szCs w:val="16"/>
-              </w:rPr>
-              <w:t>4/22</w:t>
-            </w:r>
-          </w:p>
-        </w:tc>
-        <w:tc>
-          <w:tcPr>
-            <w:tcW w:w="2730" w:type="dxa"/>
+              <w:rPr>
+                <w:rFonts w:ascii="Verdana" w:hAnsi="Verdana" w:eastAsia="Verdana" w:cs="Verdana"/>
+                <w:sz w:val="16"/>
+                <w:szCs w:val="16"/>
+              </w:rPr>
+            </w:pPr>
+            <w:r>
+              <w:rPr>
+                <w:rFonts w:eastAsia="Verdana" w:cs="Verdana" w:ascii="Verdana" w:hAnsi="Verdana"/>
+                <w:sz w:val="16"/>
+                <w:szCs w:val="16"/>
+              </w:rPr>
+              <w:t>Zoonoses, spillover, emergence, and One Health</w:t>
+            </w:r>
+          </w:p>
+        </w:tc>
+        <w:tc>
+          <w:tcPr>
+            <w:tcW w:w="4318" w:type="dxa"/>
             <w:tcBorders>
               <w:top w:val="single" w:sz="4" w:space="0" w:color="666666"/>
               <w:left w:val="single" w:sz="4" w:space="0" w:color="666666"/>
@@ -3294,21 +3682,25 @@
               <w:widowControl w:val="false"/>
               <w:spacing w:lineRule="auto" w:line="240" w:before="0" w:after="0"/>
               <w:jc w:val="center"/>
-              <w:rPr/>
-            </w:pPr>
-            <w:r>
-              <w:rPr>
-                <w:rFonts w:eastAsia="Verdana" w:cs="Verdana" w:ascii="Verdana" w:hAnsi="Verdana"/>
-                <w:sz w:val="16"/>
-                <w:szCs w:val="16"/>
-              </w:rPr>
-              <w:t>Zoonoses, spillover, emergence, and One Health</w:t>
-            </w:r>
-          </w:p>
-        </w:tc>
-        <w:tc>
-          <w:tcPr>
-            <w:tcW w:w="4317" w:type="dxa"/>
+              <w:rPr>
+                <w:rFonts w:ascii="Verdana" w:hAnsi="Verdana" w:eastAsia="Verdana" w:cs="Verdana"/>
+                <w:sz w:val="16"/>
+                <w:szCs w:val="16"/>
+              </w:rPr>
+            </w:pPr>
+            <w:r>
+              <w:rPr>
+                <w:rFonts w:eastAsia="Verdana" w:cs="Verdana" w:ascii="Verdana" w:hAnsi="Verdana"/>
+                <w:sz w:val="16"/>
+                <w:szCs w:val="16"/>
+              </w:rPr>
+              <w:t>Lab 13: Disease Transmission in networked populations: Data Analysis of Respiratory Disease in Primates</w:t>
+            </w:r>
+          </w:p>
+        </w:tc>
+        <w:tc>
+          <w:tcPr>
+            <w:tcW w:w="2642" w:type="dxa"/>
             <w:tcBorders>
               <w:top w:val="single" w:sz="4" w:space="0" w:color="666666"/>
               <w:left w:val="single" w:sz="4" w:space="0" w:color="666666"/>
@@ -3317,74 +3709,57 @@
             </w:tcBorders>
             <w:shd w:fill="CCCCCC" w:val="clear"/>
           </w:tcPr>
+          <w:p>
+            <w:pPr>
+              <w:pStyle w:val="LOnormal"/>
+              <w:widowControl w:val="false"/>
+              <w:jc w:val="center"/>
+              <w:rPr>
+                <w:rFonts w:ascii="Verdana" w:hAnsi="Verdana" w:eastAsia="Verdana" w:cs="Verdana"/>
+                <w:sz w:val="16"/>
+                <w:szCs w:val="16"/>
+              </w:rPr>
+            </w:pPr>
+            <w:r>
+              <w:rPr>
+                <w:rFonts w:eastAsia="Verdana" w:cs="Verdana" w:ascii="Verdana" w:hAnsi="Verdana"/>
+                <w:sz w:val="16"/>
+                <w:szCs w:val="16"/>
+              </w:rPr>
+              <w:t>Worksheet 12</w:t>
+            </w:r>
+          </w:p>
           <w:p>
             <w:pPr>
               <w:pStyle w:val="LOnormal"/>
               <w:widowControl w:val="false"/>
               <w:spacing w:lineRule="auto" w:line="240" w:before="0" w:after="0"/>
               <w:jc w:val="center"/>
-              <w:rPr/>
-            </w:pPr>
-            <w:r>
-              <w:rPr>
-                <w:rFonts w:eastAsia="Verdana" w:cs="Verdana" w:ascii="Verdana" w:hAnsi="Verdana"/>
-                <w:sz w:val="16"/>
-                <w:szCs w:val="16"/>
-              </w:rPr>
-              <w:t>Lab 13: Disease Transmission in networked populations: Data Analysis of Respiratory Disease in Primates</w:t>
-            </w:r>
-          </w:p>
-        </w:tc>
-        <w:tc>
-          <w:tcPr>
-            <w:tcW w:w="2643" w:type="dxa"/>
-            <w:tcBorders>
-              <w:top w:val="single" w:sz="4" w:space="0" w:color="666666"/>
-              <w:left w:val="single" w:sz="4" w:space="0" w:color="666666"/>
-              <w:bottom w:val="single" w:sz="4" w:space="0" w:color="666666"/>
-              <w:right w:val="single" w:sz="4" w:space="0" w:color="666666"/>
-            </w:tcBorders>
-            <w:shd w:fill="CCCCCC" w:val="clear"/>
-          </w:tcPr>
+              <w:rPr>
+                <w:rFonts w:ascii="Verdana" w:hAnsi="Verdana" w:eastAsia="Verdana" w:cs="Verdana"/>
+                <w:sz w:val="16"/>
+                <w:szCs w:val="16"/>
+              </w:rPr>
+            </w:pPr>
+            <w:r>
+              <w:rPr>
+                <w:rFonts w:eastAsia="Verdana" w:cs="Verdana" w:ascii="Verdana" w:hAnsi="Verdana"/>
+                <w:sz w:val="16"/>
+                <w:szCs w:val="16"/>
+              </w:rPr>
+              <w:t>4/22: HW 4</w:t>
+            </w:r>
+          </w:p>
           <w:p>
             <w:pPr>
               <w:pStyle w:val="LOnormal"/>
               <w:widowControl w:val="false"/>
               <w:jc w:val="center"/>
-              <w:rPr/>
-            </w:pPr>
-            <w:r>
-              <w:rPr>
-                <w:rFonts w:eastAsia="Verdana" w:cs="Verdana" w:ascii="Verdana" w:hAnsi="Verdana"/>
-                <w:sz w:val="16"/>
-                <w:szCs w:val="16"/>
-              </w:rPr>
-              <w:t>Worksheet 12</w:t>
-            </w:r>
-          </w:p>
-          <w:p>
-            <w:pPr>
-              <w:pStyle w:val="LOnormal"/>
-              <w:widowControl w:val="false"/>
-              <w:spacing w:lineRule="auto" w:line="240" w:before="0" w:after="0"/>
-              <w:jc w:val="center"/>
-              <w:rPr/>
-            </w:pPr>
-            <w:r>
-              <w:rPr>
-                <w:rFonts w:eastAsia="Verdana" w:cs="Verdana" w:ascii="Verdana" w:hAnsi="Verdana"/>
-                <w:sz w:val="16"/>
-                <w:szCs w:val="16"/>
-              </w:rPr>
-              <w:t>4/22: HW 4</w:t>
-            </w:r>
-          </w:p>
-          <w:p>
-            <w:pPr>
-              <w:pStyle w:val="LOnormal"/>
-              <w:widowControl w:val="false"/>
-              <w:jc w:val="center"/>
-              <w:rPr/>
+              <w:rPr>
+                <w:rFonts w:ascii="Verdana" w:hAnsi="Verdana" w:eastAsia="Verdana" w:cs="Verdana"/>
+                <w:sz w:val="16"/>
+                <w:szCs w:val="16"/>
+              </w:rPr>
             </w:pPr>
             <w:r>
               <w:rPr>
@@ -3434,7 +3809,23 @@
           <w:sz w:val="28"/>
           <w:szCs w:val="28"/>
         </w:rPr>
-        <w:t>Final Exam Date: May 6 - 9:00 a.m</w:t>
+        <w:t xml:space="preserve">Final Exam Date: </w:t>
+      </w:r>
+      <w:r>
+        <w:rPr>
+          <w:b/>
+          <w:sz w:val="28"/>
+          <w:szCs w:val="28"/>
+        </w:rPr>
+        <w:t>May 6</w:t>
+      </w:r>
+      <w:r>
+        <w:rPr>
+          <w:b/>
+          <w:sz w:val="28"/>
+          <w:szCs w:val="28"/>
+        </w:rPr>
+        <w:t xml:space="preserve"> - 9:00 a.m</w:t>
       </w:r>
     </w:p>
     <w:p>

</xml_diff>

<commit_message>
Big push to try and troubleshoot
</commit_message>
<xml_diff>
--- a/docs/Dallas531Syllabus.docx
+++ b/docs/Dallas531Syllabus.docx
@@ -48,11 +48,7 @@
       </w:pPr>
       <w:r>
         <w:rPr/>
-        <w:t>Spring 202</w:t>
-      </w:r>
-      <w:r>
-        <w:rPr/>
-        <w:t>5</w:t>
+        <w:t>Spring 2025</w:t>
       </w:r>
     </w:p>
     <w:p>
@@ -234,7 +230,11 @@
       </w:pPr>
       <w:r>
         <w:rPr/>
-        <w:t>Office Hours: TBA, or by appointment</w:t>
+        <w:t xml:space="preserve">Office Hours: </w:t>
+      </w:r>
+      <w:r>
+        <w:rPr/>
+        <w:t>Mon 9:30-10:30, or by appointment</w:t>
       </w:r>
     </w:p>
     <w:p>
@@ -704,10 +704,10 @@
       </w:tblPr>
       <w:tblGrid>
         <w:gridCol w:w="883"/>
-        <w:gridCol w:w="812"/>
-        <w:gridCol w:w="2730"/>
-        <w:gridCol w:w="4318"/>
-        <w:gridCol w:w="2642"/>
+        <w:gridCol w:w="916"/>
+        <w:gridCol w:w="2626"/>
+        <w:gridCol w:w="4317"/>
+        <w:gridCol w:w="2643"/>
       </w:tblGrid>
       <w:tr>
         <w:trPr>
@@ -750,7 +750,7 @@
         </w:tc>
         <w:tc>
           <w:tcPr>
-            <w:tcW w:w="812" w:type="dxa"/>
+            <w:tcW w:w="916" w:type="dxa"/>
             <w:tcBorders>
               <w:top w:val="single" w:sz="4" w:space="0" w:color="666666"/>
               <w:left w:val="single" w:sz="4" w:space="0" w:color="666666"/>
@@ -778,13 +778,13 @@
                 <w:sz w:val="20"/>
                 <w:szCs w:val="20"/>
               </w:rPr>
-              <w:t>Date</w:t>
-            </w:r>
-          </w:p>
-        </w:tc>
-        <w:tc>
-          <w:tcPr>
-            <w:tcW w:w="2730" w:type="dxa"/>
+              <w:t>Date(Tue)</w:t>
+            </w:r>
+          </w:p>
+        </w:tc>
+        <w:tc>
+          <w:tcPr>
+            <w:tcW w:w="2626" w:type="dxa"/>
             <w:tcBorders>
               <w:top w:val="single" w:sz="4" w:space="0" w:color="666666"/>
               <w:left w:val="single" w:sz="4" w:space="0" w:color="666666"/>
@@ -826,7 +826,7 @@
         </w:tc>
         <w:tc>
           <w:tcPr>
-            <w:tcW w:w="4318" w:type="dxa"/>
+            <w:tcW w:w="4317" w:type="dxa"/>
             <w:tcBorders>
               <w:top w:val="single" w:sz="4" w:space="0" w:color="666666"/>
               <w:left w:val="single" w:sz="4" w:space="0" w:color="666666"/>
@@ -858,7 +858,7 @@
         </w:tc>
         <w:tc>
           <w:tcPr>
-            <w:tcW w:w="2642" w:type="dxa"/>
+            <w:tcW w:w="2643" w:type="dxa"/>
             <w:tcBorders>
               <w:top w:val="single" w:sz="4" w:space="0" w:color="666666"/>
               <w:left w:val="single" w:sz="4" w:space="0" w:color="666666"/>
@@ -936,7 +936,7 @@
         </w:tc>
         <w:tc>
           <w:tcPr>
-            <w:tcW w:w="812" w:type="dxa"/>
+            <w:tcW w:w="916" w:type="dxa"/>
             <w:tcBorders>
               <w:top w:val="single" w:sz="4" w:space="0" w:color="666666"/>
               <w:left w:val="single" w:sz="4" w:space="0" w:color="666666"/>
@@ -972,16 +972,7 @@
                 <w:sz w:val="16"/>
                 <w:szCs w:val="16"/>
               </w:rPr>
-              <w:t>/</w:t>
-            </w:r>
-            <w:r>
-              <w:rPr>
-                <w:rFonts w:eastAsia="Verdana" w:cs="Verdana" w:ascii="Verdana" w:hAnsi="Verdana"/>
-                <w:color w:val="000000"/>
-                <w:sz w:val="16"/>
-                <w:szCs w:val="16"/>
-              </w:rPr>
-              <w:t>1</w:t>
+              <w:t>/1</w:t>
             </w:r>
             <w:r>
               <w:rPr>
@@ -1015,7 +1006,7 @@
         </w:tc>
         <w:tc>
           <w:tcPr>
-            <w:tcW w:w="2730" w:type="dxa"/>
+            <w:tcW w:w="2626" w:type="dxa"/>
             <w:tcBorders>
               <w:top w:val="single" w:sz="4" w:space="0" w:color="666666"/>
               <w:left w:val="single" w:sz="4" w:space="0" w:color="666666"/>
@@ -1048,7 +1039,7 @@
         </w:tc>
         <w:tc>
           <w:tcPr>
-            <w:tcW w:w="4318" w:type="dxa"/>
+            <w:tcW w:w="4317" w:type="dxa"/>
             <w:tcBorders>
               <w:top w:val="single" w:sz="4" w:space="0" w:color="666666"/>
               <w:left w:val="single" w:sz="4" w:space="0" w:color="666666"/>
@@ -1075,13 +1066,13 @@
                 <w:sz w:val="16"/>
                 <w:szCs w:val="16"/>
               </w:rPr>
-              <w:t>No Labs</w:t>
-            </w:r>
-          </w:p>
-        </w:tc>
-        <w:tc>
-          <w:tcPr>
-            <w:tcW w:w="2642" w:type="dxa"/>
+              <w:t>No labs</w:t>
+            </w:r>
+          </w:p>
+        </w:tc>
+        <w:tc>
+          <w:tcPr>
+            <w:tcW w:w="2643" w:type="dxa"/>
             <w:tcBorders>
               <w:top w:val="single" w:sz="4" w:space="0" w:color="666666"/>
               <w:left w:val="single" w:sz="4" w:space="0" w:color="666666"/>
@@ -1108,6 +1099,361 @@
                 <w:sz w:val="16"/>
                 <w:szCs w:val="16"/>
               </w:rPr>
+            </w:r>
+          </w:p>
+        </w:tc>
+      </w:tr>
+      <w:tr>
+        <w:trPr>
+          <w:trHeight w:val="429" w:hRule="atLeast"/>
+        </w:trPr>
+        <w:tc>
+          <w:tcPr>
+            <w:tcW w:w="883" w:type="dxa"/>
+            <w:tcBorders>
+              <w:top w:val="single" w:sz="4" w:space="0" w:color="666666"/>
+              <w:left w:val="single" w:sz="4" w:space="0" w:color="666666"/>
+              <w:bottom w:val="single" w:sz="4" w:space="0" w:color="666666"/>
+              <w:right w:val="single" w:sz="4" w:space="0" w:color="666666"/>
+            </w:tcBorders>
+          </w:tcPr>
+          <w:p>
+            <w:pPr>
+              <w:pStyle w:val="LOnormal"/>
+              <w:widowControl w:val="false"/>
+              <w:spacing w:lineRule="auto" w:line="240" w:before="0" w:after="0"/>
+              <w:jc w:val="left"/>
+              <w:rPr>
+                <w:rFonts w:ascii="Verdana" w:hAnsi="Verdana" w:eastAsia="Verdana" w:cs="Verdana"/>
+              </w:rPr>
+            </w:pPr>
+            <w:r>
+              <w:rPr>
+                <w:rFonts w:eastAsia="Verdana" w:cs="Verdana" w:ascii="Verdana" w:hAnsi="Verdana"/>
+                <w:b/>
+                <w:color w:val="000000"/>
+              </w:rPr>
+              <w:t>2</w:t>
+            </w:r>
+          </w:p>
+        </w:tc>
+        <w:tc>
+          <w:tcPr>
+            <w:tcW w:w="916" w:type="dxa"/>
+            <w:tcBorders>
+              <w:top w:val="single" w:sz="4" w:space="0" w:color="666666"/>
+              <w:left w:val="single" w:sz="4" w:space="0" w:color="666666"/>
+              <w:bottom w:val="single" w:sz="4" w:space="0" w:color="666666"/>
+              <w:right w:val="single" w:sz="4" w:space="0" w:color="666666"/>
+            </w:tcBorders>
+          </w:tcPr>
+          <w:p>
+            <w:pPr>
+              <w:pStyle w:val="LOnormal"/>
+              <w:widowControl w:val="false"/>
+              <w:spacing w:lineRule="auto" w:line="240" w:before="0" w:after="0"/>
+              <w:jc w:val="left"/>
+              <w:rPr>
+                <w:rFonts w:ascii="Verdana" w:hAnsi="Verdana" w:eastAsia="Verdana" w:cs="Verdana"/>
+                <w:sz w:val="16"/>
+                <w:szCs w:val="16"/>
+              </w:rPr>
+            </w:pPr>
+            <w:r>
+              <w:rPr>
+                <w:rFonts w:eastAsia="Verdana" w:cs="Verdana" w:ascii="Verdana" w:hAnsi="Verdana"/>
+                <w:sz w:val="16"/>
+                <w:szCs w:val="16"/>
+              </w:rPr>
+              <w:t>1</w:t>
+            </w:r>
+            <w:r>
+              <w:rPr>
+                <w:rFonts w:eastAsia="Verdana" w:cs="Verdana" w:ascii="Verdana" w:hAnsi="Verdana"/>
+                <w:color w:val="000000"/>
+                <w:sz w:val="16"/>
+                <w:szCs w:val="16"/>
+              </w:rPr>
+              <w:t>/21</w:t>
+            </w:r>
+          </w:p>
+        </w:tc>
+        <w:tc>
+          <w:tcPr>
+            <w:tcW w:w="2626" w:type="dxa"/>
+            <w:tcBorders>
+              <w:top w:val="single" w:sz="4" w:space="0" w:color="666666"/>
+              <w:left w:val="single" w:sz="4" w:space="0" w:color="666666"/>
+              <w:bottom w:val="single" w:sz="4" w:space="0" w:color="666666"/>
+              <w:right w:val="single" w:sz="4" w:space="0" w:color="666666"/>
+            </w:tcBorders>
+          </w:tcPr>
+          <w:p>
+            <w:pPr>
+              <w:pStyle w:val="LOnormal"/>
+              <w:widowControl w:val="false"/>
+              <w:spacing w:lineRule="auto" w:line="240" w:before="0" w:after="0"/>
+              <w:jc w:val="center"/>
+              <w:rPr>
+                <w:rFonts w:ascii="Verdana" w:hAnsi="Verdana" w:eastAsia="Verdana" w:cs="Verdana"/>
+                <w:sz w:val="16"/>
+                <w:szCs w:val="16"/>
+              </w:rPr>
+            </w:pPr>
+            <w:r>
+              <w:rPr>
+                <w:rFonts w:eastAsia="Verdana" w:cs="Verdana" w:ascii="Verdana" w:hAnsi="Verdana"/>
+                <w:sz w:val="16"/>
+                <w:szCs w:val="16"/>
+              </w:rPr>
+              <w:t>Life history strategies and host-parasite coevolution</w:t>
+            </w:r>
+          </w:p>
+        </w:tc>
+        <w:tc>
+          <w:tcPr>
+            <w:tcW w:w="4317" w:type="dxa"/>
+            <w:tcBorders>
+              <w:top w:val="single" w:sz="4" w:space="0" w:color="666666"/>
+              <w:left w:val="single" w:sz="4" w:space="0" w:color="666666"/>
+              <w:bottom w:val="single" w:sz="4" w:space="0" w:color="666666"/>
+              <w:right w:val="single" w:sz="4" w:space="0" w:color="666666"/>
+            </w:tcBorders>
+          </w:tcPr>
+          <w:p>
+            <w:pPr>
+              <w:pStyle w:val="LOnormal"/>
+              <w:widowControl w:val="false"/>
+              <w:spacing w:lineRule="auto" w:line="240" w:before="0" w:after="0"/>
+              <w:jc w:val="center"/>
+              <w:rPr>
+                <w:rFonts w:ascii="Verdana" w:hAnsi="Verdana" w:eastAsia="Verdana" w:cs="Verdana"/>
+                <w:sz w:val="16"/>
+                <w:szCs w:val="16"/>
+              </w:rPr>
+            </w:pPr>
+            <w:r>
+              <w:rPr>
+                <w:rFonts w:eastAsia="Verdana" w:cs="Verdana" w:ascii="Verdana" w:hAnsi="Verdana"/>
+                <w:sz w:val="16"/>
+                <w:szCs w:val="16"/>
+              </w:rPr>
+              <w:t>Lab Canceled (Snow day!)</w:t>
+            </w:r>
+          </w:p>
+        </w:tc>
+        <w:tc>
+          <w:tcPr>
+            <w:tcW w:w="2643" w:type="dxa"/>
+            <w:tcBorders>
+              <w:top w:val="single" w:sz="4" w:space="0" w:color="666666"/>
+              <w:left w:val="single" w:sz="4" w:space="0" w:color="666666"/>
+              <w:bottom w:val="single" w:sz="4" w:space="0" w:color="666666"/>
+              <w:right w:val="single" w:sz="4" w:space="0" w:color="666666"/>
+            </w:tcBorders>
+          </w:tcPr>
+          <w:p>
+            <w:pPr>
+              <w:pStyle w:val="LOnormal"/>
+              <w:widowControl w:val="false"/>
+              <w:spacing w:lineRule="auto" w:line="240" w:before="0" w:after="0"/>
+              <w:jc w:val="center"/>
+              <w:rPr>
+                <w:rFonts w:ascii="Verdana" w:hAnsi="Verdana" w:eastAsia="Verdana" w:cs="Verdana"/>
+                <w:sz w:val="16"/>
+                <w:szCs w:val="16"/>
+              </w:rPr>
+            </w:pPr>
+            <w:r>
+              <w:rPr>
+                <w:rFonts w:eastAsia="Verdana" w:cs="Verdana" w:ascii="Verdana" w:hAnsi="Verdana"/>
+                <w:sz w:val="16"/>
+                <w:szCs w:val="16"/>
+              </w:rPr>
+            </w:r>
+          </w:p>
+        </w:tc>
+      </w:tr>
+      <w:tr>
+        <w:trPr>
+          <w:trHeight w:val="422" w:hRule="atLeast"/>
+        </w:trPr>
+        <w:tc>
+          <w:tcPr>
+            <w:tcW w:w="883" w:type="dxa"/>
+            <w:tcBorders>
+              <w:top w:val="single" w:sz="4" w:space="0" w:color="666666"/>
+              <w:left w:val="single" w:sz="4" w:space="0" w:color="666666"/>
+              <w:bottom w:val="single" w:sz="4" w:space="0" w:color="666666"/>
+              <w:right w:val="single" w:sz="4" w:space="0" w:color="666666"/>
+            </w:tcBorders>
+            <w:shd w:fill="CCCCCC" w:val="clear"/>
+          </w:tcPr>
+          <w:p>
+            <w:pPr>
+              <w:pStyle w:val="LOnormal"/>
+              <w:widowControl w:val="false"/>
+              <w:spacing w:lineRule="auto" w:line="240" w:before="0" w:after="0"/>
+              <w:jc w:val="left"/>
+              <w:rPr>
+                <w:rFonts w:ascii="Verdana" w:hAnsi="Verdana" w:eastAsia="Verdana" w:cs="Verdana"/>
+              </w:rPr>
+            </w:pPr>
+            <w:r>
+              <w:rPr>
+                <w:rFonts w:eastAsia="Verdana" w:cs="Verdana" w:ascii="Verdana" w:hAnsi="Verdana"/>
+                <w:b/>
+                <w:color w:val="000000"/>
+              </w:rPr>
+              <w:t>3</w:t>
+            </w:r>
+          </w:p>
+        </w:tc>
+        <w:tc>
+          <w:tcPr>
+            <w:tcW w:w="916" w:type="dxa"/>
+            <w:tcBorders>
+              <w:top w:val="single" w:sz="4" w:space="0" w:color="666666"/>
+              <w:left w:val="single" w:sz="4" w:space="0" w:color="666666"/>
+              <w:bottom w:val="single" w:sz="4" w:space="0" w:color="666666"/>
+              <w:right w:val="single" w:sz="4" w:space="0" w:color="666666"/>
+            </w:tcBorders>
+            <w:shd w:fill="CCCCCC" w:val="clear"/>
+          </w:tcPr>
+          <w:p>
+            <w:pPr>
+              <w:pStyle w:val="LOnormal"/>
+              <w:widowControl w:val="false"/>
+              <w:spacing w:lineRule="auto" w:line="240" w:before="0" w:after="0"/>
+              <w:jc w:val="left"/>
+              <w:rPr>
+                <w:rFonts w:ascii="Verdana" w:hAnsi="Verdana" w:eastAsia="Verdana" w:cs="Verdana"/>
+                <w:sz w:val="16"/>
+                <w:szCs w:val="16"/>
+              </w:rPr>
+            </w:pPr>
+            <w:r>
+              <w:rPr>
+                <w:rFonts w:eastAsia="Verdana" w:cs="Verdana" w:ascii="Verdana" w:hAnsi="Verdana"/>
+                <w:sz w:val="16"/>
+                <w:szCs w:val="16"/>
+              </w:rPr>
+              <w:t>1</w:t>
+            </w:r>
+            <w:r>
+              <w:rPr>
+                <w:rFonts w:eastAsia="Verdana" w:cs="Verdana" w:ascii="Verdana" w:hAnsi="Verdana"/>
+                <w:color w:val="000000"/>
+                <w:sz w:val="16"/>
+                <w:szCs w:val="16"/>
+              </w:rPr>
+              <w:t>/</w:t>
+            </w:r>
+            <w:r>
+              <w:rPr>
+                <w:rFonts w:eastAsia="Verdana" w:cs="Verdana" w:ascii="Verdana" w:hAnsi="Verdana"/>
+                <w:sz w:val="16"/>
+                <w:szCs w:val="16"/>
+              </w:rPr>
+              <w:t>28</w:t>
+            </w:r>
+          </w:p>
+        </w:tc>
+        <w:tc>
+          <w:tcPr>
+            <w:tcW w:w="2626" w:type="dxa"/>
+            <w:tcBorders>
+              <w:top w:val="single" w:sz="4" w:space="0" w:color="666666"/>
+              <w:left w:val="single" w:sz="4" w:space="0" w:color="666666"/>
+              <w:bottom w:val="single" w:sz="4" w:space="0" w:color="666666"/>
+              <w:right w:val="single" w:sz="4" w:space="0" w:color="666666"/>
+            </w:tcBorders>
+            <w:shd w:fill="CCCCCC" w:val="clear"/>
+          </w:tcPr>
+          <w:p>
+            <w:pPr>
+              <w:pStyle w:val="LOnormal"/>
+              <w:widowControl w:val="false"/>
+              <w:jc w:val="center"/>
+              <w:rPr>
+                <w:rFonts w:ascii="Verdana" w:hAnsi="Verdana" w:eastAsia="Verdana" w:cs="Verdana"/>
+                <w:sz w:val="16"/>
+                <w:szCs w:val="16"/>
+              </w:rPr>
+            </w:pPr>
+            <w:r>
+              <w:rPr>
+                <w:rFonts w:eastAsia="Verdana" w:cs="Verdana" w:ascii="Verdana" w:hAnsi="Verdana"/>
+                <w:sz w:val="16"/>
+                <w:szCs w:val="16"/>
+              </w:rPr>
+              <w:t>Parasite richness, specificity, and host range</w:t>
+            </w:r>
+          </w:p>
+        </w:tc>
+        <w:tc>
+          <w:tcPr>
+            <w:tcW w:w="4317" w:type="dxa"/>
+            <w:tcBorders>
+              <w:top w:val="single" w:sz="4" w:space="0" w:color="666666"/>
+              <w:left w:val="single" w:sz="4" w:space="0" w:color="666666"/>
+              <w:bottom w:val="single" w:sz="4" w:space="0" w:color="666666"/>
+              <w:right w:val="single" w:sz="4" w:space="0" w:color="666666"/>
+            </w:tcBorders>
+            <w:shd w:fill="CCCCCC" w:val="clear"/>
+          </w:tcPr>
+          <w:p>
+            <w:pPr>
+              <w:pStyle w:val="LOnormal"/>
+              <w:widowControl w:val="false"/>
+              <w:spacing w:lineRule="auto" w:line="240" w:before="0" w:after="0"/>
+              <w:jc w:val="center"/>
+              <w:rPr>
+                <w:rFonts w:ascii="Verdana" w:hAnsi="Verdana" w:eastAsia="Verdana" w:cs="Verdana"/>
+                <w:sz w:val="16"/>
+                <w:szCs w:val="16"/>
+              </w:rPr>
+            </w:pPr>
+            <w:r>
+              <w:rPr>
+                <w:rFonts w:eastAsia="Verdana" w:cs="Verdana" w:ascii="Verdana" w:hAnsi="Verdana"/>
+                <w:sz w:val="16"/>
+                <w:szCs w:val="16"/>
+              </w:rPr>
+              <w:t>Lab 1:Parasite Diversity + Microscope Basics</w:t>
+            </w:r>
+          </w:p>
+        </w:tc>
+        <w:tc>
+          <w:tcPr>
+            <w:tcW w:w="2643" w:type="dxa"/>
+            <w:tcBorders>
+              <w:top w:val="single" w:sz="4" w:space="0" w:color="666666"/>
+              <w:left w:val="single" w:sz="4" w:space="0" w:color="666666"/>
+              <w:bottom w:val="single" w:sz="4" w:space="0" w:color="666666"/>
+              <w:right w:val="single" w:sz="4" w:space="0" w:color="666666"/>
+            </w:tcBorders>
+            <w:shd w:fill="CCCCCC" w:val="clear"/>
+          </w:tcPr>
+          <w:p>
+            <w:pPr>
+              <w:pStyle w:val="LOnormal"/>
+              <w:widowControl w:val="false"/>
+              <w:spacing w:lineRule="auto" w:line="240" w:before="0" w:after="0"/>
+              <w:jc w:val="center"/>
+              <w:rPr>
+                <w:rFonts w:ascii="Verdana" w:hAnsi="Verdana" w:eastAsia="Verdana" w:cs="Verdana"/>
+                <w:sz w:val="16"/>
+                <w:szCs w:val="16"/>
+              </w:rPr>
+            </w:pPr>
+            <w:r>
+              <w:rPr>
+                <w:rFonts w:eastAsia="Verdana" w:cs="Verdana" w:ascii="Verdana" w:hAnsi="Verdana"/>
+                <w:sz w:val="16"/>
+                <w:szCs w:val="16"/>
+              </w:rPr>
+              <w:t>Worksheet 1</w:t>
             </w:r>
           </w:p>
         </w:tc>
@@ -1142,13 +1488,13 @@
                 <w:b/>
                 <w:color w:val="000000"/>
               </w:rPr>
-              <w:t>2</w:t>
-            </w:r>
-          </w:p>
-        </w:tc>
-        <w:tc>
-          <w:tcPr>
-            <w:tcW w:w="812" w:type="dxa"/>
+              <w:t>4</w:t>
+            </w:r>
+          </w:p>
+        </w:tc>
+        <w:tc>
+          <w:tcPr>
+            <w:tcW w:w="916" w:type="dxa"/>
             <w:tcBorders>
               <w:top w:val="single" w:sz="4" w:space="0" w:color="666666"/>
               <w:left w:val="single" w:sz="4" w:space="0" w:color="666666"/>
@@ -1174,7 +1520,7 @@
                 <w:sz w:val="16"/>
                 <w:szCs w:val="16"/>
               </w:rPr>
-              <w:t>1</w:t>
+              <w:t>2</w:t>
             </w:r>
             <w:r>
               <w:rPr>
@@ -1183,22 +1529,33 @@
                 <w:sz w:val="16"/>
                 <w:szCs w:val="16"/>
               </w:rPr>
-              <w:t>/</w:t>
-            </w:r>
-            <w:r>
-              <w:rPr>
-                <w:rFonts w:eastAsia="Verdana" w:cs="Verdana" w:ascii="Verdana" w:hAnsi="Verdana"/>
-                <w:color w:val="000000"/>
-                <w:sz w:val="16"/>
-                <w:szCs w:val="16"/>
-              </w:rPr>
-              <w:t>21</w:t>
-            </w:r>
-          </w:p>
-        </w:tc>
-        <w:tc>
-          <w:tcPr>
-            <w:tcW w:w="2730" w:type="dxa"/>
+              <w:t>/04</w:t>
+            </w:r>
+          </w:p>
+          <w:p>
+            <w:pPr>
+              <w:pStyle w:val="LOnormal"/>
+              <w:widowControl w:val="false"/>
+              <w:spacing w:lineRule="auto" w:line="240" w:before="0" w:after="0"/>
+              <w:jc w:val="left"/>
+              <w:rPr>
+                <w:rFonts w:ascii="Verdana" w:hAnsi="Verdana" w:eastAsia="Verdana" w:cs="Verdana"/>
+                <w:sz w:val="16"/>
+                <w:szCs w:val="16"/>
+              </w:rPr>
+            </w:pPr>
+            <w:r>
+              <w:rPr>
+                <w:rFonts w:eastAsia="Verdana" w:cs="Verdana" w:ascii="Verdana" w:hAnsi="Verdana"/>
+                <w:sz w:val="16"/>
+                <w:szCs w:val="16"/>
+              </w:rPr>
+            </w:r>
+          </w:p>
+        </w:tc>
+        <w:tc>
+          <w:tcPr>
+            <w:tcW w:w="2626" w:type="dxa"/>
             <w:tcBorders>
               <w:top w:val="single" w:sz="4" w:space="0" w:color="666666"/>
               <w:left w:val="single" w:sz="4" w:space="0" w:color="666666"/>
@@ -1224,13 +1581,13 @@
                 <w:sz w:val="16"/>
                 <w:szCs w:val="16"/>
               </w:rPr>
-              <w:t>Life history strategies and host-parasite coevolution</w:t>
-            </w:r>
-          </w:p>
-        </w:tc>
-        <w:tc>
-          <w:tcPr>
-            <w:tcW w:w="4318" w:type="dxa"/>
+              <w:t>Behavioral and immunological responses</w:t>
+            </w:r>
+          </w:p>
+        </w:tc>
+        <w:tc>
+          <w:tcPr>
+            <w:tcW w:w="4317" w:type="dxa"/>
             <w:tcBorders>
               <w:top w:val="single" w:sz="4" w:space="0" w:color="666666"/>
               <w:left w:val="single" w:sz="4" w:space="0" w:color="666666"/>
@@ -1256,25 +1613,25 @@
                 <w:sz w:val="16"/>
                 <w:szCs w:val="16"/>
               </w:rPr>
-              <w:t>Lab 1: Introduction; Parasite Specificity; Microscope Review</w:t>
-            </w:r>
-          </w:p>
-        </w:tc>
-        <w:tc>
-          <w:tcPr>
-            <w:tcW w:w="2642" w:type="dxa"/>
-            <w:tcBorders>
-              <w:top w:val="single" w:sz="4" w:space="0" w:color="666666"/>
-              <w:left w:val="single" w:sz="4" w:space="0" w:color="666666"/>
-              <w:bottom w:val="single" w:sz="4" w:space="0" w:color="666666"/>
-              <w:right w:val="single" w:sz="4" w:space="0" w:color="666666"/>
-            </w:tcBorders>
-          </w:tcPr>
-          <w:p>
-            <w:pPr>
-              <w:pStyle w:val="LOnormal"/>
-              <w:widowControl w:val="false"/>
-              <w:spacing w:lineRule="auto" w:line="240" w:before="0" w:after="0"/>
+              <w:t>Lab 2: Parasite Diversity; Life History Strategies</w:t>
+            </w:r>
+          </w:p>
+        </w:tc>
+        <w:tc>
+          <w:tcPr>
+            <w:tcW w:w="2643" w:type="dxa"/>
+            <w:tcBorders>
+              <w:top w:val="single" w:sz="4" w:space="0" w:color="666666"/>
+              <w:left w:val="single" w:sz="4" w:space="0" w:color="666666"/>
+              <w:bottom w:val="single" w:sz="4" w:space="0" w:color="666666"/>
+              <w:right w:val="single" w:sz="4" w:space="0" w:color="666666"/>
+            </w:tcBorders>
+            <w:shd w:fill="FFFFFF" w:val="clear"/>
+          </w:tcPr>
+          <w:p>
+            <w:pPr>
+              <w:pStyle w:val="LOnormal"/>
+              <w:widowControl w:val="false"/>
               <w:jc w:val="center"/>
               <w:rPr>
                 <w:rFonts w:ascii="Verdana" w:hAnsi="Verdana" w:eastAsia="Verdana" w:cs="Verdana"/>
@@ -1288,62 +1645,50 @@
                 <w:sz w:val="16"/>
                 <w:szCs w:val="16"/>
               </w:rPr>
-            </w:r>
-          </w:p>
-        </w:tc>
-      </w:tr>
-      <w:tr>
-        <w:trPr>
-          <w:trHeight w:val="422" w:hRule="atLeast"/>
-        </w:trPr>
-        <w:tc>
-          <w:tcPr>
-            <w:tcW w:w="883" w:type="dxa"/>
-            <w:tcBorders>
-              <w:top w:val="single" w:sz="4" w:space="0" w:color="666666"/>
-              <w:left w:val="single" w:sz="4" w:space="0" w:color="666666"/>
-              <w:bottom w:val="single" w:sz="4" w:space="0" w:color="666666"/>
-              <w:right w:val="single" w:sz="4" w:space="0" w:color="666666"/>
-            </w:tcBorders>
-            <w:shd w:fill="CCCCCC" w:val="clear"/>
-          </w:tcPr>
-          <w:p>
-            <w:pPr>
-              <w:pStyle w:val="LOnormal"/>
-              <w:widowControl w:val="false"/>
-              <w:spacing w:lineRule="auto" w:line="240" w:before="0" w:after="0"/>
-              <w:jc w:val="left"/>
+              <w:t>02/06</w:t>
+            </w:r>
+            <w:r>
+              <w:rPr>
+                <w:rFonts w:eastAsia="Verdana" w:cs="Verdana" w:ascii="Verdana" w:hAnsi="Verdana"/>
+                <w:sz w:val="16"/>
+                <w:szCs w:val="16"/>
+              </w:rPr>
+              <w:t>: HW 1</w:t>
+            </w:r>
+          </w:p>
+          <w:p>
+            <w:pPr>
+              <w:pStyle w:val="LOnormal"/>
+              <w:widowControl w:val="false"/>
+              <w:jc w:val="center"/>
               <w:rPr>
                 <w:rFonts w:ascii="Verdana" w:hAnsi="Verdana" w:eastAsia="Verdana" w:cs="Verdana"/>
-              </w:rPr>
-            </w:pPr>
-            <w:r>
-              <w:rPr>
-                <w:rFonts w:eastAsia="Verdana" w:cs="Verdana" w:ascii="Verdana" w:hAnsi="Verdana"/>
-                <w:b/>
-                <w:color w:val="000000"/>
-              </w:rPr>
-              <w:t>3</w:t>
-            </w:r>
-          </w:p>
-        </w:tc>
-        <w:tc>
-          <w:tcPr>
-            <w:tcW w:w="812" w:type="dxa"/>
-            <w:tcBorders>
-              <w:top w:val="single" w:sz="4" w:space="0" w:color="666666"/>
-              <w:left w:val="single" w:sz="4" w:space="0" w:color="666666"/>
-              <w:bottom w:val="single" w:sz="4" w:space="0" w:color="666666"/>
-              <w:right w:val="single" w:sz="4" w:space="0" w:color="666666"/>
-            </w:tcBorders>
-            <w:shd w:fill="CCCCCC" w:val="clear"/>
-          </w:tcPr>
-          <w:p>
-            <w:pPr>
-              <w:pStyle w:val="LOnormal"/>
-              <w:widowControl w:val="false"/>
-              <w:spacing w:lineRule="auto" w:line="240" w:before="0" w:after="0"/>
-              <w:jc w:val="left"/>
+                <w:sz w:val="16"/>
+                <w:szCs w:val="16"/>
+              </w:rPr>
+            </w:pPr>
+            <w:r>
+              <w:rPr>
+                <w:rFonts w:eastAsia="Verdana" w:cs="Verdana" w:ascii="Verdana" w:hAnsi="Verdana"/>
+                <w:sz w:val="16"/>
+                <w:szCs w:val="16"/>
+              </w:rPr>
+              <w:t xml:space="preserve">Worksheet </w:t>
+            </w:r>
+            <w:r>
+              <w:rPr>
+                <w:rFonts w:eastAsia="Verdana" w:cs="Verdana" w:ascii="Verdana" w:hAnsi="Verdana"/>
+                <w:sz w:val="16"/>
+                <w:szCs w:val="16"/>
+              </w:rPr>
+              <w:t>1</w:t>
+            </w:r>
+          </w:p>
+          <w:p>
+            <w:pPr>
+              <w:pStyle w:val="LOnormal"/>
+              <w:widowControl w:val="false"/>
+              <w:jc w:val="center"/>
               <w:rPr>
                 <w:rFonts w:ascii="Verdana" w:hAnsi="Verdana" w:eastAsia="Verdana" w:cs="Verdana"/>
                 <w:sz w:val="16"/>
@@ -1356,130 +1701,6 @@
                 <w:sz w:val="16"/>
                 <w:szCs w:val="16"/>
               </w:rPr>
-              <w:t>1</w:t>
-            </w:r>
-            <w:r>
-              <w:rPr>
-                <w:rFonts w:eastAsia="Verdana" w:cs="Verdana" w:ascii="Verdana" w:hAnsi="Verdana"/>
-                <w:color w:val="000000"/>
-                <w:sz w:val="16"/>
-                <w:szCs w:val="16"/>
-              </w:rPr>
-              <w:t>/</w:t>
-            </w:r>
-            <w:r>
-              <w:rPr>
-                <w:rFonts w:eastAsia="Verdana" w:cs="Verdana" w:ascii="Verdana" w:hAnsi="Verdana"/>
-                <w:sz w:val="16"/>
-                <w:szCs w:val="16"/>
-              </w:rPr>
-              <w:t>2</w:t>
-            </w:r>
-            <w:r>
-              <w:rPr>
-                <w:rFonts w:eastAsia="Verdana" w:cs="Verdana" w:ascii="Verdana" w:hAnsi="Verdana"/>
-                <w:sz w:val="16"/>
-                <w:szCs w:val="16"/>
-              </w:rPr>
-              <w:t>8</w:t>
-            </w:r>
-          </w:p>
-        </w:tc>
-        <w:tc>
-          <w:tcPr>
-            <w:tcW w:w="2730" w:type="dxa"/>
-            <w:tcBorders>
-              <w:top w:val="single" w:sz="4" w:space="0" w:color="666666"/>
-              <w:left w:val="single" w:sz="4" w:space="0" w:color="666666"/>
-              <w:bottom w:val="single" w:sz="4" w:space="0" w:color="666666"/>
-              <w:right w:val="single" w:sz="4" w:space="0" w:color="666666"/>
-            </w:tcBorders>
-            <w:shd w:fill="CCCCCC" w:val="clear"/>
-          </w:tcPr>
-          <w:p>
-            <w:pPr>
-              <w:pStyle w:val="LOnormal"/>
-              <w:widowControl w:val="false"/>
-              <w:jc w:val="center"/>
-              <w:rPr>
-                <w:rFonts w:ascii="Verdana" w:hAnsi="Verdana" w:eastAsia="Verdana" w:cs="Verdana"/>
-                <w:sz w:val="16"/>
-                <w:szCs w:val="16"/>
-              </w:rPr>
-            </w:pPr>
-            <w:r>
-              <w:rPr>
-                <w:rFonts w:eastAsia="Verdana" w:cs="Verdana" w:ascii="Verdana" w:hAnsi="Verdana"/>
-                <w:sz w:val="16"/>
-                <w:szCs w:val="16"/>
-              </w:rPr>
-              <w:t>Parasite richness, specificity, and host range</w:t>
-            </w:r>
-          </w:p>
-        </w:tc>
-        <w:tc>
-          <w:tcPr>
-            <w:tcW w:w="4318" w:type="dxa"/>
-            <w:tcBorders>
-              <w:top w:val="single" w:sz="4" w:space="0" w:color="666666"/>
-              <w:left w:val="single" w:sz="4" w:space="0" w:color="666666"/>
-              <w:bottom w:val="single" w:sz="4" w:space="0" w:color="666666"/>
-              <w:right w:val="single" w:sz="4" w:space="0" w:color="666666"/>
-            </w:tcBorders>
-            <w:shd w:fill="CCCCCC" w:val="clear"/>
-          </w:tcPr>
-          <w:p>
-            <w:pPr>
-              <w:pStyle w:val="LOnormal"/>
-              <w:widowControl w:val="false"/>
-              <w:spacing w:lineRule="auto" w:line="240" w:before="0" w:after="0"/>
-              <w:jc w:val="center"/>
-              <w:rPr>
-                <w:rFonts w:ascii="Verdana" w:hAnsi="Verdana" w:eastAsia="Verdana" w:cs="Verdana"/>
-                <w:sz w:val="16"/>
-                <w:szCs w:val="16"/>
-              </w:rPr>
-            </w:pPr>
-            <w:r>
-              <w:rPr>
-                <w:rFonts w:eastAsia="Verdana" w:cs="Verdana" w:ascii="Verdana" w:hAnsi="Verdana"/>
-                <w:sz w:val="16"/>
-                <w:szCs w:val="16"/>
-              </w:rPr>
-              <w:t>Lab 2: Parasite Diversity; Life History Strategies</w:t>
-            </w:r>
-          </w:p>
-        </w:tc>
-        <w:tc>
-          <w:tcPr>
-            <w:tcW w:w="2642" w:type="dxa"/>
-            <w:tcBorders>
-              <w:top w:val="single" w:sz="4" w:space="0" w:color="666666"/>
-              <w:left w:val="single" w:sz="4" w:space="0" w:color="666666"/>
-              <w:bottom w:val="single" w:sz="4" w:space="0" w:color="666666"/>
-              <w:right w:val="single" w:sz="4" w:space="0" w:color="666666"/>
-            </w:tcBorders>
-            <w:shd w:fill="CCCCCC" w:val="clear"/>
-          </w:tcPr>
-          <w:p>
-            <w:pPr>
-              <w:pStyle w:val="LOnormal"/>
-              <w:widowControl w:val="false"/>
-              <w:spacing w:lineRule="auto" w:line="240" w:before="0" w:after="0"/>
-              <w:jc w:val="center"/>
-              <w:rPr>
-                <w:rFonts w:ascii="Verdana" w:hAnsi="Verdana" w:eastAsia="Verdana" w:cs="Verdana"/>
-                <w:sz w:val="16"/>
-                <w:szCs w:val="16"/>
-              </w:rPr>
-            </w:pPr>
-            <w:r>
-              <w:rPr>
-                <w:rFonts w:eastAsia="Verdana" w:cs="Verdana" w:ascii="Verdana" w:hAnsi="Verdana"/>
-                <w:sz w:val="16"/>
-                <w:szCs w:val="16"/>
-              </w:rPr>
-              <w:t>Worksheet 1</w:t>
             </w:r>
           </w:p>
         </w:tc>
@@ -1497,6 +1718,7 @@
               <w:bottom w:val="single" w:sz="4" w:space="0" w:color="666666"/>
               <w:right w:val="single" w:sz="4" w:space="0" w:color="666666"/>
             </w:tcBorders>
+            <w:shd w:fill="CCCCCC" w:val="clear"/>
           </w:tcPr>
           <w:p>
             <w:pPr>
@@ -1514,19 +1736,20 @@
                 <w:b/>
                 <w:color w:val="000000"/>
               </w:rPr>
-              <w:t>4</w:t>
-            </w:r>
-          </w:p>
-        </w:tc>
-        <w:tc>
-          <w:tcPr>
-            <w:tcW w:w="812" w:type="dxa"/>
-            <w:tcBorders>
-              <w:top w:val="single" w:sz="4" w:space="0" w:color="666666"/>
-              <w:left w:val="single" w:sz="4" w:space="0" w:color="666666"/>
-              <w:bottom w:val="single" w:sz="4" w:space="0" w:color="666666"/>
-              <w:right w:val="single" w:sz="4" w:space="0" w:color="666666"/>
-            </w:tcBorders>
+              <w:t>5</w:t>
+            </w:r>
+          </w:p>
+        </w:tc>
+        <w:tc>
+          <w:tcPr>
+            <w:tcW w:w="916" w:type="dxa"/>
+            <w:tcBorders>
+              <w:top w:val="single" w:sz="4" w:space="0" w:color="666666"/>
+              <w:left w:val="single" w:sz="4" w:space="0" w:color="666666"/>
+              <w:bottom w:val="single" w:sz="4" w:space="0" w:color="666666"/>
+              <w:right w:val="single" w:sz="4" w:space="0" w:color="666666"/>
+            </w:tcBorders>
+            <w:shd w:fill="CCCCCC" w:val="clear"/>
           </w:tcPr>
           <w:p>
             <w:pPr>
@@ -1546,57 +1769,20 @@
                 <w:sz w:val="16"/>
                 <w:szCs w:val="16"/>
               </w:rPr>
-              <w:t>2</w:t>
-            </w:r>
-            <w:r>
-              <w:rPr>
-                <w:rFonts w:eastAsia="Verdana" w:cs="Verdana" w:ascii="Verdana" w:hAnsi="Verdana"/>
-                <w:color w:val="000000"/>
-                <w:sz w:val="16"/>
-                <w:szCs w:val="16"/>
-              </w:rPr>
-              <w:t>/</w:t>
-            </w:r>
-            <w:r>
-              <w:rPr>
-                <w:rFonts w:eastAsia="Verdana" w:cs="Verdana" w:ascii="Verdana" w:hAnsi="Verdana"/>
-                <w:color w:val="000000"/>
-                <w:sz w:val="16"/>
-                <w:szCs w:val="16"/>
-              </w:rPr>
-              <w:t>04</w:t>
-            </w:r>
-          </w:p>
-          <w:p>
-            <w:pPr>
-              <w:pStyle w:val="LOnormal"/>
-              <w:widowControl w:val="false"/>
-              <w:spacing w:lineRule="auto" w:line="240" w:before="0" w:after="0"/>
-              <w:jc w:val="left"/>
-              <w:rPr>
-                <w:rFonts w:ascii="Verdana" w:hAnsi="Verdana" w:eastAsia="Verdana" w:cs="Verdana"/>
-                <w:sz w:val="16"/>
-                <w:szCs w:val="16"/>
-              </w:rPr>
-            </w:pPr>
-            <w:r>
-              <w:rPr>
-                <w:rFonts w:eastAsia="Verdana" w:cs="Verdana" w:ascii="Verdana" w:hAnsi="Verdana"/>
-                <w:sz w:val="16"/>
-                <w:szCs w:val="16"/>
-              </w:rPr>
-            </w:r>
-          </w:p>
-        </w:tc>
-        <w:tc>
-          <w:tcPr>
-            <w:tcW w:w="2730" w:type="dxa"/>
-            <w:tcBorders>
-              <w:top w:val="single" w:sz="4" w:space="0" w:color="666666"/>
-              <w:left w:val="single" w:sz="4" w:space="0" w:color="666666"/>
-              <w:bottom w:val="single" w:sz="4" w:space="0" w:color="666666"/>
-              <w:right w:val="single" w:sz="4" w:space="0" w:color="666666"/>
-            </w:tcBorders>
+              <w:t>2/11</w:t>
+            </w:r>
+          </w:p>
+        </w:tc>
+        <w:tc>
+          <w:tcPr>
+            <w:tcW w:w="2626" w:type="dxa"/>
+            <w:tcBorders>
+              <w:top w:val="single" w:sz="4" w:space="0" w:color="666666"/>
+              <w:left w:val="single" w:sz="4" w:space="0" w:color="666666"/>
+              <w:bottom w:val="single" w:sz="4" w:space="0" w:color="666666"/>
+              <w:right w:val="single" w:sz="4" w:space="0" w:color="666666"/>
+            </w:tcBorders>
+            <w:shd w:fill="CCCCCC" w:val="clear"/>
           </w:tcPr>
           <w:p>
             <w:pPr>
@@ -1616,19 +1802,20 @@
                 <w:sz w:val="16"/>
                 <w:szCs w:val="16"/>
               </w:rPr>
-              <w:t>Behavioral and immunological responses</w:t>
-            </w:r>
-          </w:p>
-        </w:tc>
-        <w:tc>
-          <w:tcPr>
-            <w:tcW w:w="4318" w:type="dxa"/>
-            <w:tcBorders>
-              <w:top w:val="single" w:sz="4" w:space="0" w:color="666666"/>
-              <w:left w:val="single" w:sz="4" w:space="0" w:color="666666"/>
-              <w:bottom w:val="single" w:sz="4" w:space="0" w:color="666666"/>
-              <w:right w:val="single" w:sz="4" w:space="0" w:color="666666"/>
-            </w:tcBorders>
+              <w:t>Biology of microparasites</w:t>
+            </w:r>
+          </w:p>
+        </w:tc>
+        <w:tc>
+          <w:tcPr>
+            <w:tcW w:w="4317" w:type="dxa"/>
+            <w:tcBorders>
+              <w:top w:val="single" w:sz="4" w:space="0" w:color="666666"/>
+              <w:left w:val="single" w:sz="4" w:space="0" w:color="666666"/>
+              <w:bottom w:val="single" w:sz="4" w:space="0" w:color="666666"/>
+              <w:right w:val="single" w:sz="4" w:space="0" w:color="666666"/>
+            </w:tcBorders>
+            <w:shd w:fill="CCCCCC" w:val="clear"/>
           </w:tcPr>
           <w:p>
             <w:pPr>
@@ -1654,14 +1841,14 @@
         </w:tc>
         <w:tc>
           <w:tcPr>
-            <w:tcW w:w="2642" w:type="dxa"/>
-            <w:tcBorders>
-              <w:top w:val="single" w:sz="4" w:space="0" w:color="666666"/>
-              <w:left w:val="single" w:sz="4" w:space="0" w:color="666666"/>
-              <w:bottom w:val="single" w:sz="4" w:space="0" w:color="666666"/>
-              <w:right w:val="single" w:sz="4" w:space="0" w:color="666666"/>
-            </w:tcBorders>
-            <w:shd w:fill="FFFFFF" w:val="clear"/>
+            <w:tcW w:w="2643" w:type="dxa"/>
+            <w:tcBorders>
+              <w:top w:val="single" w:sz="4" w:space="0" w:color="666666"/>
+              <w:left w:val="single" w:sz="4" w:space="0" w:color="666666"/>
+              <w:bottom w:val="single" w:sz="4" w:space="0" w:color="666666"/>
+              <w:right w:val="single" w:sz="4" w:space="0" w:color="666666"/>
+            </w:tcBorders>
+            <w:shd w:fill="CCCCCC" w:val="clear"/>
           </w:tcPr>
           <w:p>
             <w:pPr>
@@ -1680,46 +1867,15 @@
                 <w:sz w:val="16"/>
                 <w:szCs w:val="16"/>
               </w:rPr>
-              <w:t>1/30: HW 1</w:t>
-            </w:r>
-          </w:p>
-          <w:p>
-            <w:pPr>
-              <w:pStyle w:val="LOnormal"/>
-              <w:widowControl w:val="false"/>
-              <w:jc w:val="center"/>
-              <w:rPr>
-                <w:rFonts w:ascii="Verdana" w:hAnsi="Verdana" w:eastAsia="Verdana" w:cs="Verdana"/>
-                <w:sz w:val="16"/>
-                <w:szCs w:val="16"/>
-              </w:rPr>
-            </w:pPr>
-            <w:r>
-              <w:rPr>
-                <w:rFonts w:eastAsia="Verdana" w:cs="Verdana" w:ascii="Verdana" w:hAnsi="Verdana"/>
-                <w:sz w:val="16"/>
-                <w:szCs w:val="16"/>
-              </w:rPr>
-              <w:t>Worksheet 2</w:t>
-            </w:r>
-          </w:p>
-          <w:p>
-            <w:pPr>
-              <w:pStyle w:val="LOnormal"/>
-              <w:widowControl w:val="false"/>
-              <w:jc w:val="center"/>
-              <w:rPr>
-                <w:rFonts w:ascii="Verdana" w:hAnsi="Verdana" w:eastAsia="Verdana" w:cs="Verdana"/>
-                <w:sz w:val="16"/>
-                <w:szCs w:val="16"/>
-              </w:rPr>
-            </w:pPr>
-            <w:r>
-              <w:rPr>
-                <w:rFonts w:eastAsia="Verdana" w:cs="Verdana" w:ascii="Verdana" w:hAnsi="Verdana"/>
-                <w:sz w:val="16"/>
-                <w:szCs w:val="16"/>
-              </w:rPr>
+              <w:t xml:space="preserve">Worksheet </w:t>
+            </w:r>
+            <w:r>
+              <w:rPr>
+                <w:rFonts w:eastAsia="Verdana" w:cs="Verdana" w:ascii="Verdana" w:hAnsi="Verdana"/>
+                <w:sz w:val="16"/>
+                <w:szCs w:val="16"/>
+              </w:rPr>
+              <w:t>2</w:t>
             </w:r>
           </w:p>
         </w:tc>
@@ -1737,7 +1893,6 @@
               <w:bottom w:val="single" w:sz="4" w:space="0" w:color="666666"/>
               <w:right w:val="single" w:sz="4" w:space="0" w:color="666666"/>
             </w:tcBorders>
-            <w:shd w:fill="CCCCCC" w:val="clear"/>
           </w:tcPr>
           <w:p>
             <w:pPr>
@@ -1755,20 +1910,19 @@
                 <w:b/>
                 <w:color w:val="000000"/>
               </w:rPr>
-              <w:t>5</w:t>
-            </w:r>
-          </w:p>
-        </w:tc>
-        <w:tc>
-          <w:tcPr>
-            <w:tcW w:w="812" w:type="dxa"/>
-            <w:tcBorders>
-              <w:top w:val="single" w:sz="4" w:space="0" w:color="666666"/>
-              <w:left w:val="single" w:sz="4" w:space="0" w:color="666666"/>
-              <w:bottom w:val="single" w:sz="4" w:space="0" w:color="666666"/>
-              <w:right w:val="single" w:sz="4" w:space="0" w:color="666666"/>
-            </w:tcBorders>
-            <w:shd w:fill="CCCCCC" w:val="clear"/>
+              <w:t>6</w:t>
+            </w:r>
+          </w:p>
+        </w:tc>
+        <w:tc>
+          <w:tcPr>
+            <w:tcW w:w="916" w:type="dxa"/>
+            <w:tcBorders>
+              <w:top w:val="single" w:sz="4" w:space="0" w:color="666666"/>
+              <w:left w:val="single" w:sz="4" w:space="0" w:color="666666"/>
+              <w:bottom w:val="single" w:sz="4" w:space="0" w:color="666666"/>
+              <w:right w:val="single" w:sz="4" w:space="0" w:color="666666"/>
+            </w:tcBorders>
           </w:tcPr>
           <w:p>
             <w:pPr>
@@ -1788,28 +1942,19 @@
                 <w:sz w:val="16"/>
                 <w:szCs w:val="16"/>
               </w:rPr>
-              <w:t>2/</w:t>
-            </w:r>
-            <w:r>
-              <w:rPr>
-                <w:rFonts w:eastAsia="Verdana" w:cs="Verdana" w:ascii="Verdana" w:hAnsi="Verdana"/>
-                <w:sz w:val="16"/>
-                <w:szCs w:val="16"/>
-              </w:rPr>
-              <w:t>11</w:t>
-            </w:r>
-          </w:p>
-        </w:tc>
-        <w:tc>
-          <w:tcPr>
-            <w:tcW w:w="2730" w:type="dxa"/>
-            <w:tcBorders>
-              <w:top w:val="single" w:sz="4" w:space="0" w:color="666666"/>
-              <w:left w:val="single" w:sz="4" w:space="0" w:color="666666"/>
-              <w:bottom w:val="single" w:sz="4" w:space="0" w:color="666666"/>
-              <w:right w:val="single" w:sz="4" w:space="0" w:color="666666"/>
-            </w:tcBorders>
-            <w:shd w:fill="CCCCCC" w:val="clear"/>
+              <w:t>2/18</w:t>
+            </w:r>
+          </w:p>
+        </w:tc>
+        <w:tc>
+          <w:tcPr>
+            <w:tcW w:w="2626" w:type="dxa"/>
+            <w:tcBorders>
+              <w:top w:val="single" w:sz="4" w:space="0" w:color="666666"/>
+              <w:left w:val="single" w:sz="4" w:space="0" w:color="666666"/>
+              <w:bottom w:val="single" w:sz="4" w:space="0" w:color="666666"/>
+              <w:right w:val="single" w:sz="4" w:space="0" w:color="666666"/>
+            </w:tcBorders>
           </w:tcPr>
           <w:p>
             <w:pPr>
@@ -1829,20 +1974,19 @@
                 <w:sz w:val="16"/>
                 <w:szCs w:val="16"/>
               </w:rPr>
-              <w:t>Biology of microparasites</w:t>
-            </w:r>
-          </w:p>
-        </w:tc>
-        <w:tc>
-          <w:tcPr>
-            <w:tcW w:w="4318" w:type="dxa"/>
-            <w:tcBorders>
-              <w:top w:val="single" w:sz="4" w:space="0" w:color="666666"/>
-              <w:left w:val="single" w:sz="4" w:space="0" w:color="666666"/>
-              <w:bottom w:val="single" w:sz="4" w:space="0" w:color="666666"/>
-              <w:right w:val="single" w:sz="4" w:space="0" w:color="666666"/>
-            </w:tcBorders>
-            <w:shd w:fill="CCCCCC" w:val="clear"/>
+              <w:t>Epidemics and interventions</w:t>
+            </w:r>
+          </w:p>
+        </w:tc>
+        <w:tc>
+          <w:tcPr>
+            <w:tcW w:w="4317" w:type="dxa"/>
+            <w:tcBorders>
+              <w:top w:val="single" w:sz="4" w:space="0" w:color="666666"/>
+              <w:left w:val="single" w:sz="4" w:space="0" w:color="666666"/>
+              <w:bottom w:val="single" w:sz="4" w:space="0" w:color="666666"/>
+              <w:right w:val="single" w:sz="4" w:space="0" w:color="666666"/>
+            </w:tcBorders>
           </w:tcPr>
           <w:p>
             <w:pPr>
@@ -1879,13 +2023,57 @@
                 <w:sz w:val="16"/>
                 <w:szCs w:val="16"/>
               </w:rPr>
-              <w:t xml:space="preserve"> beetles</w:t>
-            </w:r>
-          </w:p>
-        </w:tc>
-        <w:tc>
-          <w:tcPr>
-            <w:tcW w:w="2642" w:type="dxa"/>
+              <w:t xml:space="preserve"> beetlesLab 6: Disease Modeling II</w:t>
+            </w:r>
+          </w:p>
+        </w:tc>
+        <w:tc>
+          <w:tcPr>
+            <w:tcW w:w="2643" w:type="dxa"/>
+            <w:tcBorders>
+              <w:top w:val="single" w:sz="4" w:space="0" w:color="666666"/>
+              <w:left w:val="single" w:sz="4" w:space="0" w:color="666666"/>
+              <w:bottom w:val="single" w:sz="4" w:space="0" w:color="666666"/>
+              <w:right w:val="single" w:sz="4" w:space="0" w:color="666666"/>
+            </w:tcBorders>
+          </w:tcPr>
+          <w:p>
+            <w:pPr>
+              <w:pStyle w:val="LOnormal"/>
+              <w:widowControl w:val="false"/>
+              <w:jc w:val="center"/>
+              <w:rPr>
+                <w:rFonts w:ascii="Verdana" w:hAnsi="Verdana" w:eastAsia="Verdana" w:cs="Verdana"/>
+                <w:sz w:val="16"/>
+                <w:szCs w:val="16"/>
+              </w:rPr>
+            </w:pPr>
+            <w:r>
+              <w:rPr>
+                <w:rFonts w:eastAsia="Verdana" w:cs="Verdana" w:ascii="Verdana" w:hAnsi="Verdana"/>
+                <w:sz w:val="16"/>
+                <w:szCs w:val="16"/>
+              </w:rPr>
+              <w:t xml:space="preserve">Worksheet </w:t>
+            </w:r>
+            <w:r>
+              <w:rPr>
+                <w:rFonts w:eastAsia="Verdana" w:cs="Verdana" w:ascii="Verdana" w:hAnsi="Verdana"/>
+                <w:sz w:val="16"/>
+                <w:szCs w:val="16"/>
+              </w:rPr>
+              <w:t>3</w:t>
+            </w:r>
+          </w:p>
+        </w:tc>
+      </w:tr>
+      <w:tr>
+        <w:trPr>
+          <w:trHeight w:val="63" w:hRule="atLeast"/>
+        </w:trPr>
+        <w:tc>
+          <w:tcPr>
+            <w:tcW w:w="883" w:type="dxa"/>
             <w:tcBorders>
               <w:top w:val="single" w:sz="4" w:space="0" w:color="666666"/>
               <w:left w:val="single" w:sz="4" w:space="0" w:color="666666"/>
@@ -1898,6 +2086,69 @@
             <w:pPr>
               <w:pStyle w:val="LOnormal"/>
               <w:widowControl w:val="false"/>
+              <w:spacing w:lineRule="auto" w:line="240" w:before="0" w:after="0"/>
+              <w:jc w:val="left"/>
+              <w:rPr>
+                <w:rFonts w:ascii="Verdana" w:hAnsi="Verdana" w:eastAsia="Verdana" w:cs="Verdana"/>
+              </w:rPr>
+            </w:pPr>
+            <w:r>
+              <w:rPr>
+                <w:rFonts w:eastAsia="Verdana" w:cs="Verdana" w:ascii="Verdana" w:hAnsi="Verdana"/>
+              </w:rPr>
+              <w:t>7</w:t>
+            </w:r>
+          </w:p>
+        </w:tc>
+        <w:tc>
+          <w:tcPr>
+            <w:tcW w:w="916" w:type="dxa"/>
+            <w:tcBorders>
+              <w:top w:val="single" w:sz="4" w:space="0" w:color="666666"/>
+              <w:left w:val="single" w:sz="4" w:space="0" w:color="666666"/>
+              <w:bottom w:val="single" w:sz="4" w:space="0" w:color="666666"/>
+              <w:right w:val="single" w:sz="4" w:space="0" w:color="666666"/>
+            </w:tcBorders>
+            <w:shd w:fill="CCCCCC" w:val="clear"/>
+          </w:tcPr>
+          <w:p>
+            <w:pPr>
+              <w:pStyle w:val="LOnormal"/>
+              <w:widowControl w:val="false"/>
+              <w:spacing w:lineRule="auto" w:line="240" w:before="0" w:after="0"/>
+              <w:jc w:val="left"/>
+              <w:rPr>
+                <w:rFonts w:ascii="Verdana" w:hAnsi="Verdana" w:eastAsia="Verdana" w:cs="Verdana"/>
+                <w:sz w:val="16"/>
+                <w:szCs w:val="16"/>
+              </w:rPr>
+            </w:pPr>
+            <w:r>
+              <w:rPr>
+                <w:rFonts w:eastAsia="Verdana" w:cs="Verdana" w:ascii="Verdana" w:hAnsi="Verdana"/>
+                <w:sz w:val="16"/>
+                <w:szCs w:val="16"/>
+              </w:rPr>
+              <w:t>2/25</w:t>
+            </w:r>
+          </w:p>
+        </w:tc>
+        <w:tc>
+          <w:tcPr>
+            <w:tcW w:w="2626" w:type="dxa"/>
+            <w:tcBorders>
+              <w:top w:val="single" w:sz="4" w:space="0" w:color="666666"/>
+              <w:left w:val="single" w:sz="4" w:space="0" w:color="666666"/>
+              <w:bottom w:val="single" w:sz="4" w:space="0" w:color="666666"/>
+              <w:right w:val="single" w:sz="4" w:space="0" w:color="666666"/>
+            </w:tcBorders>
+            <w:shd w:fill="CCCCCC" w:val="clear"/>
+          </w:tcPr>
+          <w:p>
+            <w:pPr>
+              <w:pStyle w:val="LOnormal"/>
+              <w:widowControl w:val="false"/>
+              <w:spacing w:lineRule="auto" w:line="240" w:before="0" w:after="0"/>
               <w:jc w:val="center"/>
               <w:rPr>
                 <w:rFonts w:ascii="Verdana" w:hAnsi="Verdana" w:eastAsia="Verdana" w:cs="Verdana"/>
@@ -1911,7 +2162,80 @@
                 <w:sz w:val="16"/>
                 <w:szCs w:val="16"/>
               </w:rPr>
-              <w:t>Worksheet 3</w:t>
+              <w:t>Parasite aggregation and burdenLab 5: Diagnostic Testing: Identifying Helminth parasites in wildlife</w:t>
+            </w:r>
+          </w:p>
+        </w:tc>
+        <w:tc>
+          <w:tcPr>
+            <w:tcW w:w="4317" w:type="dxa"/>
+            <w:tcBorders>
+              <w:top w:val="single" w:sz="4" w:space="0" w:color="666666"/>
+              <w:left w:val="single" w:sz="4" w:space="0" w:color="666666"/>
+              <w:bottom w:val="single" w:sz="4" w:space="0" w:color="666666"/>
+              <w:right w:val="single" w:sz="4" w:space="0" w:color="666666"/>
+            </w:tcBorders>
+            <w:shd w:fill="CCCCCC" w:val="clear"/>
+          </w:tcPr>
+          <w:p>
+            <w:pPr>
+              <w:pStyle w:val="LOnormal"/>
+              <w:widowControl w:val="false"/>
+              <w:spacing w:lineRule="auto" w:line="240" w:before="0" w:after="0"/>
+              <w:jc w:val="center"/>
+              <w:rPr>
+                <w:rFonts w:ascii="Verdana" w:hAnsi="Verdana" w:eastAsia="Verdana" w:cs="Verdana"/>
+                <w:sz w:val="16"/>
+                <w:szCs w:val="16"/>
+              </w:rPr>
+            </w:pPr>
+            <w:r>
+              <w:rPr>
+                <w:rFonts w:eastAsia="Verdana" w:cs="Verdana" w:ascii="Verdana" w:hAnsi="Verdana"/>
+                <w:sz w:val="16"/>
+                <w:szCs w:val="16"/>
+              </w:rPr>
+              <w:t>Lab 6: Disease Modeling I</w:t>
+            </w:r>
+          </w:p>
+        </w:tc>
+        <w:tc>
+          <w:tcPr>
+            <w:tcW w:w="2643" w:type="dxa"/>
+            <w:tcBorders>
+              <w:top w:val="single" w:sz="4" w:space="0" w:color="666666"/>
+              <w:left w:val="single" w:sz="4" w:space="0" w:color="666666"/>
+              <w:bottom w:val="single" w:sz="4" w:space="0" w:color="666666"/>
+              <w:right w:val="single" w:sz="4" w:space="0" w:color="666666"/>
+            </w:tcBorders>
+            <w:shd w:fill="CCCCCC" w:val="clear"/>
+          </w:tcPr>
+          <w:p>
+            <w:pPr>
+              <w:pStyle w:val="LOnormal"/>
+              <w:widowControl w:val="false"/>
+              <w:jc w:val="center"/>
+              <w:rPr>
+                <w:rFonts w:ascii="Verdana" w:hAnsi="Verdana" w:eastAsia="Verdana" w:cs="Verdana"/>
+                <w:sz w:val="16"/>
+                <w:szCs w:val="16"/>
+              </w:rPr>
+            </w:pPr>
+            <w:r>
+              <w:rPr>
+                <w:rFonts w:eastAsia="Verdana" w:cs="Verdana" w:ascii="Verdana" w:hAnsi="Verdana"/>
+                <w:sz w:val="16"/>
+                <w:szCs w:val="16"/>
+              </w:rPr>
+              <w:t xml:space="preserve">Worksheet </w:t>
+            </w:r>
+            <w:r>
+              <w:rPr>
+                <w:rFonts w:eastAsia="Verdana" w:cs="Verdana" w:ascii="Verdana" w:hAnsi="Verdana"/>
+                <w:sz w:val="16"/>
+                <w:szCs w:val="16"/>
+              </w:rPr>
+              <w:t>4</w:t>
             </w:r>
           </w:p>
         </w:tc>
@@ -1943,16 +2267,14 @@
             <w:r>
               <w:rPr>
                 <w:rFonts w:eastAsia="Verdana" w:cs="Verdana" w:ascii="Verdana" w:hAnsi="Verdana"/>
-                <w:b/>
-                <w:color w:val="000000"/>
-              </w:rPr>
-              <w:t>6</w:t>
-            </w:r>
-          </w:p>
-        </w:tc>
-        <w:tc>
-          <w:tcPr>
-            <w:tcW w:w="812" w:type="dxa"/>
+              </w:rPr>
+              <w:t>8</w:t>
+            </w:r>
+          </w:p>
+        </w:tc>
+        <w:tc>
+          <w:tcPr>
+            <w:tcW w:w="916" w:type="dxa"/>
             <w:tcBorders>
               <w:top w:val="single" w:sz="4" w:space="0" w:color="666666"/>
               <w:left w:val="single" w:sz="4" w:space="0" w:color="666666"/>
@@ -1978,21 +2300,76 @@
                 <w:sz w:val="16"/>
                 <w:szCs w:val="16"/>
               </w:rPr>
-              <w:t>2/1</w:t>
-            </w:r>
-            <w:r>
-              <w:rPr>
-                <w:rFonts w:eastAsia="Verdana" w:cs="Verdana" w:ascii="Verdana" w:hAnsi="Verdana"/>
-                <w:sz w:val="16"/>
-                <w:szCs w:val="16"/>
-              </w:rPr>
-              <w:t>8</w:t>
-            </w:r>
-          </w:p>
-        </w:tc>
-        <w:tc>
-          <w:tcPr>
-            <w:tcW w:w="2730" w:type="dxa"/>
+              <w:t>3/04</w:t>
+            </w:r>
+          </w:p>
+        </w:tc>
+        <w:tc>
+          <w:tcPr>
+            <w:tcW w:w="2626" w:type="dxa"/>
+            <w:tcBorders>
+              <w:top w:val="single" w:sz="4" w:space="0" w:color="666666"/>
+              <w:left w:val="single" w:sz="4" w:space="0" w:color="666666"/>
+              <w:bottom w:val="single" w:sz="4" w:space="0" w:color="666666"/>
+              <w:right w:val="single" w:sz="4" w:space="0" w:color="666666"/>
+            </w:tcBorders>
+            <w:shd w:fill="FFFFFF" w:val="clear"/>
+          </w:tcPr>
+          <w:p>
+            <w:pPr>
+              <w:pStyle w:val="LOnormal"/>
+              <w:widowControl w:val="false"/>
+              <w:jc w:val="center"/>
+              <w:rPr>
+                <w:rFonts w:ascii="Verdana" w:hAnsi="Verdana" w:eastAsia="Verdana" w:cs="Verdana"/>
+                <w:sz w:val="16"/>
+                <w:szCs w:val="16"/>
+              </w:rPr>
+            </w:pPr>
+            <w:r>
+              <w:rPr>
+                <w:rFonts w:eastAsia="Verdana" w:cs="Verdana" w:ascii="Verdana" w:hAnsi="Verdana"/>
+                <w:sz w:val="16"/>
+                <w:szCs w:val="16"/>
+              </w:rPr>
+              <w:t>Biology of macroparasites</w:t>
+            </w:r>
+          </w:p>
+        </w:tc>
+        <w:tc>
+          <w:tcPr>
+            <w:tcW w:w="4317" w:type="dxa"/>
+            <w:tcBorders>
+              <w:top w:val="single" w:sz="4" w:space="0" w:color="666666"/>
+              <w:left w:val="single" w:sz="4" w:space="0" w:color="666666"/>
+              <w:bottom w:val="single" w:sz="4" w:space="0" w:color="666666"/>
+              <w:right w:val="single" w:sz="4" w:space="0" w:color="666666"/>
+            </w:tcBorders>
+          </w:tcPr>
+          <w:p>
+            <w:pPr>
+              <w:pStyle w:val="LOnormal"/>
+              <w:widowControl w:val="false"/>
+              <w:jc w:val="center"/>
+              <w:rPr>
+                <w:rFonts w:ascii="Verdana" w:hAnsi="Verdana" w:eastAsia="Verdana" w:cs="Verdana"/>
+                <w:sz w:val="16"/>
+                <w:szCs w:val="16"/>
+              </w:rPr>
+            </w:pPr>
+            <w:r>
+              <w:rPr>
+                <w:rFonts w:eastAsia="Verdana" w:cs="Verdana" w:ascii="Verdana" w:hAnsi="Verdana"/>
+                <w:sz w:val="16"/>
+                <w:szCs w:val="16"/>
+              </w:rPr>
+              <w:t>Lab 6: Disease Modeling II</w:t>
+            </w:r>
+          </w:p>
+        </w:tc>
+        <w:tc>
+          <w:tcPr>
+            <w:tcW w:w="2643" w:type="dxa"/>
             <w:tcBorders>
               <w:top w:val="single" w:sz="4" w:space="0" w:color="666666"/>
               <w:left w:val="single" w:sz="4" w:space="0" w:color="666666"/>
@@ -2018,25 +2395,45 @@
                 <w:sz w:val="16"/>
                 <w:szCs w:val="16"/>
               </w:rPr>
-              <w:t>Epidemics and interventions</w:t>
-            </w:r>
-          </w:p>
-        </w:tc>
-        <w:tc>
-          <w:tcPr>
-            <w:tcW w:w="4318" w:type="dxa"/>
-            <w:tcBorders>
-              <w:top w:val="single" w:sz="4" w:space="0" w:color="666666"/>
-              <w:left w:val="single" w:sz="4" w:space="0" w:color="666666"/>
-              <w:bottom w:val="single" w:sz="4" w:space="0" w:color="666666"/>
-              <w:right w:val="single" w:sz="4" w:space="0" w:color="666666"/>
-            </w:tcBorders>
-          </w:tcPr>
-          <w:p>
-            <w:pPr>
-              <w:pStyle w:val="LOnormal"/>
-              <w:widowControl w:val="false"/>
-              <w:spacing w:lineRule="auto" w:line="240" w:before="0" w:after="0"/>
+              <w:t>Midterm Exam (</w:t>
+            </w:r>
+            <w:r>
+              <w:rPr>
+                <w:rFonts w:eastAsia="Verdana" w:cs="Verdana" w:ascii="Verdana" w:hAnsi="Verdana"/>
+                <w:sz w:val="16"/>
+                <w:szCs w:val="16"/>
+              </w:rPr>
+              <w:t>03</w:t>
+            </w:r>
+            <w:r>
+              <w:rPr>
+                <w:rFonts w:eastAsia="Verdana" w:cs="Verdana" w:ascii="Verdana" w:hAnsi="Verdana"/>
+                <w:sz w:val="16"/>
+                <w:szCs w:val="16"/>
+              </w:rPr>
+              <w:t>/</w:t>
+            </w:r>
+            <w:r>
+              <w:rPr>
+                <w:rFonts w:eastAsia="Verdana" w:cs="Verdana" w:ascii="Verdana" w:hAnsi="Verdana"/>
+                <w:sz w:val="16"/>
+                <w:szCs w:val="16"/>
+              </w:rPr>
+              <w:t>06</w:t>
+            </w:r>
+            <w:r>
+              <w:rPr>
+                <w:rFonts w:eastAsia="Verdana" w:cs="Verdana" w:ascii="Verdana" w:hAnsi="Verdana"/>
+                <w:sz w:val="16"/>
+                <w:szCs w:val="16"/>
+              </w:rPr>
+              <w:t>)</w:t>
+            </w:r>
+          </w:p>
+          <w:p>
+            <w:pPr>
+              <w:pStyle w:val="LOnormal"/>
+              <w:widowControl w:val="false"/>
               <w:jc w:val="center"/>
               <w:rPr>
                 <w:rFonts w:ascii="Verdana" w:hAnsi="Verdana" w:eastAsia="Verdana" w:cs="Verdana"/>
@@ -2050,45 +2447,22 @@
                 <w:sz w:val="16"/>
                 <w:szCs w:val="16"/>
               </w:rPr>
-              <w:t>Lab 5: Diagnostic Testing: Identifying Helminth parasites in wildlife</w:t>
-            </w:r>
-          </w:p>
-        </w:tc>
-        <w:tc>
-          <w:tcPr>
-            <w:tcW w:w="2642" w:type="dxa"/>
-            <w:tcBorders>
-              <w:top w:val="single" w:sz="4" w:space="0" w:color="666666"/>
-              <w:left w:val="single" w:sz="4" w:space="0" w:color="666666"/>
-              <w:bottom w:val="single" w:sz="4" w:space="0" w:color="666666"/>
-              <w:right w:val="single" w:sz="4" w:space="0" w:color="666666"/>
-            </w:tcBorders>
-          </w:tcPr>
-          <w:p>
-            <w:pPr>
-              <w:pStyle w:val="LOnormal"/>
-              <w:widowControl w:val="false"/>
-              <w:jc w:val="center"/>
-              <w:rPr>
-                <w:rFonts w:ascii="Verdana" w:hAnsi="Verdana" w:eastAsia="Verdana" w:cs="Verdana"/>
-                <w:sz w:val="16"/>
-                <w:szCs w:val="16"/>
-              </w:rPr>
-            </w:pPr>
-            <w:r>
-              <w:rPr>
-                <w:rFonts w:eastAsia="Verdana" w:cs="Verdana" w:ascii="Verdana" w:hAnsi="Verdana"/>
-                <w:sz w:val="16"/>
-                <w:szCs w:val="16"/>
-              </w:rPr>
-              <w:t>Worksheet 4</w:t>
+              <w:t xml:space="preserve">Worksheet </w:t>
+            </w:r>
+            <w:r>
+              <w:rPr>
+                <w:rFonts w:eastAsia="Verdana" w:cs="Verdana" w:ascii="Verdana" w:hAnsi="Verdana"/>
+                <w:sz w:val="16"/>
+                <w:szCs w:val="16"/>
+              </w:rPr>
+              <w:t>5</w:t>
             </w:r>
           </w:p>
         </w:tc>
       </w:tr>
       <w:tr>
         <w:trPr>
-          <w:trHeight w:val="63" w:hRule="atLeast"/>
+          <w:trHeight w:val="233" w:hRule="atLeast"/>
         </w:trPr>
         <w:tc>
           <w:tcPr>
@@ -2099,7 +2473,6 @@
               <w:bottom w:val="single" w:sz="4" w:space="0" w:color="666666"/>
               <w:right w:val="single" w:sz="4" w:space="0" w:color="666666"/>
             </w:tcBorders>
-            <w:shd w:fill="CCCCCC" w:val="clear"/>
           </w:tcPr>
           <w:p>
             <w:pPr>
@@ -2108,27 +2481,28 @@
               <w:spacing w:lineRule="auto" w:line="240" w:before="0" w:after="0"/>
               <w:jc w:val="left"/>
               <w:rPr>
-                <w:rFonts w:ascii="Verdana" w:hAnsi="Verdana" w:eastAsia="Verdana" w:cs="Verdana"/>
-              </w:rPr>
-            </w:pPr>
-            <w:r>
-              <w:rPr>
-                <w:rFonts w:eastAsia="Verdana" w:cs="Verdana" w:ascii="Verdana" w:hAnsi="Verdana"/>
-              </w:rPr>
-              <w:t>7</w:t>
-            </w:r>
-          </w:p>
-        </w:tc>
-        <w:tc>
-          <w:tcPr>
-            <w:tcW w:w="812" w:type="dxa"/>
-            <w:tcBorders>
-              <w:top w:val="single" w:sz="4" w:space="0" w:color="666666"/>
-              <w:left w:val="single" w:sz="4" w:space="0" w:color="666666"/>
-              <w:bottom w:val="single" w:sz="4" w:space="0" w:color="666666"/>
-              <w:right w:val="single" w:sz="4" w:space="0" w:color="666666"/>
-            </w:tcBorders>
-            <w:shd w:fill="CCCCCC" w:val="clear"/>
+                <w:highlight w:val="none"/>
+                <w:shd w:fill="auto" w:val="clear"/>
+              </w:rPr>
+            </w:pPr>
+            <w:r>
+              <w:rPr>
+                <w:rFonts w:eastAsia="Verdana" w:cs="Verdana" w:ascii="Verdana" w:hAnsi="Verdana"/>
+                <w:shd w:fill="auto" w:val="clear"/>
+              </w:rPr>
+              <w:t>9</w:t>
+            </w:r>
+          </w:p>
+        </w:tc>
+        <w:tc>
+          <w:tcPr>
+            <w:tcW w:w="916" w:type="dxa"/>
+            <w:tcBorders>
+              <w:top w:val="single" w:sz="4" w:space="0" w:color="666666"/>
+              <w:left w:val="single" w:sz="4" w:space="0" w:color="666666"/>
+              <w:bottom w:val="single" w:sz="4" w:space="0" w:color="666666"/>
+              <w:right w:val="single" w:sz="4" w:space="0" w:color="666666"/>
+            </w:tcBorders>
           </w:tcPr>
           <w:p>
             <w:pPr>
@@ -2137,39 +2511,30 @@
               <w:spacing w:lineRule="auto" w:line="240" w:before="0" w:after="0"/>
               <w:jc w:val="left"/>
               <w:rPr>
-                <w:rFonts w:ascii="Verdana" w:hAnsi="Verdana" w:eastAsia="Verdana" w:cs="Verdana"/>
-                <w:sz w:val="16"/>
-                <w:szCs w:val="16"/>
-              </w:rPr>
-            </w:pPr>
-            <w:r>
-              <w:rPr>
-                <w:rFonts w:eastAsia="Verdana" w:cs="Verdana" w:ascii="Verdana" w:hAnsi="Verdana"/>
-                <w:sz w:val="16"/>
-                <w:szCs w:val="16"/>
-              </w:rPr>
-              <w:t>2/</w:t>
-            </w:r>
-            <w:r>
-              <w:rPr>
-                <w:rFonts w:eastAsia="Verdana" w:cs="Verdana" w:ascii="Verdana" w:hAnsi="Verdana"/>
-                <w:sz w:val="16"/>
-                <w:szCs w:val="16"/>
-              </w:rPr>
-              <w:t>25</w:t>
-            </w:r>
-          </w:p>
-        </w:tc>
-        <w:tc>
-          <w:tcPr>
-            <w:tcW w:w="2730" w:type="dxa"/>
-            <w:tcBorders>
-              <w:top w:val="single" w:sz="4" w:space="0" w:color="666666"/>
-              <w:left w:val="single" w:sz="4" w:space="0" w:color="666666"/>
-              <w:bottom w:val="single" w:sz="4" w:space="0" w:color="666666"/>
-              <w:right w:val="single" w:sz="4" w:space="0" w:color="666666"/>
-            </w:tcBorders>
-            <w:shd w:fill="CCCCCC" w:val="clear"/>
+                <w:highlight w:val="none"/>
+                <w:shd w:fill="auto" w:val="clear"/>
+              </w:rPr>
+            </w:pPr>
+            <w:r>
+              <w:rPr>
+                <w:rFonts w:eastAsia="Verdana" w:cs="Verdana" w:ascii="Verdana" w:hAnsi="Verdana"/>
+                <w:sz w:val="16"/>
+                <w:szCs w:val="16"/>
+                <w:shd w:fill="auto" w:val="clear"/>
+              </w:rPr>
+              <w:t>3/11</w:t>
+            </w:r>
+          </w:p>
+        </w:tc>
+        <w:tc>
+          <w:tcPr>
+            <w:tcW w:w="2626" w:type="dxa"/>
+            <w:tcBorders>
+              <w:top w:val="single" w:sz="4" w:space="0" w:color="666666"/>
+              <w:left w:val="single" w:sz="4" w:space="0" w:color="666666"/>
+              <w:bottom w:val="single" w:sz="4" w:space="0" w:color="666666"/>
+              <w:right w:val="single" w:sz="4" w:space="0" w:color="666666"/>
+            </w:tcBorders>
           </w:tcPr>
           <w:p>
             <w:pPr>
@@ -2178,24 +2543,283 @@
               <w:spacing w:lineRule="auto" w:line="240" w:before="0" w:after="0"/>
               <w:jc w:val="center"/>
               <w:rPr>
+                <w:highlight w:val="none"/>
+                <w:shd w:fill="auto" w:val="clear"/>
+              </w:rPr>
+            </w:pPr>
+            <w:r>
+              <w:rPr>
+                <w:shd w:fill="auto" w:val="clear"/>
+              </w:rPr>
+            </w:r>
+          </w:p>
+        </w:tc>
+        <w:tc>
+          <w:tcPr>
+            <w:tcW w:w="4317" w:type="dxa"/>
+            <w:tcBorders>
+              <w:top w:val="single" w:sz="4" w:space="0" w:color="666666"/>
+              <w:left w:val="single" w:sz="4" w:space="0" w:color="666666"/>
+              <w:bottom w:val="single" w:sz="4" w:space="0" w:color="666666"/>
+              <w:right w:val="single" w:sz="4" w:space="0" w:color="666666"/>
+            </w:tcBorders>
+          </w:tcPr>
+          <w:p>
+            <w:pPr>
+              <w:pStyle w:val="LOnormal"/>
+              <w:widowControl w:val="false"/>
+              <w:jc w:val="center"/>
+              <w:rPr>
+                <w:highlight w:val="none"/>
+                <w:shd w:fill="auto" w:val="clear"/>
+              </w:rPr>
+            </w:pPr>
+            <w:r>
+              <w:rPr>
+                <w:shd w:fill="auto" w:val="clear"/>
+              </w:rPr>
+              <w:t>Spring break</w:t>
+            </w:r>
+          </w:p>
+        </w:tc>
+        <w:tc>
+          <w:tcPr>
+            <w:tcW w:w="2643" w:type="dxa"/>
+            <w:tcBorders>
+              <w:top w:val="single" w:sz="4" w:space="0" w:color="666666"/>
+              <w:left w:val="single" w:sz="4" w:space="0" w:color="666666"/>
+              <w:bottom w:val="single" w:sz="4" w:space="0" w:color="666666"/>
+              <w:right w:val="single" w:sz="4" w:space="0" w:color="666666"/>
+            </w:tcBorders>
+          </w:tcPr>
+          <w:p>
+            <w:pPr>
+              <w:pStyle w:val="LOnormal"/>
+              <w:widowControl w:val="false"/>
+              <w:jc w:val="center"/>
+              <w:rPr>
+                <w:highlight w:val="none"/>
+                <w:shd w:fill="DEE6EF" w:val="clear"/>
+              </w:rPr>
+            </w:pPr>
+            <w:r>
+              <w:rPr>
+                <w:shd w:fill="DEE6EF" w:val="clear"/>
+              </w:rPr>
+            </w:r>
+          </w:p>
+        </w:tc>
+      </w:tr>
+      <w:tr>
+        <w:trPr>
+          <w:trHeight w:val="233" w:hRule="atLeast"/>
+        </w:trPr>
+        <w:tc>
+          <w:tcPr>
+            <w:tcW w:w="883" w:type="dxa"/>
+            <w:tcBorders>
+              <w:left w:val="single" w:sz="4" w:space="0" w:color="666666"/>
+              <w:bottom w:val="single" w:sz="4" w:space="0" w:color="666666"/>
+              <w:right w:val="single" w:sz="4" w:space="0" w:color="666666"/>
+            </w:tcBorders>
+          </w:tcPr>
+          <w:p>
+            <w:pPr>
+              <w:pStyle w:val="LOnormal"/>
+              <w:widowControl w:val="false"/>
+              <w:spacing w:lineRule="auto" w:line="240" w:before="0" w:after="0"/>
+              <w:jc w:val="left"/>
+              <w:rPr>
                 <w:rFonts w:ascii="Verdana" w:hAnsi="Verdana" w:eastAsia="Verdana" w:cs="Verdana"/>
-                <w:sz w:val="16"/>
-                <w:szCs w:val="16"/>
-              </w:rPr>
-            </w:pPr>
-            <w:r>
-              <w:rPr>
-                <w:rFonts w:eastAsia="Verdana" w:cs="Verdana" w:ascii="Verdana" w:hAnsi="Verdana"/>
-                <w:sz w:val="16"/>
-                <w:szCs w:val="16"/>
-              </w:rPr>
-              <w:t>Parasite aggregation and burden</w:t>
-            </w:r>
-          </w:p>
-        </w:tc>
-        <w:tc>
-          <w:tcPr>
-            <w:tcW w:w="4318" w:type="dxa"/>
+              </w:rPr>
+            </w:pPr>
+            <w:r>
+              <w:rPr>
+                <w:rFonts w:eastAsia="Verdana" w:cs="Verdana" w:ascii="Verdana" w:hAnsi="Verdana"/>
+              </w:rPr>
+              <w:t>10</w:t>
+            </w:r>
+          </w:p>
+        </w:tc>
+        <w:tc>
+          <w:tcPr>
+            <w:tcW w:w="916" w:type="dxa"/>
+            <w:tcBorders>
+              <w:left w:val="single" w:sz="4" w:space="0" w:color="666666"/>
+              <w:bottom w:val="single" w:sz="4" w:space="0" w:color="666666"/>
+              <w:right w:val="single" w:sz="4" w:space="0" w:color="666666"/>
+            </w:tcBorders>
+          </w:tcPr>
+          <w:p>
+            <w:pPr>
+              <w:pStyle w:val="LOnormal"/>
+              <w:widowControl w:val="false"/>
+              <w:spacing w:lineRule="auto" w:line="240" w:before="0" w:after="0"/>
+              <w:jc w:val="left"/>
+              <w:rPr>
+                <w:rFonts w:ascii="Verdana" w:hAnsi="Verdana" w:eastAsia="Verdana" w:cs="Verdana"/>
+                <w:sz w:val="16"/>
+                <w:szCs w:val="16"/>
+              </w:rPr>
+            </w:pPr>
+            <w:r>
+              <w:rPr>
+                <w:rFonts w:eastAsia="Verdana" w:cs="Verdana" w:ascii="Verdana" w:hAnsi="Verdana"/>
+                <w:sz w:val="16"/>
+                <w:szCs w:val="16"/>
+              </w:rPr>
+              <w:t>3/18</w:t>
+            </w:r>
+          </w:p>
+        </w:tc>
+        <w:tc>
+          <w:tcPr>
+            <w:tcW w:w="2626" w:type="dxa"/>
+            <w:tcBorders>
+              <w:left w:val="single" w:sz="4" w:space="0" w:color="666666"/>
+              <w:bottom w:val="single" w:sz="4" w:space="0" w:color="666666"/>
+              <w:right w:val="single" w:sz="4" w:space="0" w:color="666666"/>
+            </w:tcBorders>
+          </w:tcPr>
+          <w:p>
+            <w:pPr>
+              <w:pStyle w:val="LOnormal"/>
+              <w:widowControl w:val="false"/>
+              <w:spacing w:lineRule="auto" w:line="240" w:before="0" w:after="0"/>
+              <w:jc w:val="left"/>
+              <w:rPr>
+                <w:rFonts w:ascii="Verdana" w:hAnsi="Verdana" w:eastAsia="Verdana" w:cs="Verdana"/>
+                <w:sz w:val="16"/>
+                <w:szCs w:val="16"/>
+              </w:rPr>
+            </w:pPr>
+            <w:r>
+              <w:rPr>
+                <w:rFonts w:eastAsia="Verdana" w:cs="Verdana" w:ascii="Verdana" w:hAnsi="Verdana"/>
+                <w:sz w:val="16"/>
+                <w:szCs w:val="16"/>
+              </w:rPr>
+              <w:t>Vector-borne diseaseLab 7: Disease Modeling II</w:t>
+            </w:r>
+          </w:p>
+        </w:tc>
+        <w:tc>
+          <w:tcPr>
+            <w:tcW w:w="4317" w:type="dxa"/>
+            <w:tcBorders>
+              <w:left w:val="single" w:sz="4" w:space="0" w:color="666666"/>
+              <w:bottom w:val="single" w:sz="4" w:space="0" w:color="666666"/>
+              <w:right w:val="single" w:sz="4" w:space="0" w:color="666666"/>
+            </w:tcBorders>
+          </w:tcPr>
+          <w:p>
+            <w:pPr>
+              <w:pStyle w:val="LOnormal"/>
+              <w:widowControl w:val="false"/>
+              <w:jc w:val="center"/>
+              <w:rPr>
+                <w:rFonts w:ascii="Verdana" w:hAnsi="Verdana" w:eastAsia="Verdana" w:cs="Verdana"/>
+                <w:sz w:val="16"/>
+                <w:szCs w:val="16"/>
+              </w:rPr>
+            </w:pPr>
+            <w:r>
+              <w:rPr>
+                <w:rFonts w:eastAsia="Verdana" w:cs="Verdana" w:ascii="Verdana" w:hAnsi="Verdana"/>
+                <w:sz w:val="16"/>
+                <w:szCs w:val="16"/>
+              </w:rPr>
+              <w:t>Lab 8: Disease Modeling Wrap Up: Presentations + Case Study</w:t>
+            </w:r>
+          </w:p>
+        </w:tc>
+        <w:tc>
+          <w:tcPr>
+            <w:tcW w:w="2643" w:type="dxa"/>
+            <w:tcBorders>
+              <w:left w:val="single" w:sz="4" w:space="0" w:color="666666"/>
+              <w:bottom w:val="single" w:sz="4" w:space="0" w:color="666666"/>
+              <w:right w:val="single" w:sz="4" w:space="0" w:color="666666"/>
+            </w:tcBorders>
+          </w:tcPr>
+          <w:p>
+            <w:pPr>
+              <w:pStyle w:val="LOnormal"/>
+              <w:keepNext w:val="false"/>
+              <w:keepLines w:val="false"/>
+              <w:widowControl w:val="false"/>
+              <w:shd w:val="clear" w:fill="auto"/>
+              <w:spacing w:lineRule="auto" w:line="240" w:before="0" w:after="0"/>
+              <w:ind w:left="0" w:right="0" w:hanging="0"/>
+              <w:jc w:val="center"/>
+              <w:rPr>
+                <w:rFonts w:ascii="Verdana" w:hAnsi="Verdana" w:eastAsia="Verdana" w:cs="Verdana"/>
+                <w:sz w:val="16"/>
+                <w:szCs w:val="16"/>
+              </w:rPr>
+            </w:pPr>
+            <w:r>
+              <w:rPr>
+                <w:rFonts w:eastAsia="Verdana" w:cs="Verdana" w:ascii="Verdana" w:hAnsi="Verdana"/>
+                <w:sz w:val="16"/>
+                <w:szCs w:val="16"/>
+              </w:rPr>
+              <w:t>3/</w:t>
+            </w:r>
+            <w:r>
+              <w:rPr>
+                <w:rFonts w:eastAsia="Verdana" w:cs="Verdana" w:ascii="Verdana" w:hAnsi="Verdana"/>
+                <w:sz w:val="16"/>
+                <w:szCs w:val="16"/>
+              </w:rPr>
+              <w:t>20</w:t>
+            </w:r>
+            <w:r>
+              <w:rPr>
+                <w:rFonts w:eastAsia="Verdana" w:cs="Verdana" w:ascii="Verdana" w:hAnsi="Verdana"/>
+                <w:sz w:val="16"/>
+                <w:szCs w:val="16"/>
+              </w:rPr>
+              <w:t>: HW 2</w:t>
+            </w:r>
+          </w:p>
+          <w:p>
+            <w:pPr>
+              <w:pStyle w:val="LOnormal"/>
+              <w:widowControl w:val="false"/>
+              <w:jc w:val="center"/>
+              <w:rPr>
+                <w:rFonts w:ascii="Verdana" w:hAnsi="Verdana" w:eastAsia="Verdana" w:cs="Verdana"/>
+                <w:sz w:val="16"/>
+                <w:szCs w:val="16"/>
+              </w:rPr>
+            </w:pPr>
+            <w:r>
+              <w:rPr>
+                <w:rFonts w:eastAsia="Verdana" w:cs="Verdana" w:ascii="Verdana" w:hAnsi="Verdana"/>
+                <w:sz w:val="16"/>
+                <w:szCs w:val="16"/>
+              </w:rPr>
+              <w:t xml:space="preserve">Worksheet </w:t>
+            </w:r>
+            <w:r>
+              <w:rPr>
+                <w:rFonts w:eastAsia="Verdana" w:cs="Verdana" w:ascii="Verdana" w:hAnsi="Verdana"/>
+                <w:sz w:val="16"/>
+                <w:szCs w:val="16"/>
+              </w:rPr>
+              <w:t>6</w:t>
+            </w:r>
+          </w:p>
+        </w:tc>
+      </w:tr>
+      <w:tr>
+        <w:trPr>
+          <w:trHeight w:val="598" w:hRule="atLeast"/>
+        </w:trPr>
+        <w:tc>
+          <w:tcPr>
+            <w:tcW w:w="883" w:type="dxa"/>
             <w:tcBorders>
               <w:top w:val="single" w:sz="4" w:space="0" w:color="666666"/>
               <w:left w:val="single" w:sz="4" w:space="0" w:color="666666"/>
@@ -2208,6 +2832,69 @@
             <w:pPr>
               <w:pStyle w:val="LOnormal"/>
               <w:widowControl w:val="false"/>
+              <w:spacing w:lineRule="auto" w:line="240" w:before="0" w:after="0"/>
+              <w:jc w:val="left"/>
+              <w:rPr>
+                <w:rFonts w:ascii="Verdana" w:hAnsi="Verdana" w:eastAsia="Verdana" w:cs="Verdana"/>
+              </w:rPr>
+            </w:pPr>
+            <w:r>
+              <w:rPr>
+                <w:rFonts w:eastAsia="Verdana" w:cs="Verdana" w:ascii="Verdana" w:hAnsi="Verdana"/>
+              </w:rPr>
+              <w:t>11</w:t>
+            </w:r>
+          </w:p>
+        </w:tc>
+        <w:tc>
+          <w:tcPr>
+            <w:tcW w:w="916" w:type="dxa"/>
+            <w:tcBorders>
+              <w:top w:val="single" w:sz="4" w:space="0" w:color="666666"/>
+              <w:left w:val="single" w:sz="4" w:space="0" w:color="666666"/>
+              <w:bottom w:val="single" w:sz="4" w:space="0" w:color="666666"/>
+              <w:right w:val="single" w:sz="4" w:space="0" w:color="666666"/>
+            </w:tcBorders>
+            <w:shd w:fill="CCCCCC" w:val="clear"/>
+          </w:tcPr>
+          <w:p>
+            <w:pPr>
+              <w:pStyle w:val="LOnormal"/>
+              <w:widowControl w:val="false"/>
+              <w:spacing w:lineRule="auto" w:line="240" w:before="0" w:after="0"/>
+              <w:jc w:val="left"/>
+              <w:rPr>
+                <w:rFonts w:ascii="Verdana" w:hAnsi="Verdana" w:eastAsia="Verdana" w:cs="Verdana"/>
+                <w:sz w:val="16"/>
+                <w:szCs w:val="16"/>
+              </w:rPr>
+            </w:pPr>
+            <w:r>
+              <w:rPr>
+                <w:rFonts w:eastAsia="Verdana" w:cs="Verdana" w:ascii="Verdana" w:hAnsi="Verdana"/>
+                <w:sz w:val="16"/>
+                <w:szCs w:val="16"/>
+              </w:rPr>
+              <w:t>3/25</w:t>
+            </w:r>
+          </w:p>
+        </w:tc>
+        <w:tc>
+          <w:tcPr>
+            <w:tcW w:w="2626" w:type="dxa"/>
+            <w:tcBorders>
+              <w:top w:val="single" w:sz="4" w:space="0" w:color="666666"/>
+              <w:left w:val="single" w:sz="4" w:space="0" w:color="666666"/>
+              <w:bottom w:val="single" w:sz="4" w:space="0" w:color="666666"/>
+              <w:right w:val="single" w:sz="4" w:space="0" w:color="666666"/>
+            </w:tcBorders>
+            <w:shd w:fill="CCCCCC" w:val="clear"/>
+          </w:tcPr>
+          <w:p>
+            <w:pPr>
+              <w:pStyle w:val="LOnormal"/>
+              <w:widowControl w:val="false"/>
+              <w:spacing w:lineRule="auto" w:line="240" w:before="0" w:after="0"/>
               <w:jc w:val="center"/>
               <w:rPr>
                 <w:rFonts w:ascii="Verdana" w:hAnsi="Verdana" w:eastAsia="Verdana" w:cs="Verdana"/>
@@ -2221,13 +2908,13 @@
                 <w:sz w:val="16"/>
                 <w:szCs w:val="16"/>
               </w:rPr>
-              <w:t>Lab 6: Disease Modeling I</w:t>
-            </w:r>
-          </w:p>
-        </w:tc>
-        <w:tc>
-          <w:tcPr>
-            <w:tcW w:w="2642" w:type="dxa"/>
+              <w:t>Environmentally-transmitted disease and sexually-transmitted diseases</w:t>
+            </w:r>
+          </w:p>
+        </w:tc>
+        <w:tc>
+          <w:tcPr>
+            <w:tcW w:w="4317" w:type="dxa"/>
             <w:tcBorders>
               <w:top w:val="single" w:sz="4" w:space="0" w:color="666666"/>
               <w:left w:val="single" w:sz="4" w:space="0" w:color="666666"/>
@@ -2253,7 +2940,445 @@
                 <w:sz w:val="16"/>
                 <w:szCs w:val="16"/>
               </w:rPr>
-              <w:t>Worksheet 5</w:t>
+            </w:r>
+          </w:p>
+          <w:p>
+            <w:pPr>
+              <w:pStyle w:val="LOnormal"/>
+              <w:widowControl w:val="false"/>
+              <w:spacing w:lineRule="auto" w:line="240" w:before="0" w:after="0"/>
+              <w:jc w:val="center"/>
+              <w:rPr>
+                <w:rFonts w:ascii="Verdana" w:hAnsi="Verdana" w:eastAsia="Verdana" w:cs="Verdana"/>
+                <w:sz w:val="16"/>
+                <w:szCs w:val="16"/>
+              </w:rPr>
+            </w:pPr>
+            <w:r>
+              <w:rPr>
+                <w:rFonts w:eastAsia="Verdana" w:cs="Verdana" w:ascii="Verdana" w:hAnsi="Verdana"/>
+                <w:sz w:val="16"/>
+                <w:szCs w:val="16"/>
+              </w:rPr>
+              <w:t>Lab 5: Diagnostic Testing: Identifying Helminth parasites in wildlife</w:t>
+            </w:r>
+          </w:p>
+        </w:tc>
+        <w:tc>
+          <w:tcPr>
+            <w:tcW w:w="2643" w:type="dxa"/>
+            <w:tcBorders>
+              <w:top w:val="single" w:sz="4" w:space="0" w:color="666666"/>
+              <w:left w:val="single" w:sz="4" w:space="0" w:color="666666"/>
+              <w:bottom w:val="single" w:sz="4" w:space="0" w:color="666666"/>
+              <w:right w:val="single" w:sz="4" w:space="0" w:color="666666"/>
+            </w:tcBorders>
+            <w:shd w:fill="CCCCCC" w:val="clear"/>
+          </w:tcPr>
+          <w:p>
+            <w:pPr>
+              <w:pStyle w:val="LOnormal"/>
+              <w:widowControl w:val="false"/>
+              <w:jc w:val="center"/>
+              <w:rPr>
+                <w:rFonts w:ascii="Verdana" w:hAnsi="Verdana" w:eastAsia="Verdana" w:cs="Verdana"/>
+                <w:sz w:val="16"/>
+                <w:szCs w:val="16"/>
+              </w:rPr>
+            </w:pPr>
+            <w:r>
+              <w:rPr>
+                <w:rFonts w:eastAsia="Verdana" w:cs="Verdana" w:ascii="Verdana" w:hAnsi="Verdana"/>
+                <w:sz w:val="16"/>
+                <w:szCs w:val="16"/>
+              </w:rPr>
+              <w:t xml:space="preserve">Worksheet </w:t>
+            </w:r>
+            <w:r>
+              <w:rPr>
+                <w:rFonts w:eastAsia="Verdana" w:cs="Verdana" w:ascii="Verdana" w:hAnsi="Verdana"/>
+                <w:sz w:val="16"/>
+                <w:szCs w:val="16"/>
+              </w:rPr>
+              <w:t>7</w:t>
+            </w:r>
+          </w:p>
+        </w:tc>
+      </w:tr>
+      <w:tr>
+        <w:trPr>
+          <w:trHeight w:val="93" w:hRule="atLeast"/>
+        </w:trPr>
+        <w:tc>
+          <w:tcPr>
+            <w:tcW w:w="883" w:type="dxa"/>
+            <w:tcBorders>
+              <w:top w:val="single" w:sz="4" w:space="0" w:color="666666"/>
+              <w:left w:val="single" w:sz="4" w:space="0" w:color="666666"/>
+              <w:bottom w:val="single" w:sz="4" w:space="0" w:color="666666"/>
+              <w:right w:val="single" w:sz="4" w:space="0" w:color="666666"/>
+            </w:tcBorders>
+          </w:tcPr>
+          <w:p>
+            <w:pPr>
+              <w:pStyle w:val="LOnormal"/>
+              <w:widowControl w:val="false"/>
+              <w:spacing w:lineRule="auto" w:line="240" w:before="0" w:after="0"/>
+              <w:jc w:val="left"/>
+              <w:rPr>
+                <w:rFonts w:ascii="Verdana" w:hAnsi="Verdana" w:eastAsia="Verdana" w:cs="Verdana"/>
+              </w:rPr>
+            </w:pPr>
+            <w:r>
+              <w:rPr>
+                <w:rFonts w:eastAsia="Verdana" w:cs="Verdana" w:ascii="Verdana" w:hAnsi="Verdana"/>
+                <w:b/>
+                <w:color w:val="000000"/>
+              </w:rPr>
+              <w:t>12</w:t>
+            </w:r>
+          </w:p>
+        </w:tc>
+        <w:tc>
+          <w:tcPr>
+            <w:tcW w:w="916" w:type="dxa"/>
+            <w:tcBorders>
+              <w:top w:val="single" w:sz="4" w:space="0" w:color="666666"/>
+              <w:left w:val="single" w:sz="4" w:space="0" w:color="666666"/>
+              <w:bottom w:val="single" w:sz="4" w:space="0" w:color="666666"/>
+              <w:right w:val="single" w:sz="4" w:space="0" w:color="666666"/>
+            </w:tcBorders>
+          </w:tcPr>
+          <w:p>
+            <w:pPr>
+              <w:pStyle w:val="LOnormal"/>
+              <w:widowControl w:val="false"/>
+              <w:spacing w:lineRule="auto" w:line="240" w:before="0" w:after="0"/>
+              <w:jc w:val="left"/>
+              <w:rPr>
+                <w:rFonts w:ascii="Verdana" w:hAnsi="Verdana" w:eastAsia="Verdana" w:cs="Verdana"/>
+                <w:sz w:val="16"/>
+                <w:szCs w:val="16"/>
+              </w:rPr>
+            </w:pPr>
+            <w:r>
+              <w:rPr>
+                <w:rFonts w:eastAsia="Verdana" w:cs="Verdana" w:ascii="Verdana" w:hAnsi="Verdana"/>
+                <w:sz w:val="16"/>
+                <w:szCs w:val="16"/>
+              </w:rPr>
+              <w:t>4/01</w:t>
+            </w:r>
+          </w:p>
+        </w:tc>
+        <w:tc>
+          <w:tcPr>
+            <w:tcW w:w="2626" w:type="dxa"/>
+            <w:tcBorders>
+              <w:top w:val="single" w:sz="4" w:space="0" w:color="666666"/>
+              <w:left w:val="single" w:sz="4" w:space="0" w:color="666666"/>
+              <w:bottom w:val="single" w:sz="4" w:space="0" w:color="666666"/>
+              <w:right w:val="single" w:sz="4" w:space="0" w:color="666666"/>
+            </w:tcBorders>
+          </w:tcPr>
+          <w:p>
+            <w:pPr>
+              <w:pStyle w:val="LOnormal"/>
+              <w:widowControl w:val="false"/>
+              <w:spacing w:lineRule="auto" w:line="240" w:before="0" w:after="0"/>
+              <w:jc w:val="center"/>
+              <w:rPr>
+                <w:rFonts w:ascii="Verdana" w:hAnsi="Verdana" w:eastAsia="Verdana" w:cs="Verdana"/>
+                <w:sz w:val="16"/>
+                <w:szCs w:val="16"/>
+              </w:rPr>
+            </w:pPr>
+            <w:r>
+              <w:rPr>
+                <w:rFonts w:eastAsia="Verdana" w:cs="Verdana" w:ascii="Verdana" w:hAnsi="Verdana"/>
+                <w:sz w:val="16"/>
+                <w:szCs w:val="16"/>
+              </w:rPr>
+              <w:t>Infectious diseases in communities</w:t>
+            </w:r>
+          </w:p>
+        </w:tc>
+        <w:tc>
+          <w:tcPr>
+            <w:tcW w:w="4317" w:type="dxa"/>
+            <w:tcBorders>
+              <w:top w:val="single" w:sz="4" w:space="0" w:color="666666"/>
+              <w:left w:val="single" w:sz="4" w:space="0" w:color="666666"/>
+              <w:bottom w:val="single" w:sz="4" w:space="0" w:color="666666"/>
+              <w:right w:val="single" w:sz="4" w:space="0" w:color="666666"/>
+            </w:tcBorders>
+          </w:tcPr>
+          <w:p>
+            <w:pPr>
+              <w:pStyle w:val="LOnormal"/>
+              <w:widowControl w:val="false"/>
+              <w:jc w:val="center"/>
+              <w:rPr>
+                <w:rFonts w:ascii="Verdana" w:hAnsi="Verdana" w:eastAsia="Verdana" w:cs="Verdana"/>
+                <w:sz w:val="16"/>
+                <w:szCs w:val="16"/>
+              </w:rPr>
+            </w:pPr>
+            <w:r>
+              <w:rPr>
+                <w:rFonts w:eastAsia="Verdana" w:cs="Verdana" w:ascii="Verdana" w:hAnsi="Verdana"/>
+                <w:sz w:val="16"/>
+                <w:szCs w:val="16"/>
+              </w:rPr>
+              <w:t>Lab 9: Parasite Aggregation: Trematodes burdens in marine snails</w:t>
+            </w:r>
+          </w:p>
+        </w:tc>
+        <w:tc>
+          <w:tcPr>
+            <w:tcW w:w="2643" w:type="dxa"/>
+            <w:tcBorders>
+              <w:top w:val="single" w:sz="4" w:space="0" w:color="666666"/>
+              <w:left w:val="single" w:sz="4" w:space="0" w:color="666666"/>
+              <w:bottom w:val="single" w:sz="4" w:space="0" w:color="666666"/>
+              <w:right w:val="single" w:sz="4" w:space="0" w:color="666666"/>
+            </w:tcBorders>
+          </w:tcPr>
+          <w:p>
+            <w:pPr>
+              <w:pStyle w:val="LOnormal"/>
+              <w:widowControl w:val="false"/>
+              <w:jc w:val="center"/>
+              <w:rPr>
+                <w:rFonts w:ascii="Verdana" w:hAnsi="Verdana" w:eastAsia="Verdana" w:cs="Verdana"/>
+                <w:sz w:val="16"/>
+                <w:szCs w:val="16"/>
+              </w:rPr>
+            </w:pPr>
+            <w:r>
+              <w:rPr>
+                <w:rFonts w:eastAsia="Verdana" w:cs="Verdana" w:ascii="Verdana" w:hAnsi="Verdana"/>
+                <w:sz w:val="16"/>
+                <w:szCs w:val="16"/>
+              </w:rPr>
+              <w:t xml:space="preserve">Worksheet </w:t>
+            </w:r>
+            <w:r>
+              <w:rPr>
+                <w:rFonts w:eastAsia="Verdana" w:cs="Verdana" w:ascii="Verdana" w:hAnsi="Verdana"/>
+                <w:sz w:val="16"/>
+                <w:szCs w:val="16"/>
+              </w:rPr>
+              <w:t>8</w:t>
+            </w:r>
+          </w:p>
+        </w:tc>
+      </w:tr>
+      <w:tr>
+        <w:trPr>
+          <w:trHeight w:val="428" w:hRule="atLeast"/>
+        </w:trPr>
+        <w:tc>
+          <w:tcPr>
+            <w:tcW w:w="883" w:type="dxa"/>
+            <w:tcBorders>
+              <w:top w:val="single" w:sz="4" w:space="0" w:color="666666"/>
+              <w:left w:val="single" w:sz="4" w:space="0" w:color="666666"/>
+              <w:bottom w:val="single" w:sz="4" w:space="0" w:color="666666"/>
+              <w:right w:val="single" w:sz="4" w:space="0" w:color="666666"/>
+            </w:tcBorders>
+            <w:shd w:fill="CCCCCC" w:val="clear"/>
+          </w:tcPr>
+          <w:p>
+            <w:pPr>
+              <w:pStyle w:val="LOnormal"/>
+              <w:widowControl w:val="false"/>
+              <w:spacing w:lineRule="auto" w:line="240" w:before="0" w:after="0"/>
+              <w:jc w:val="left"/>
+              <w:rPr>
+                <w:rFonts w:ascii="Verdana" w:hAnsi="Verdana" w:eastAsia="Verdana" w:cs="Verdana"/>
+              </w:rPr>
+            </w:pPr>
+            <w:r>
+              <w:rPr>
+                <w:rFonts w:eastAsia="Verdana" w:cs="Verdana" w:ascii="Verdana" w:hAnsi="Verdana"/>
+              </w:rPr>
+              <w:t>13</w:t>
+            </w:r>
+          </w:p>
+        </w:tc>
+        <w:tc>
+          <w:tcPr>
+            <w:tcW w:w="916" w:type="dxa"/>
+            <w:tcBorders>
+              <w:top w:val="single" w:sz="4" w:space="0" w:color="666666"/>
+              <w:left w:val="single" w:sz="4" w:space="0" w:color="666666"/>
+              <w:bottom w:val="single" w:sz="4" w:space="0" w:color="666666"/>
+              <w:right w:val="single" w:sz="4" w:space="0" w:color="666666"/>
+            </w:tcBorders>
+            <w:shd w:fill="CCCCCC" w:val="clear"/>
+          </w:tcPr>
+          <w:p>
+            <w:pPr>
+              <w:pStyle w:val="LOnormal"/>
+              <w:widowControl w:val="false"/>
+              <w:spacing w:lineRule="auto" w:line="240" w:before="0" w:after="0"/>
+              <w:jc w:val="left"/>
+              <w:rPr>
+                <w:rFonts w:ascii="Verdana" w:hAnsi="Verdana" w:eastAsia="Verdana" w:cs="Verdana"/>
+                <w:sz w:val="16"/>
+                <w:szCs w:val="16"/>
+              </w:rPr>
+            </w:pPr>
+            <w:r>
+              <w:rPr>
+                <w:rFonts w:eastAsia="Verdana" w:cs="Verdana" w:ascii="Verdana" w:hAnsi="Verdana"/>
+                <w:sz w:val="16"/>
+                <w:szCs w:val="16"/>
+              </w:rPr>
+              <w:t>4/08</w:t>
+            </w:r>
+          </w:p>
+        </w:tc>
+        <w:tc>
+          <w:tcPr>
+            <w:tcW w:w="2626" w:type="dxa"/>
+            <w:tcBorders>
+              <w:top w:val="single" w:sz="4" w:space="0" w:color="666666"/>
+              <w:left w:val="single" w:sz="4" w:space="0" w:color="666666"/>
+              <w:bottom w:val="single" w:sz="4" w:space="0" w:color="666666"/>
+              <w:right w:val="single" w:sz="4" w:space="0" w:color="666666"/>
+            </w:tcBorders>
+            <w:shd w:fill="CCCCCC" w:val="clear"/>
+          </w:tcPr>
+          <w:p>
+            <w:pPr>
+              <w:pStyle w:val="LOnormal"/>
+              <w:widowControl w:val="false"/>
+              <w:spacing w:lineRule="auto" w:line="240" w:before="0" w:after="0"/>
+              <w:jc w:val="center"/>
+              <w:rPr>
+                <w:rFonts w:ascii="Verdana" w:hAnsi="Verdana" w:eastAsia="Verdana" w:cs="Verdana"/>
+                <w:sz w:val="16"/>
+                <w:szCs w:val="16"/>
+              </w:rPr>
+            </w:pPr>
+            <w:r>
+              <w:rPr>
+                <w:rFonts w:eastAsia="Verdana" w:cs="Verdana" w:ascii="Verdana" w:hAnsi="Verdana"/>
+                <w:sz w:val="16"/>
+                <w:szCs w:val="16"/>
+              </w:rPr>
+              <w:t>Coinfection</w:t>
+            </w:r>
+          </w:p>
+        </w:tc>
+        <w:tc>
+          <w:tcPr>
+            <w:tcW w:w="4317" w:type="dxa"/>
+            <w:tcBorders>
+              <w:top w:val="single" w:sz="4" w:space="0" w:color="666666"/>
+              <w:left w:val="single" w:sz="4" w:space="0" w:color="666666"/>
+              <w:bottom w:val="single" w:sz="4" w:space="0" w:color="666666"/>
+              <w:right w:val="single" w:sz="4" w:space="0" w:color="666666"/>
+            </w:tcBorders>
+            <w:shd w:fill="CCCCCC" w:val="clear"/>
+          </w:tcPr>
+          <w:p>
+            <w:pPr>
+              <w:pStyle w:val="LOnormal"/>
+              <w:widowControl w:val="false"/>
+              <w:jc w:val="center"/>
+              <w:rPr>
+                <w:rFonts w:ascii="Verdana" w:hAnsi="Verdana" w:eastAsia="Verdana" w:cs="Verdana"/>
+                <w:sz w:val="16"/>
+                <w:szCs w:val="16"/>
+              </w:rPr>
+            </w:pPr>
+            <w:r>
+              <w:rPr>
+                <w:rFonts w:eastAsia="Verdana" w:cs="Verdana" w:ascii="Verdana" w:hAnsi="Verdana"/>
+                <w:sz w:val="16"/>
+                <w:szCs w:val="16"/>
+              </w:rPr>
+              <w:t>Lab 10: Parasite Encounter Rates: Tick Collection</w:t>
+            </w:r>
+          </w:p>
+        </w:tc>
+        <w:tc>
+          <w:tcPr>
+            <w:tcW w:w="2643" w:type="dxa"/>
+            <w:tcBorders>
+              <w:top w:val="single" w:sz="4" w:space="0" w:color="666666"/>
+              <w:left w:val="single" w:sz="4" w:space="0" w:color="666666"/>
+              <w:bottom w:val="single" w:sz="4" w:space="0" w:color="666666"/>
+              <w:right w:val="single" w:sz="4" w:space="0" w:color="666666"/>
+            </w:tcBorders>
+            <w:shd w:fill="CCCCCC" w:val="clear"/>
+          </w:tcPr>
+          <w:p>
+            <w:pPr>
+              <w:pStyle w:val="LOnormal"/>
+              <w:widowControl w:val="false"/>
+              <w:spacing w:lineRule="auto" w:line="240" w:before="0" w:after="0"/>
+              <w:jc w:val="center"/>
+              <w:rPr>
+                <w:rFonts w:ascii="Verdana" w:hAnsi="Verdana" w:eastAsia="Verdana" w:cs="Verdana"/>
+                <w:sz w:val="16"/>
+                <w:szCs w:val="16"/>
+              </w:rPr>
+            </w:pPr>
+            <w:r>
+              <w:rPr>
+                <w:rFonts w:eastAsia="Verdana" w:cs="Verdana" w:ascii="Verdana" w:hAnsi="Verdana"/>
+                <w:sz w:val="16"/>
+                <w:szCs w:val="16"/>
+              </w:rPr>
+              <w:t>4/</w:t>
+            </w:r>
+            <w:r>
+              <w:rPr>
+                <w:rFonts w:eastAsia="Verdana" w:cs="Verdana" w:ascii="Verdana" w:hAnsi="Verdana"/>
+                <w:sz w:val="16"/>
+                <w:szCs w:val="16"/>
+              </w:rPr>
+              <w:t>10</w:t>
+            </w:r>
+            <w:r>
+              <w:rPr>
+                <w:rFonts w:eastAsia="Verdana" w:cs="Verdana" w:ascii="Verdana" w:hAnsi="Verdana"/>
+                <w:sz w:val="16"/>
+                <w:szCs w:val="16"/>
+              </w:rPr>
+              <w:t>: HW 3</w:t>
+            </w:r>
+          </w:p>
+          <w:p>
+            <w:pPr>
+              <w:pStyle w:val="LOnormal"/>
+              <w:widowControl w:val="false"/>
+              <w:jc w:val="center"/>
+              <w:rPr>
+                <w:rFonts w:ascii="Verdana" w:hAnsi="Verdana" w:eastAsia="Verdana" w:cs="Verdana"/>
+                <w:sz w:val="16"/>
+                <w:szCs w:val="16"/>
+              </w:rPr>
+            </w:pPr>
+            <w:r>
+              <w:rPr>
+                <w:rFonts w:eastAsia="Verdana" w:cs="Verdana" w:ascii="Verdana" w:hAnsi="Verdana"/>
+                <w:sz w:val="16"/>
+                <w:szCs w:val="16"/>
+              </w:rPr>
+              <w:t xml:space="preserve">Worksheet </w:t>
+            </w:r>
+            <w:r>
+              <w:rPr>
+                <w:rFonts w:eastAsia="Verdana" w:cs="Verdana" w:ascii="Verdana" w:hAnsi="Verdana"/>
+                <w:sz w:val="16"/>
+                <w:szCs w:val="16"/>
+              </w:rPr>
+              <w:t>9</w:t>
             </w:r>
           </w:p>
         </w:tc>
@@ -2285,14 +3410,16 @@
             <w:r>
               <w:rPr>
                 <w:rFonts w:eastAsia="Verdana" w:cs="Verdana" w:ascii="Verdana" w:hAnsi="Verdana"/>
-              </w:rPr>
-              <w:t>8</w:t>
-            </w:r>
-          </w:p>
-        </w:tc>
-        <w:tc>
-          <w:tcPr>
-            <w:tcW w:w="812" w:type="dxa"/>
+                <w:b/>
+                <w:color w:val="000000"/>
+              </w:rPr>
+              <w:t>14</w:t>
+            </w:r>
+          </w:p>
+        </w:tc>
+        <w:tc>
+          <w:tcPr>
+            <w:tcW w:w="916" w:type="dxa"/>
             <w:tcBorders>
               <w:top w:val="single" w:sz="4" w:space="0" w:color="666666"/>
               <w:left w:val="single" w:sz="4" w:space="0" w:color="666666"/>
@@ -2318,92 +3445,13 @@
                 <w:sz w:val="16"/>
                 <w:szCs w:val="16"/>
               </w:rPr>
-              <w:t>3</w:t>
-            </w:r>
-            <w:r>
-              <w:rPr>
-                <w:rFonts w:eastAsia="Verdana" w:cs="Verdana" w:ascii="Verdana" w:hAnsi="Verdana"/>
-                <w:sz w:val="16"/>
-                <w:szCs w:val="16"/>
-              </w:rPr>
-              <w:t>/</w:t>
-            </w:r>
-            <w:r>
-              <w:rPr>
-                <w:rFonts w:eastAsia="Verdana" w:cs="Verdana" w:ascii="Verdana" w:hAnsi="Verdana"/>
-                <w:sz w:val="16"/>
-                <w:szCs w:val="16"/>
-              </w:rPr>
-              <w:t>04</w:t>
-            </w:r>
-          </w:p>
-        </w:tc>
-        <w:tc>
-          <w:tcPr>
-            <w:tcW w:w="2730" w:type="dxa"/>
-            <w:tcBorders>
-              <w:top w:val="single" w:sz="4" w:space="0" w:color="666666"/>
-              <w:left w:val="single" w:sz="4" w:space="0" w:color="666666"/>
-              <w:bottom w:val="single" w:sz="4" w:space="0" w:color="666666"/>
-              <w:right w:val="single" w:sz="4" w:space="0" w:color="666666"/>
-            </w:tcBorders>
-            <w:shd w:fill="FFFFFF" w:val="clear"/>
-          </w:tcPr>
-          <w:p>
-            <w:pPr>
-              <w:pStyle w:val="LOnormal"/>
-              <w:widowControl w:val="false"/>
-              <w:jc w:val="center"/>
-              <w:rPr>
-                <w:rFonts w:ascii="Verdana" w:hAnsi="Verdana" w:eastAsia="Verdana" w:cs="Verdana"/>
-                <w:sz w:val="16"/>
-                <w:szCs w:val="16"/>
-              </w:rPr>
-            </w:pPr>
-            <w:r>
-              <w:rPr>
-                <w:rFonts w:eastAsia="Verdana" w:cs="Verdana" w:ascii="Verdana" w:hAnsi="Verdana"/>
-                <w:sz w:val="16"/>
-                <w:szCs w:val="16"/>
-              </w:rPr>
-              <w:t>Biology of macroparasites</w:t>
-            </w:r>
-          </w:p>
-        </w:tc>
-        <w:tc>
-          <w:tcPr>
-            <w:tcW w:w="4318" w:type="dxa"/>
-            <w:tcBorders>
-              <w:top w:val="single" w:sz="4" w:space="0" w:color="666666"/>
-              <w:left w:val="single" w:sz="4" w:space="0" w:color="666666"/>
-              <w:bottom w:val="single" w:sz="4" w:space="0" w:color="666666"/>
-              <w:right w:val="single" w:sz="4" w:space="0" w:color="666666"/>
-            </w:tcBorders>
-          </w:tcPr>
-          <w:p>
-            <w:pPr>
-              <w:pStyle w:val="LOnormal"/>
-              <w:widowControl w:val="false"/>
-              <w:jc w:val="center"/>
-              <w:rPr>
-                <w:rFonts w:ascii="Verdana" w:hAnsi="Verdana" w:eastAsia="Verdana" w:cs="Verdana"/>
-                <w:sz w:val="16"/>
-                <w:szCs w:val="16"/>
-              </w:rPr>
-            </w:pPr>
-            <w:r>
-              <w:rPr>
-                <w:rFonts w:eastAsia="Verdana" w:cs="Verdana" w:ascii="Verdana" w:hAnsi="Verdana"/>
-                <w:sz w:val="16"/>
-                <w:szCs w:val="16"/>
-              </w:rPr>
-              <w:t>Lab 7: Disease Modeling II</w:t>
-            </w:r>
-          </w:p>
-        </w:tc>
-        <w:tc>
-          <w:tcPr>
-            <w:tcW w:w="2642" w:type="dxa"/>
+              <w:t>4/15</w:t>
+            </w:r>
+          </w:p>
+        </w:tc>
+        <w:tc>
+          <w:tcPr>
+            <w:tcW w:w="2626" w:type="dxa"/>
             <w:tcBorders>
               <w:top w:val="single" w:sz="4" w:space="0" w:color="666666"/>
               <w:left w:val="single" w:sz="4" w:space="0" w:color="666666"/>
@@ -2429,9 +3477,20 @@
                 <w:sz w:val="16"/>
                 <w:szCs w:val="16"/>
               </w:rPr>
-              <w:t>Midterm Exam (2/29)</w:t>
-            </w:r>
-          </w:p>
+              <w:t>Macroecology of infectious disease and networked populations</w:t>
+            </w:r>
+          </w:p>
+        </w:tc>
+        <w:tc>
+          <w:tcPr>
+            <w:tcW w:w="4317" w:type="dxa"/>
+            <w:tcBorders>
+              <w:top w:val="single" w:sz="4" w:space="0" w:color="666666"/>
+              <w:left w:val="single" w:sz="4" w:space="0" w:color="666666"/>
+              <w:bottom w:val="single" w:sz="4" w:space="0" w:color="666666"/>
+              <w:right w:val="single" w:sz="4" w:space="0" w:color="666666"/>
+            </w:tcBorders>
+          </w:tcPr>
           <w:p>
             <w:pPr>
               <w:pStyle w:val="LOnormal"/>
@@ -2449,1101 +3508,46 @@
                 <w:sz w:val="16"/>
                 <w:szCs w:val="16"/>
               </w:rPr>
-              <w:t>Worksheet 6</w:t>
-            </w:r>
-          </w:p>
-        </w:tc>
-      </w:tr>
-      <w:tr>
-        <w:trPr>
-          <w:trHeight w:val="233" w:hRule="atLeast"/>
-        </w:trPr>
-        <w:tc>
-          <w:tcPr>
-            <w:tcW w:w="883" w:type="dxa"/>
-            <w:tcBorders>
-              <w:top w:val="single" w:sz="4" w:space="0" w:color="666666"/>
-              <w:left w:val="single" w:sz="4" w:space="0" w:color="666666"/>
-              <w:bottom w:val="single" w:sz="4" w:space="0" w:color="666666"/>
-              <w:right w:val="single" w:sz="4" w:space="0" w:color="666666"/>
-            </w:tcBorders>
-          </w:tcPr>
-          <w:p>
-            <w:pPr>
-              <w:pStyle w:val="LOnormal"/>
-              <w:widowControl w:val="false"/>
-              <w:spacing w:lineRule="auto" w:line="240" w:before="0" w:after="0"/>
-              <w:jc w:val="left"/>
-              <w:rPr>
-                <w:highlight w:val="none"/>
-                <w:shd w:fill="auto" w:val="clear"/>
-              </w:rPr>
-            </w:pPr>
-            <w:r>
-              <w:rPr>
-                <w:rFonts w:eastAsia="Verdana" w:cs="Verdana" w:ascii="Verdana" w:hAnsi="Verdana"/>
-                <w:shd w:fill="auto" w:val="clear"/>
-              </w:rPr>
-              <w:t>9</w:t>
-            </w:r>
-          </w:p>
-        </w:tc>
-        <w:tc>
-          <w:tcPr>
-            <w:tcW w:w="812" w:type="dxa"/>
-            <w:tcBorders>
-              <w:top w:val="single" w:sz="4" w:space="0" w:color="666666"/>
-              <w:left w:val="single" w:sz="4" w:space="0" w:color="666666"/>
-              <w:bottom w:val="single" w:sz="4" w:space="0" w:color="666666"/>
-              <w:right w:val="single" w:sz="4" w:space="0" w:color="666666"/>
-            </w:tcBorders>
-          </w:tcPr>
-          <w:p>
-            <w:pPr>
-              <w:pStyle w:val="LOnormal"/>
-              <w:widowControl w:val="false"/>
-              <w:spacing w:lineRule="auto" w:line="240" w:before="0" w:after="0"/>
-              <w:jc w:val="left"/>
-              <w:rPr>
-                <w:highlight w:val="none"/>
-                <w:shd w:fill="auto" w:val="clear"/>
-              </w:rPr>
-            </w:pPr>
-            <w:r>
-              <w:rPr>
-                <w:rFonts w:eastAsia="Verdana" w:cs="Verdana" w:ascii="Verdana" w:hAnsi="Verdana"/>
-                <w:sz w:val="16"/>
-                <w:szCs w:val="16"/>
-                <w:shd w:fill="auto" w:val="clear"/>
-              </w:rPr>
-              <w:t>3</w:t>
-            </w:r>
-            <w:r>
-              <w:rPr>
-                <w:rFonts w:eastAsia="Verdana" w:cs="Verdana" w:ascii="Verdana" w:hAnsi="Verdana"/>
-                <w:sz w:val="16"/>
-                <w:szCs w:val="16"/>
-                <w:shd w:fill="auto" w:val="clear"/>
-              </w:rPr>
-              <w:t>/</w:t>
-            </w:r>
-            <w:r>
-              <w:rPr>
-                <w:rFonts w:eastAsia="Verdana" w:cs="Verdana" w:ascii="Verdana" w:hAnsi="Verdana"/>
-                <w:sz w:val="16"/>
-                <w:szCs w:val="16"/>
-                <w:shd w:fill="auto" w:val="clear"/>
-              </w:rPr>
-              <w:t>11</w:t>
-            </w:r>
-          </w:p>
-        </w:tc>
-        <w:tc>
-          <w:tcPr>
-            <w:tcW w:w="2730" w:type="dxa"/>
-            <w:tcBorders>
-              <w:top w:val="single" w:sz="4" w:space="0" w:color="666666"/>
-              <w:left w:val="single" w:sz="4" w:space="0" w:color="666666"/>
-              <w:bottom w:val="single" w:sz="4" w:space="0" w:color="666666"/>
-              <w:right w:val="single" w:sz="4" w:space="0" w:color="666666"/>
-            </w:tcBorders>
-          </w:tcPr>
-          <w:p>
-            <w:pPr>
-              <w:pStyle w:val="LOnormal"/>
-              <w:widowControl w:val="false"/>
-              <w:spacing w:lineRule="auto" w:line="240" w:before="0" w:after="0"/>
+              <w:t>Lab 11: Tick Data Analysis</w:t>
+            </w:r>
+          </w:p>
+        </w:tc>
+        <w:tc>
+          <w:tcPr>
+            <w:tcW w:w="2643" w:type="dxa"/>
+            <w:tcBorders>
+              <w:top w:val="single" w:sz="4" w:space="0" w:color="666666"/>
+              <w:left w:val="single" w:sz="4" w:space="0" w:color="666666"/>
+              <w:bottom w:val="single" w:sz="4" w:space="0" w:color="666666"/>
+              <w:right w:val="single" w:sz="4" w:space="0" w:color="666666"/>
+            </w:tcBorders>
+          </w:tcPr>
+          <w:p>
+            <w:pPr>
+              <w:pStyle w:val="LOnormal"/>
+              <w:widowControl w:val="false"/>
               <w:jc w:val="center"/>
               <w:rPr>
-                <w:highlight w:val="none"/>
-                <w:shd w:fill="auto" w:val="clear"/>
-              </w:rPr>
-            </w:pPr>
-            <w:r>
-              <w:rPr>
-                <w:shd w:fill="auto" w:val="clear"/>
-              </w:rPr>
-            </w:r>
-          </w:p>
-        </w:tc>
-        <w:tc>
-          <w:tcPr>
-            <w:tcW w:w="4318" w:type="dxa"/>
-            <w:tcBorders>
-              <w:top w:val="single" w:sz="4" w:space="0" w:color="666666"/>
-              <w:left w:val="single" w:sz="4" w:space="0" w:color="666666"/>
-              <w:bottom w:val="single" w:sz="4" w:space="0" w:color="666666"/>
-              <w:right w:val="single" w:sz="4" w:space="0" w:color="666666"/>
-            </w:tcBorders>
-          </w:tcPr>
-          <w:p>
-            <w:pPr>
-              <w:pStyle w:val="LOnormal"/>
-              <w:widowControl w:val="false"/>
-              <w:jc w:val="center"/>
-              <w:rPr>
-                <w:highlight w:val="none"/>
-                <w:shd w:fill="auto" w:val="clear"/>
-              </w:rPr>
-            </w:pPr>
-            <w:r>
-              <w:rPr>
-                <w:shd w:fill="auto" w:val="clear"/>
-              </w:rPr>
-              <w:t>Spring break</w:t>
-            </w:r>
-          </w:p>
-        </w:tc>
-        <w:tc>
-          <w:tcPr>
-            <w:tcW w:w="2642" w:type="dxa"/>
-            <w:tcBorders>
-              <w:top w:val="single" w:sz="4" w:space="0" w:color="666666"/>
-              <w:left w:val="single" w:sz="4" w:space="0" w:color="666666"/>
-              <w:bottom w:val="single" w:sz="4" w:space="0" w:color="666666"/>
-              <w:right w:val="single" w:sz="4" w:space="0" w:color="666666"/>
-            </w:tcBorders>
-          </w:tcPr>
-          <w:p>
-            <w:pPr>
-              <w:pStyle w:val="LOnormal"/>
-              <w:widowControl w:val="false"/>
-              <w:jc w:val="center"/>
-              <w:rPr>
-                <w:highlight w:val="none"/>
-                <w:shd w:fill="DEE6EF" w:val="clear"/>
-              </w:rPr>
-            </w:pPr>
-            <w:r>
-              <w:rPr>
-                <w:shd w:fill="DEE6EF" w:val="clear"/>
-              </w:rPr>
-            </w:r>
-          </w:p>
-        </w:tc>
-      </w:tr>
-      <w:tr>
-        <w:trPr>
-          <w:trHeight w:val="233" w:hRule="atLeast"/>
-        </w:trPr>
-        <w:tc>
-          <w:tcPr>
-            <w:tcW w:w="883" w:type="dxa"/>
-            <w:tcBorders>
-              <w:left w:val="single" w:sz="4" w:space="0" w:color="666666"/>
-              <w:bottom w:val="single" w:sz="4" w:space="0" w:color="666666"/>
-              <w:right w:val="single" w:sz="4" w:space="0" w:color="666666"/>
-            </w:tcBorders>
-          </w:tcPr>
-          <w:p>
-            <w:pPr>
-              <w:pStyle w:val="LOnormal"/>
-              <w:widowControl w:val="false"/>
-              <w:spacing w:lineRule="auto" w:line="240" w:before="0" w:after="0"/>
-              <w:jc w:val="left"/>
-              <w:rPr>
                 <w:rFonts w:ascii="Verdana" w:hAnsi="Verdana" w:eastAsia="Verdana" w:cs="Verdana"/>
-              </w:rPr>
-            </w:pPr>
-            <w:r>
-              <w:rPr>
-                <w:rFonts w:eastAsia="Verdana" w:cs="Verdana" w:ascii="Verdana" w:hAnsi="Verdana"/>
-              </w:rPr>
-              <w:t>10</w:t>
-            </w:r>
-          </w:p>
-        </w:tc>
-        <w:tc>
-          <w:tcPr>
-            <w:tcW w:w="812" w:type="dxa"/>
-            <w:tcBorders>
-              <w:left w:val="single" w:sz="4" w:space="0" w:color="666666"/>
-              <w:bottom w:val="single" w:sz="4" w:space="0" w:color="666666"/>
-              <w:right w:val="single" w:sz="4" w:space="0" w:color="666666"/>
-            </w:tcBorders>
-          </w:tcPr>
-          <w:p>
-            <w:pPr>
-              <w:pStyle w:val="LOnormal"/>
-              <w:widowControl w:val="false"/>
-              <w:spacing w:lineRule="auto" w:line="240" w:before="0" w:after="0"/>
-              <w:jc w:val="left"/>
-              <w:rPr>
-                <w:rFonts w:ascii="Verdana" w:hAnsi="Verdana" w:eastAsia="Verdana" w:cs="Verdana"/>
-                <w:sz w:val="16"/>
-                <w:szCs w:val="16"/>
-              </w:rPr>
-            </w:pPr>
-            <w:r>
-              <w:rPr>
-                <w:rFonts w:eastAsia="Verdana" w:cs="Verdana" w:ascii="Verdana" w:hAnsi="Verdana"/>
-                <w:sz w:val="16"/>
-                <w:szCs w:val="16"/>
-              </w:rPr>
-              <w:t>3/1</w:t>
-            </w:r>
-            <w:r>
-              <w:rPr>
-                <w:rFonts w:eastAsia="Verdana" w:cs="Verdana" w:ascii="Verdana" w:hAnsi="Verdana"/>
-                <w:sz w:val="16"/>
-                <w:szCs w:val="16"/>
-              </w:rPr>
-              <w:t>8</w:t>
-            </w:r>
-          </w:p>
-        </w:tc>
-        <w:tc>
-          <w:tcPr>
-            <w:tcW w:w="2730" w:type="dxa"/>
-            <w:tcBorders>
-              <w:left w:val="single" w:sz="4" w:space="0" w:color="666666"/>
-              <w:bottom w:val="single" w:sz="4" w:space="0" w:color="666666"/>
-              <w:right w:val="single" w:sz="4" w:space="0" w:color="666666"/>
-            </w:tcBorders>
-          </w:tcPr>
-          <w:p>
-            <w:pPr>
-              <w:pStyle w:val="LOnormal"/>
-              <w:widowControl w:val="false"/>
-              <w:spacing w:lineRule="auto" w:line="240" w:before="0" w:after="0"/>
-              <w:jc w:val="left"/>
-              <w:rPr>
-                <w:rFonts w:ascii="Verdana" w:hAnsi="Verdana" w:eastAsia="Verdana" w:cs="Verdana"/>
-                <w:sz w:val="16"/>
-                <w:szCs w:val="16"/>
-              </w:rPr>
-            </w:pPr>
-            <w:r>
-              <w:rPr>
-                <w:rFonts w:eastAsia="Verdana" w:cs="Verdana" w:ascii="Verdana" w:hAnsi="Verdana"/>
-                <w:sz w:val="16"/>
-                <w:szCs w:val="16"/>
-              </w:rPr>
-              <w:t>Vector-borne disease</w:t>
-            </w:r>
-          </w:p>
-        </w:tc>
-        <w:tc>
-          <w:tcPr>
-            <w:tcW w:w="4318" w:type="dxa"/>
-            <w:tcBorders>
-              <w:left w:val="single" w:sz="4" w:space="0" w:color="666666"/>
-              <w:bottom w:val="single" w:sz="4" w:space="0" w:color="666666"/>
-              <w:right w:val="single" w:sz="4" w:space="0" w:color="666666"/>
-            </w:tcBorders>
-          </w:tcPr>
-          <w:p>
-            <w:pPr>
-              <w:pStyle w:val="LOnormal"/>
-              <w:widowControl w:val="false"/>
-              <w:jc w:val="center"/>
-              <w:rPr>
-                <w:rFonts w:ascii="Verdana" w:hAnsi="Verdana" w:eastAsia="Verdana" w:cs="Verdana"/>
-                <w:sz w:val="16"/>
-                <w:szCs w:val="16"/>
-              </w:rPr>
-            </w:pPr>
-            <w:r>
-              <w:rPr>
-                <w:rFonts w:eastAsia="Verdana" w:cs="Verdana" w:ascii="Verdana" w:hAnsi="Verdana"/>
-                <w:sz w:val="16"/>
-                <w:szCs w:val="16"/>
-              </w:rPr>
-              <w:t>Lab 8: Disease Modeling Wrap Up: Presentations + Case Study</w:t>
-            </w:r>
-          </w:p>
-        </w:tc>
-        <w:tc>
-          <w:tcPr>
-            <w:tcW w:w="2642" w:type="dxa"/>
-            <w:tcBorders>
-              <w:left w:val="single" w:sz="4" w:space="0" w:color="666666"/>
-              <w:bottom w:val="single" w:sz="4" w:space="0" w:color="666666"/>
-              <w:right w:val="single" w:sz="4" w:space="0" w:color="666666"/>
-            </w:tcBorders>
-          </w:tcPr>
-          <w:p>
-            <w:pPr>
-              <w:pStyle w:val="LOnormal"/>
-              <w:keepNext w:val="false"/>
-              <w:keepLines w:val="false"/>
-              <w:widowControl w:val="false"/>
-              <w:shd w:val="clear" w:fill="auto"/>
-              <w:spacing w:lineRule="auto" w:line="240" w:before="0" w:after="0"/>
-              <w:ind w:left="0" w:right="0" w:hanging="0"/>
-              <w:jc w:val="center"/>
-              <w:rPr>
-                <w:rFonts w:ascii="Verdana" w:hAnsi="Verdana" w:eastAsia="Verdana" w:cs="Verdana"/>
-                <w:sz w:val="16"/>
-                <w:szCs w:val="16"/>
-              </w:rPr>
-            </w:pPr>
-            <w:r>
-              <w:rPr>
-                <w:rFonts w:eastAsia="Verdana" w:cs="Verdana" w:ascii="Verdana" w:hAnsi="Verdana"/>
-                <w:sz w:val="16"/>
-                <w:szCs w:val="16"/>
-              </w:rPr>
-              <w:t>3/10: HW 2</w:t>
-            </w:r>
-          </w:p>
-          <w:p>
-            <w:pPr>
-              <w:pStyle w:val="LOnormal"/>
-              <w:widowControl w:val="false"/>
-              <w:jc w:val="center"/>
-              <w:rPr>
-                <w:rFonts w:ascii="Verdana" w:hAnsi="Verdana" w:eastAsia="Verdana" w:cs="Verdana"/>
-                <w:sz w:val="16"/>
-                <w:szCs w:val="16"/>
-              </w:rPr>
-            </w:pPr>
-            <w:r>
-              <w:rPr>
-                <w:rFonts w:eastAsia="Verdana" w:cs="Verdana" w:ascii="Verdana" w:hAnsi="Verdana"/>
-                <w:sz w:val="16"/>
-                <w:szCs w:val="16"/>
-              </w:rPr>
-              <w:t>Worksheet 7</w:t>
-            </w:r>
-          </w:p>
-        </w:tc>
-      </w:tr>
-      <w:tr>
-        <w:trPr>
-          <w:trHeight w:val="598" w:hRule="atLeast"/>
-        </w:trPr>
-        <w:tc>
-          <w:tcPr>
-            <w:tcW w:w="883" w:type="dxa"/>
-            <w:tcBorders>
-              <w:top w:val="single" w:sz="4" w:space="0" w:color="666666"/>
-              <w:left w:val="single" w:sz="4" w:space="0" w:color="666666"/>
-              <w:bottom w:val="single" w:sz="4" w:space="0" w:color="666666"/>
-              <w:right w:val="single" w:sz="4" w:space="0" w:color="666666"/>
-            </w:tcBorders>
-            <w:shd w:fill="CCCCCC" w:val="clear"/>
-          </w:tcPr>
-          <w:p>
-            <w:pPr>
-              <w:pStyle w:val="LOnormal"/>
-              <w:widowControl w:val="false"/>
-              <w:spacing w:lineRule="auto" w:line="240" w:before="0" w:after="0"/>
-              <w:jc w:val="left"/>
-              <w:rPr>
-                <w:rFonts w:ascii="Verdana" w:hAnsi="Verdana" w:eastAsia="Verdana" w:cs="Verdana"/>
-              </w:rPr>
-            </w:pPr>
-            <w:r>
-              <w:rPr>
-                <w:rFonts w:eastAsia="Verdana" w:cs="Verdana" w:ascii="Verdana" w:hAnsi="Verdana"/>
-              </w:rPr>
-              <w:t>1</w:t>
-            </w:r>
-            <w:r>
-              <w:rPr>
-                <w:rFonts w:eastAsia="Verdana" w:cs="Verdana" w:ascii="Verdana" w:hAnsi="Verdana"/>
-              </w:rPr>
-              <w:t>1</w:t>
-            </w:r>
-          </w:p>
-        </w:tc>
-        <w:tc>
-          <w:tcPr>
-            <w:tcW w:w="812" w:type="dxa"/>
-            <w:tcBorders>
-              <w:top w:val="single" w:sz="4" w:space="0" w:color="666666"/>
-              <w:left w:val="single" w:sz="4" w:space="0" w:color="666666"/>
-              <w:bottom w:val="single" w:sz="4" w:space="0" w:color="666666"/>
-              <w:right w:val="single" w:sz="4" w:space="0" w:color="666666"/>
-            </w:tcBorders>
-            <w:shd w:fill="CCCCCC" w:val="clear"/>
-          </w:tcPr>
-          <w:p>
-            <w:pPr>
-              <w:pStyle w:val="LOnormal"/>
-              <w:widowControl w:val="false"/>
-              <w:spacing w:lineRule="auto" w:line="240" w:before="0" w:after="0"/>
-              <w:jc w:val="left"/>
-              <w:rPr>
-                <w:rFonts w:ascii="Verdana" w:hAnsi="Verdana" w:eastAsia="Verdana" w:cs="Verdana"/>
-                <w:sz w:val="16"/>
-                <w:szCs w:val="16"/>
-              </w:rPr>
-            </w:pPr>
-            <w:r>
-              <w:rPr>
-                <w:rFonts w:eastAsia="Verdana" w:cs="Verdana" w:ascii="Verdana" w:hAnsi="Verdana"/>
-                <w:sz w:val="16"/>
-                <w:szCs w:val="16"/>
-              </w:rPr>
-              <w:t>3/</w:t>
-            </w:r>
-            <w:r>
-              <w:rPr>
-                <w:rFonts w:eastAsia="Verdana" w:cs="Verdana" w:ascii="Verdana" w:hAnsi="Verdana"/>
-                <w:sz w:val="16"/>
-                <w:szCs w:val="16"/>
-              </w:rPr>
-              <w:t>25</w:t>
-            </w:r>
-          </w:p>
-        </w:tc>
-        <w:tc>
-          <w:tcPr>
-            <w:tcW w:w="2730" w:type="dxa"/>
-            <w:tcBorders>
-              <w:top w:val="single" w:sz="4" w:space="0" w:color="666666"/>
-              <w:left w:val="single" w:sz="4" w:space="0" w:color="666666"/>
-              <w:bottom w:val="single" w:sz="4" w:space="0" w:color="666666"/>
-              <w:right w:val="single" w:sz="4" w:space="0" w:color="666666"/>
-            </w:tcBorders>
-            <w:shd w:fill="CCCCCC" w:val="clear"/>
-          </w:tcPr>
-          <w:p>
-            <w:pPr>
-              <w:pStyle w:val="LOnormal"/>
-              <w:widowControl w:val="false"/>
-              <w:spacing w:lineRule="auto" w:line="240" w:before="0" w:after="0"/>
-              <w:jc w:val="center"/>
-              <w:rPr>
-                <w:rFonts w:ascii="Verdana" w:hAnsi="Verdana" w:eastAsia="Verdana" w:cs="Verdana"/>
-                <w:sz w:val="16"/>
-                <w:szCs w:val="16"/>
-              </w:rPr>
-            </w:pPr>
-            <w:r>
-              <w:rPr>
-                <w:rFonts w:eastAsia="Verdana" w:cs="Verdana" w:ascii="Verdana" w:hAnsi="Verdana"/>
-                <w:sz w:val="16"/>
-                <w:szCs w:val="16"/>
-              </w:rPr>
-              <w:t>Environmentally-transmitted disease and sexually-transmitted diseases</w:t>
-            </w:r>
-          </w:p>
-        </w:tc>
-        <w:tc>
-          <w:tcPr>
-            <w:tcW w:w="4318" w:type="dxa"/>
-            <w:tcBorders>
-              <w:top w:val="single" w:sz="4" w:space="0" w:color="666666"/>
-              <w:left w:val="single" w:sz="4" w:space="0" w:color="666666"/>
-              <w:bottom w:val="single" w:sz="4" w:space="0" w:color="666666"/>
-              <w:right w:val="single" w:sz="4" w:space="0" w:color="666666"/>
-            </w:tcBorders>
-            <w:shd w:fill="CCCCCC" w:val="clear"/>
-          </w:tcPr>
-          <w:p>
-            <w:pPr>
-              <w:pStyle w:val="LOnormal"/>
-              <w:widowControl w:val="false"/>
-              <w:jc w:val="center"/>
-              <w:rPr>
-                <w:rFonts w:ascii="Verdana" w:hAnsi="Verdana" w:eastAsia="Verdana" w:cs="Verdana"/>
-                <w:sz w:val="16"/>
-                <w:szCs w:val="16"/>
-              </w:rPr>
-            </w:pPr>
-            <w:r>
-              <w:rPr>
-                <w:rFonts w:eastAsia="Verdana" w:cs="Verdana" w:ascii="Verdana" w:hAnsi="Verdana"/>
-                <w:sz w:val="16"/>
-                <w:szCs w:val="16"/>
-              </w:rPr>
-              <w:t>Lab 9: Parasite Aggregation: Trematodes burdens in marine snails</w:t>
-            </w:r>
-          </w:p>
-        </w:tc>
-        <w:tc>
-          <w:tcPr>
-            <w:tcW w:w="2642" w:type="dxa"/>
-            <w:tcBorders>
-              <w:top w:val="single" w:sz="4" w:space="0" w:color="666666"/>
-              <w:left w:val="single" w:sz="4" w:space="0" w:color="666666"/>
-              <w:bottom w:val="single" w:sz="4" w:space="0" w:color="666666"/>
-              <w:right w:val="single" w:sz="4" w:space="0" w:color="666666"/>
-            </w:tcBorders>
-            <w:shd w:fill="CCCCCC" w:val="clear"/>
-          </w:tcPr>
-          <w:p>
-            <w:pPr>
-              <w:pStyle w:val="LOnormal"/>
-              <w:widowControl w:val="false"/>
-              <w:jc w:val="center"/>
-              <w:rPr>
-                <w:rFonts w:ascii="Verdana" w:hAnsi="Verdana" w:eastAsia="Verdana" w:cs="Verdana"/>
-                <w:sz w:val="16"/>
-                <w:szCs w:val="16"/>
-              </w:rPr>
-            </w:pPr>
-            <w:r>
-              <w:rPr>
-                <w:rFonts w:eastAsia="Verdana" w:cs="Verdana" w:ascii="Verdana" w:hAnsi="Verdana"/>
-                <w:sz w:val="16"/>
-                <w:szCs w:val="16"/>
-              </w:rPr>
-              <w:t>Worksheet 8</w:t>
-            </w:r>
-          </w:p>
-        </w:tc>
-      </w:tr>
-      <w:tr>
-        <w:trPr>
-          <w:trHeight w:val="300" w:hRule="atLeast"/>
-        </w:trPr>
-        <w:tc>
-          <w:tcPr>
-            <w:tcW w:w="883" w:type="dxa"/>
-            <w:tcBorders>
-              <w:top w:val="single" w:sz="4" w:space="0" w:color="666666"/>
-              <w:left w:val="single" w:sz="4" w:space="0" w:color="666666"/>
-              <w:bottom w:val="single" w:sz="4" w:space="0" w:color="666666"/>
-              <w:right w:val="single" w:sz="4" w:space="0" w:color="666666"/>
-            </w:tcBorders>
-          </w:tcPr>
-          <w:p>
-            <w:pPr>
-              <w:pStyle w:val="LOnormal"/>
-              <w:widowControl w:val="false"/>
-              <w:spacing w:lineRule="auto" w:line="240" w:before="0" w:after="0"/>
-              <w:jc w:val="left"/>
-              <w:rPr>
-                <w:rFonts w:ascii="Verdana" w:hAnsi="Verdana" w:eastAsia="Verdana" w:cs="Verdana"/>
-              </w:rPr>
-            </w:pPr>
-            <w:r>
-              <w:rPr>
-                <w:rFonts w:eastAsia="Verdana" w:cs="Verdana" w:ascii="Verdana" w:hAnsi="Verdana"/>
-                <w:b/>
-                <w:color w:val="000000"/>
-              </w:rPr>
-              <w:t>1</w:t>
-            </w:r>
-            <w:r>
-              <w:rPr>
-                <w:rFonts w:eastAsia="Verdana" w:cs="Verdana" w:ascii="Verdana" w:hAnsi="Verdana"/>
-                <w:b/>
-                <w:color w:val="000000"/>
-              </w:rPr>
-              <w:t>2</w:t>
-            </w:r>
-          </w:p>
-        </w:tc>
-        <w:tc>
-          <w:tcPr>
-            <w:tcW w:w="812" w:type="dxa"/>
-            <w:tcBorders>
-              <w:top w:val="single" w:sz="4" w:space="0" w:color="666666"/>
-              <w:left w:val="single" w:sz="4" w:space="0" w:color="666666"/>
-              <w:bottom w:val="single" w:sz="4" w:space="0" w:color="666666"/>
-              <w:right w:val="single" w:sz="4" w:space="0" w:color="666666"/>
-            </w:tcBorders>
-          </w:tcPr>
-          <w:p>
-            <w:pPr>
-              <w:pStyle w:val="LOnormal"/>
-              <w:widowControl w:val="false"/>
-              <w:spacing w:lineRule="auto" w:line="240" w:before="0" w:after="0"/>
-              <w:jc w:val="left"/>
-              <w:rPr>
-                <w:rFonts w:ascii="Verdana" w:hAnsi="Verdana" w:eastAsia="Verdana" w:cs="Verdana"/>
-                <w:sz w:val="16"/>
-                <w:szCs w:val="16"/>
-              </w:rPr>
-            </w:pPr>
-            <w:r>
-              <w:rPr>
-                <w:rFonts w:eastAsia="Verdana" w:cs="Verdana" w:ascii="Verdana" w:hAnsi="Verdana"/>
-                <w:sz w:val="16"/>
-                <w:szCs w:val="16"/>
-              </w:rPr>
-              <w:t>4</w:t>
-            </w:r>
-            <w:r>
-              <w:rPr>
-                <w:rFonts w:eastAsia="Verdana" w:cs="Verdana" w:ascii="Verdana" w:hAnsi="Verdana"/>
-                <w:sz w:val="16"/>
-                <w:szCs w:val="16"/>
-              </w:rPr>
-              <w:t>/</w:t>
-            </w:r>
-            <w:r>
-              <w:rPr>
-                <w:rFonts w:eastAsia="Verdana" w:cs="Verdana" w:ascii="Verdana" w:hAnsi="Verdana"/>
-                <w:sz w:val="16"/>
-                <w:szCs w:val="16"/>
-              </w:rPr>
-              <w:t>01</w:t>
-            </w:r>
-          </w:p>
-        </w:tc>
-        <w:tc>
-          <w:tcPr>
-            <w:tcW w:w="2730" w:type="dxa"/>
-            <w:tcBorders>
-              <w:top w:val="single" w:sz="4" w:space="0" w:color="666666"/>
-              <w:left w:val="single" w:sz="4" w:space="0" w:color="666666"/>
-              <w:bottom w:val="single" w:sz="4" w:space="0" w:color="666666"/>
-              <w:right w:val="single" w:sz="4" w:space="0" w:color="666666"/>
-            </w:tcBorders>
-          </w:tcPr>
-          <w:p>
-            <w:pPr>
-              <w:pStyle w:val="LOnormal"/>
-              <w:widowControl w:val="false"/>
-              <w:spacing w:lineRule="auto" w:line="240" w:before="0" w:after="0"/>
-              <w:jc w:val="center"/>
-              <w:rPr>
-                <w:rFonts w:ascii="Verdana" w:hAnsi="Verdana" w:eastAsia="Verdana" w:cs="Verdana"/>
-                <w:sz w:val="16"/>
-                <w:szCs w:val="16"/>
-              </w:rPr>
-            </w:pPr>
-            <w:r>
-              <w:rPr>
-                <w:rFonts w:eastAsia="Verdana" w:cs="Verdana" w:ascii="Verdana" w:hAnsi="Verdana"/>
-                <w:sz w:val="16"/>
-                <w:szCs w:val="16"/>
-              </w:rPr>
-              <w:t>Infectious diseases in communities</w:t>
-            </w:r>
-          </w:p>
-        </w:tc>
-        <w:tc>
-          <w:tcPr>
-            <w:tcW w:w="4318" w:type="dxa"/>
-            <w:tcBorders>
-              <w:top w:val="single" w:sz="4" w:space="0" w:color="666666"/>
-              <w:left w:val="single" w:sz="4" w:space="0" w:color="666666"/>
-              <w:bottom w:val="single" w:sz="4" w:space="0" w:color="666666"/>
-              <w:right w:val="single" w:sz="4" w:space="0" w:color="666666"/>
-            </w:tcBorders>
-          </w:tcPr>
-          <w:p>
-            <w:pPr>
-              <w:pStyle w:val="LOnormal"/>
-              <w:widowControl w:val="false"/>
-              <w:jc w:val="center"/>
-              <w:rPr>
-                <w:rFonts w:ascii="Verdana" w:hAnsi="Verdana" w:eastAsia="Verdana" w:cs="Verdana"/>
-                <w:sz w:val="16"/>
-                <w:szCs w:val="16"/>
-              </w:rPr>
-            </w:pPr>
-            <w:r>
-              <w:rPr>
-                <w:rFonts w:eastAsia="Verdana" w:cs="Verdana" w:ascii="Verdana" w:hAnsi="Verdana"/>
-                <w:sz w:val="16"/>
-                <w:szCs w:val="16"/>
-              </w:rPr>
-              <w:t>Lab 10: Parasite Encounter Rates: Tick Collection</w:t>
-            </w:r>
-          </w:p>
-        </w:tc>
-        <w:tc>
-          <w:tcPr>
-            <w:tcW w:w="2642" w:type="dxa"/>
-            <w:tcBorders>
-              <w:top w:val="single" w:sz="4" w:space="0" w:color="666666"/>
-              <w:left w:val="single" w:sz="4" w:space="0" w:color="666666"/>
-              <w:bottom w:val="single" w:sz="4" w:space="0" w:color="666666"/>
-              <w:right w:val="single" w:sz="4" w:space="0" w:color="666666"/>
-            </w:tcBorders>
-          </w:tcPr>
-          <w:p>
-            <w:pPr>
-              <w:pStyle w:val="LOnormal"/>
-              <w:widowControl w:val="false"/>
-              <w:jc w:val="center"/>
-              <w:rPr>
-                <w:rFonts w:ascii="Verdana" w:hAnsi="Verdana" w:eastAsia="Verdana" w:cs="Verdana"/>
-                <w:sz w:val="16"/>
-                <w:szCs w:val="16"/>
-              </w:rPr>
-            </w:pPr>
-            <w:r>
-              <w:rPr>
-                <w:rFonts w:eastAsia="Verdana" w:cs="Verdana" w:ascii="Verdana" w:hAnsi="Verdana"/>
-                <w:sz w:val="16"/>
-                <w:szCs w:val="16"/>
-              </w:rPr>
-              <w:t>Worksheet 9</w:t>
-            </w:r>
-          </w:p>
-        </w:tc>
-      </w:tr>
-      <w:tr>
-        <w:trPr>
-          <w:trHeight w:val="179" w:hRule="atLeast"/>
-        </w:trPr>
-        <w:tc>
-          <w:tcPr>
-            <w:tcW w:w="883" w:type="dxa"/>
-            <w:tcBorders>
-              <w:top w:val="single" w:sz="4" w:space="0" w:color="666666"/>
-              <w:left w:val="single" w:sz="4" w:space="0" w:color="666666"/>
-              <w:bottom w:val="single" w:sz="4" w:space="0" w:color="666666"/>
-              <w:right w:val="single" w:sz="4" w:space="0" w:color="666666"/>
-            </w:tcBorders>
-            <w:shd w:fill="CCCCCC" w:val="clear"/>
-          </w:tcPr>
-          <w:p>
-            <w:pPr>
-              <w:pStyle w:val="LOnormal"/>
-              <w:widowControl w:val="false"/>
-              <w:spacing w:lineRule="auto" w:line="240" w:before="0" w:after="0"/>
-              <w:jc w:val="left"/>
-              <w:rPr>
-                <w:rFonts w:ascii="Verdana" w:hAnsi="Verdana" w:eastAsia="Verdana" w:cs="Verdana"/>
-              </w:rPr>
-            </w:pPr>
-            <w:r>
-              <w:rPr>
-                <w:rFonts w:eastAsia="Verdana" w:cs="Verdana" w:ascii="Verdana" w:hAnsi="Verdana"/>
-              </w:rPr>
-              <w:t>1</w:t>
-            </w:r>
-            <w:r>
-              <w:rPr>
-                <w:rFonts w:eastAsia="Verdana" w:cs="Verdana" w:ascii="Verdana" w:hAnsi="Verdana"/>
-              </w:rPr>
-              <w:t>3</w:t>
-            </w:r>
-          </w:p>
-        </w:tc>
-        <w:tc>
-          <w:tcPr>
-            <w:tcW w:w="812" w:type="dxa"/>
-            <w:tcBorders>
-              <w:top w:val="single" w:sz="4" w:space="0" w:color="666666"/>
-              <w:left w:val="single" w:sz="4" w:space="0" w:color="666666"/>
-              <w:bottom w:val="single" w:sz="4" w:space="0" w:color="666666"/>
-              <w:right w:val="single" w:sz="4" w:space="0" w:color="666666"/>
-            </w:tcBorders>
-            <w:shd w:fill="CCCCCC" w:val="clear"/>
-          </w:tcPr>
-          <w:p>
-            <w:pPr>
-              <w:pStyle w:val="LOnormal"/>
-              <w:widowControl w:val="false"/>
-              <w:spacing w:lineRule="auto" w:line="240" w:before="0" w:after="0"/>
-              <w:jc w:val="left"/>
-              <w:rPr>
-                <w:rFonts w:ascii="Verdana" w:hAnsi="Verdana" w:eastAsia="Verdana" w:cs="Verdana"/>
-                <w:sz w:val="16"/>
-                <w:szCs w:val="16"/>
-              </w:rPr>
-            </w:pPr>
-            <w:r>
-              <w:rPr>
-                <w:rFonts w:eastAsia="Verdana" w:cs="Verdana" w:ascii="Verdana" w:hAnsi="Verdana"/>
-                <w:sz w:val="16"/>
-                <w:szCs w:val="16"/>
-              </w:rPr>
-              <w:t>4/0</w:t>
-            </w:r>
-            <w:r>
-              <w:rPr>
-                <w:rFonts w:eastAsia="Verdana" w:cs="Verdana" w:ascii="Verdana" w:hAnsi="Verdana"/>
-                <w:sz w:val="16"/>
-                <w:szCs w:val="16"/>
-              </w:rPr>
-              <w:t>8</w:t>
-            </w:r>
-          </w:p>
-        </w:tc>
-        <w:tc>
-          <w:tcPr>
-            <w:tcW w:w="2730" w:type="dxa"/>
-            <w:tcBorders>
-              <w:top w:val="single" w:sz="4" w:space="0" w:color="666666"/>
-              <w:left w:val="single" w:sz="4" w:space="0" w:color="666666"/>
-              <w:bottom w:val="single" w:sz="4" w:space="0" w:color="666666"/>
-              <w:right w:val="single" w:sz="4" w:space="0" w:color="666666"/>
-            </w:tcBorders>
-            <w:shd w:fill="CCCCCC" w:val="clear"/>
-          </w:tcPr>
-          <w:p>
-            <w:pPr>
-              <w:pStyle w:val="LOnormal"/>
-              <w:widowControl w:val="false"/>
-              <w:spacing w:lineRule="auto" w:line="240" w:before="0" w:after="0"/>
-              <w:jc w:val="center"/>
-              <w:rPr>
-                <w:rFonts w:ascii="Verdana" w:hAnsi="Verdana" w:eastAsia="Verdana" w:cs="Verdana"/>
-                <w:sz w:val="16"/>
-                <w:szCs w:val="16"/>
-              </w:rPr>
-            </w:pPr>
-            <w:r>
-              <w:rPr>
-                <w:rFonts w:eastAsia="Verdana" w:cs="Verdana" w:ascii="Verdana" w:hAnsi="Verdana"/>
-                <w:sz w:val="16"/>
-                <w:szCs w:val="16"/>
-              </w:rPr>
-              <w:t>Coinfection</w:t>
-            </w:r>
-          </w:p>
-        </w:tc>
-        <w:tc>
-          <w:tcPr>
-            <w:tcW w:w="4318" w:type="dxa"/>
-            <w:tcBorders>
-              <w:top w:val="single" w:sz="4" w:space="0" w:color="666666"/>
-              <w:left w:val="single" w:sz="4" w:space="0" w:color="666666"/>
-              <w:bottom w:val="single" w:sz="4" w:space="0" w:color="666666"/>
-              <w:right w:val="single" w:sz="4" w:space="0" w:color="666666"/>
-            </w:tcBorders>
-            <w:shd w:fill="CCCCCC" w:val="clear"/>
-          </w:tcPr>
-          <w:p>
-            <w:pPr>
-              <w:pStyle w:val="LOnormal"/>
-              <w:widowControl w:val="false"/>
-              <w:jc w:val="center"/>
-              <w:rPr>
-                <w:rFonts w:ascii="Verdana" w:hAnsi="Verdana" w:eastAsia="Verdana" w:cs="Verdana"/>
-                <w:sz w:val="16"/>
-                <w:szCs w:val="16"/>
-              </w:rPr>
-            </w:pPr>
-            <w:r>
-              <w:rPr>
-                <w:rFonts w:eastAsia="Verdana" w:cs="Verdana" w:ascii="Verdana" w:hAnsi="Verdana"/>
-                <w:sz w:val="16"/>
-                <w:szCs w:val="16"/>
-              </w:rPr>
-              <w:t>Lab 11: Tick Data Analysis</w:t>
-            </w:r>
-          </w:p>
-        </w:tc>
-        <w:tc>
-          <w:tcPr>
-            <w:tcW w:w="2642" w:type="dxa"/>
-            <w:tcBorders>
-              <w:top w:val="single" w:sz="4" w:space="0" w:color="666666"/>
-              <w:left w:val="single" w:sz="4" w:space="0" w:color="666666"/>
-              <w:bottom w:val="single" w:sz="4" w:space="0" w:color="666666"/>
-              <w:right w:val="single" w:sz="4" w:space="0" w:color="666666"/>
-            </w:tcBorders>
-            <w:shd w:fill="CCCCCC" w:val="clear"/>
-          </w:tcPr>
-          <w:p>
-            <w:pPr>
-              <w:pStyle w:val="LOnormal"/>
-              <w:widowControl w:val="false"/>
-              <w:spacing w:lineRule="auto" w:line="240" w:before="0" w:after="0"/>
-              <w:jc w:val="center"/>
-              <w:rPr>
-                <w:rFonts w:ascii="Verdana" w:hAnsi="Verdana" w:eastAsia="Verdana" w:cs="Verdana"/>
-                <w:sz w:val="16"/>
-                <w:szCs w:val="16"/>
-              </w:rPr>
-            </w:pPr>
-            <w:r>
-              <w:rPr>
-                <w:rFonts w:eastAsia="Verdana" w:cs="Verdana" w:ascii="Verdana" w:hAnsi="Verdana"/>
-                <w:sz w:val="16"/>
-                <w:szCs w:val="16"/>
-              </w:rPr>
-              <w:t>4/04: HW 3</w:t>
-            </w:r>
-          </w:p>
-          <w:p>
-            <w:pPr>
-              <w:pStyle w:val="LOnormal"/>
-              <w:widowControl w:val="false"/>
-              <w:jc w:val="center"/>
-              <w:rPr>
-                <w:rFonts w:ascii="Verdana" w:hAnsi="Verdana" w:eastAsia="Verdana" w:cs="Verdana"/>
-                <w:sz w:val="16"/>
-                <w:szCs w:val="16"/>
-              </w:rPr>
-            </w:pPr>
-            <w:r>
-              <w:rPr>
-                <w:rFonts w:eastAsia="Verdana" w:cs="Verdana" w:ascii="Verdana" w:hAnsi="Verdana"/>
-                <w:sz w:val="16"/>
-                <w:szCs w:val="16"/>
-              </w:rPr>
-              <w:t>Worksheet 10</w:t>
-            </w:r>
-          </w:p>
-        </w:tc>
-      </w:tr>
-      <w:tr>
-        <w:trPr>
-          <w:trHeight w:val="300" w:hRule="atLeast"/>
-        </w:trPr>
-        <w:tc>
-          <w:tcPr>
-            <w:tcW w:w="883" w:type="dxa"/>
-            <w:tcBorders>
-              <w:top w:val="single" w:sz="4" w:space="0" w:color="666666"/>
-              <w:left w:val="single" w:sz="4" w:space="0" w:color="666666"/>
-              <w:bottom w:val="single" w:sz="4" w:space="0" w:color="666666"/>
-              <w:right w:val="single" w:sz="4" w:space="0" w:color="666666"/>
-            </w:tcBorders>
-          </w:tcPr>
-          <w:p>
-            <w:pPr>
-              <w:pStyle w:val="LOnormal"/>
-              <w:widowControl w:val="false"/>
-              <w:spacing w:lineRule="auto" w:line="240" w:before="0" w:after="0"/>
-              <w:jc w:val="left"/>
-              <w:rPr>
-                <w:rFonts w:ascii="Verdana" w:hAnsi="Verdana" w:eastAsia="Verdana" w:cs="Verdana"/>
-              </w:rPr>
-            </w:pPr>
-            <w:r>
-              <w:rPr>
-                <w:rFonts w:eastAsia="Verdana" w:cs="Verdana" w:ascii="Verdana" w:hAnsi="Verdana"/>
-                <w:b/>
-                <w:color w:val="000000"/>
-              </w:rPr>
-              <w:t>1</w:t>
-            </w:r>
-            <w:r>
-              <w:rPr>
-                <w:rFonts w:eastAsia="Verdana" w:cs="Verdana" w:ascii="Verdana" w:hAnsi="Verdana"/>
-                <w:b/>
-                <w:color w:val="000000"/>
-              </w:rPr>
-              <w:t>4</w:t>
-            </w:r>
-          </w:p>
-        </w:tc>
-        <w:tc>
-          <w:tcPr>
-            <w:tcW w:w="812" w:type="dxa"/>
-            <w:tcBorders>
-              <w:top w:val="single" w:sz="4" w:space="0" w:color="666666"/>
-              <w:left w:val="single" w:sz="4" w:space="0" w:color="666666"/>
-              <w:bottom w:val="single" w:sz="4" w:space="0" w:color="666666"/>
-              <w:right w:val="single" w:sz="4" w:space="0" w:color="666666"/>
-            </w:tcBorders>
-          </w:tcPr>
-          <w:p>
-            <w:pPr>
-              <w:pStyle w:val="LOnormal"/>
-              <w:widowControl w:val="false"/>
-              <w:spacing w:lineRule="auto" w:line="240" w:before="0" w:after="0"/>
-              <w:jc w:val="left"/>
-              <w:rPr>
-                <w:rFonts w:ascii="Verdana" w:hAnsi="Verdana" w:eastAsia="Verdana" w:cs="Verdana"/>
-                <w:sz w:val="16"/>
-                <w:szCs w:val="16"/>
-              </w:rPr>
-            </w:pPr>
-            <w:r>
-              <w:rPr>
-                <w:rFonts w:eastAsia="Verdana" w:cs="Verdana" w:ascii="Verdana" w:hAnsi="Verdana"/>
-                <w:sz w:val="16"/>
-                <w:szCs w:val="16"/>
-              </w:rPr>
-              <w:t>4/</w:t>
-            </w:r>
-            <w:r>
-              <w:rPr>
-                <w:rFonts w:eastAsia="Verdana" w:cs="Verdana" w:ascii="Verdana" w:hAnsi="Verdana"/>
-                <w:sz w:val="16"/>
-                <w:szCs w:val="16"/>
-              </w:rPr>
-              <w:t>15</w:t>
-            </w:r>
-          </w:p>
-        </w:tc>
-        <w:tc>
-          <w:tcPr>
-            <w:tcW w:w="2730" w:type="dxa"/>
-            <w:tcBorders>
-              <w:top w:val="single" w:sz="4" w:space="0" w:color="666666"/>
-              <w:left w:val="single" w:sz="4" w:space="0" w:color="666666"/>
-              <w:bottom w:val="single" w:sz="4" w:space="0" w:color="666666"/>
-              <w:right w:val="single" w:sz="4" w:space="0" w:color="666666"/>
-            </w:tcBorders>
-          </w:tcPr>
-          <w:p>
-            <w:pPr>
-              <w:pStyle w:val="LOnormal"/>
-              <w:widowControl w:val="false"/>
-              <w:spacing w:lineRule="auto" w:line="240" w:before="0" w:after="0"/>
-              <w:jc w:val="center"/>
-              <w:rPr>
-                <w:rFonts w:ascii="Verdana" w:hAnsi="Verdana" w:eastAsia="Verdana" w:cs="Verdana"/>
-                <w:sz w:val="16"/>
-                <w:szCs w:val="16"/>
-              </w:rPr>
-            </w:pPr>
-            <w:r>
-              <w:rPr>
-                <w:rFonts w:eastAsia="Verdana" w:cs="Verdana" w:ascii="Verdana" w:hAnsi="Verdana"/>
-                <w:sz w:val="16"/>
-                <w:szCs w:val="16"/>
-              </w:rPr>
-              <w:t>Macroecology of infectious disease and networked populations</w:t>
-            </w:r>
-          </w:p>
-        </w:tc>
-        <w:tc>
-          <w:tcPr>
-            <w:tcW w:w="4318" w:type="dxa"/>
-            <w:tcBorders>
-              <w:top w:val="single" w:sz="4" w:space="0" w:color="666666"/>
-              <w:left w:val="single" w:sz="4" w:space="0" w:color="666666"/>
-              <w:bottom w:val="single" w:sz="4" w:space="0" w:color="666666"/>
-              <w:right w:val="single" w:sz="4" w:space="0" w:color="666666"/>
-            </w:tcBorders>
-          </w:tcPr>
-          <w:p>
-            <w:pPr>
-              <w:pStyle w:val="LOnormal"/>
-              <w:widowControl w:val="false"/>
-              <w:jc w:val="center"/>
-              <w:rPr>
-                <w:rFonts w:ascii="Verdana" w:hAnsi="Verdana" w:eastAsia="Verdana" w:cs="Verdana"/>
-                <w:sz w:val="16"/>
-                <w:szCs w:val="16"/>
-              </w:rPr>
-            </w:pPr>
-            <w:r>
-              <w:rPr>
-                <w:rFonts w:eastAsia="Verdana" w:cs="Verdana" w:ascii="Verdana" w:hAnsi="Verdana"/>
-                <w:sz w:val="16"/>
-                <w:szCs w:val="16"/>
-              </w:rPr>
-              <w:t>Lab 12: Risk Mapping of Environmentally-Transmitted Disease; Case Study + Analysis</w:t>
-            </w:r>
-          </w:p>
-        </w:tc>
-        <w:tc>
-          <w:tcPr>
-            <w:tcW w:w="2642" w:type="dxa"/>
-            <w:tcBorders>
-              <w:top w:val="single" w:sz="4" w:space="0" w:color="666666"/>
-              <w:left w:val="single" w:sz="4" w:space="0" w:color="666666"/>
-              <w:bottom w:val="single" w:sz="4" w:space="0" w:color="666666"/>
-              <w:right w:val="single" w:sz="4" w:space="0" w:color="666666"/>
-            </w:tcBorders>
-          </w:tcPr>
-          <w:p>
-            <w:pPr>
-              <w:pStyle w:val="LOnormal"/>
-              <w:widowControl w:val="false"/>
-              <w:jc w:val="center"/>
-              <w:rPr>
-                <w:rFonts w:ascii="Verdana" w:hAnsi="Verdana" w:eastAsia="Verdana" w:cs="Verdana"/>
-                <w:sz w:val="16"/>
-                <w:szCs w:val="16"/>
-              </w:rPr>
-            </w:pPr>
-            <w:r>
-              <w:rPr>
-                <w:rFonts w:eastAsia="Verdana" w:cs="Verdana" w:ascii="Verdana" w:hAnsi="Verdana"/>
-                <w:sz w:val="16"/>
-                <w:szCs w:val="16"/>
-              </w:rPr>
-              <w:t>Worksheet 11</w:t>
+                <w:sz w:val="16"/>
+                <w:szCs w:val="16"/>
+              </w:rPr>
+            </w:pPr>
+            <w:r>
+              <w:rPr>
+                <w:rFonts w:eastAsia="Verdana" w:cs="Verdana" w:ascii="Verdana" w:hAnsi="Verdana"/>
+                <w:sz w:val="16"/>
+                <w:szCs w:val="16"/>
+              </w:rPr>
+              <w:t>Worksheet 1</w:t>
+            </w:r>
+            <w:r>
+              <w:rPr>
+                <w:rFonts w:eastAsia="Verdana" w:cs="Verdana" w:ascii="Verdana" w:hAnsi="Verdana"/>
+                <w:sz w:val="16"/>
+                <w:szCs w:val="16"/>
+              </w:rPr>
+              <w:t>0</w:t>
             </w:r>
           </w:p>
         </w:tc>
@@ -3579,21 +3583,13 @@
                 <w:b/>
                 <w:color w:val="000000"/>
               </w:rPr>
-              <w:t>1</w:t>
-            </w:r>
-            <w:r>
-              <w:rPr>
-                <w:rFonts w:eastAsia="Verdana" w:cs="Verdana" w:ascii="Verdana" w:hAnsi="Verdana"/>
-                <w:b/>
-                <w:color w:val="000000"/>
-              </w:rPr>
-              <w:t>5</w:t>
-            </w:r>
-          </w:p>
-        </w:tc>
-        <w:tc>
-          <w:tcPr>
-            <w:tcW w:w="812" w:type="dxa"/>
+              <w:t>15</w:t>
+            </w:r>
+          </w:p>
+        </w:tc>
+        <w:tc>
+          <w:tcPr>
+            <w:tcW w:w="916" w:type="dxa"/>
             <w:tcBorders>
               <w:top w:val="single" w:sz="4" w:space="0" w:color="666666"/>
               <w:left w:val="single" w:sz="4" w:space="0" w:color="666666"/>
@@ -3620,21 +3616,13 @@
                 <w:sz w:val="16"/>
                 <w:szCs w:val="16"/>
               </w:rPr>
-              <w:t>4/</w:t>
-            </w:r>
-            <w:r>
-              <w:rPr>
-                <w:rFonts w:eastAsia="Verdana" w:cs="Verdana" w:ascii="Verdana" w:hAnsi="Verdana"/>
-                <w:sz w:val="16"/>
-                <w:szCs w:val="16"/>
-              </w:rPr>
-              <w:t>22</w:t>
-            </w:r>
-          </w:p>
-        </w:tc>
-        <w:tc>
-          <w:tcPr>
-            <w:tcW w:w="2730" w:type="dxa"/>
+              <w:t>4/22</w:t>
+            </w:r>
+          </w:p>
+        </w:tc>
+        <w:tc>
+          <w:tcPr>
+            <w:tcW w:w="2626" w:type="dxa"/>
             <w:tcBorders>
               <w:top w:val="single" w:sz="4" w:space="0" w:color="666666"/>
               <w:left w:val="single" w:sz="4" w:space="0" w:color="666666"/>
@@ -3667,7 +3655,7 @@
         </w:tc>
         <w:tc>
           <w:tcPr>
-            <w:tcW w:w="4318" w:type="dxa"/>
+            <w:tcW w:w="4317" w:type="dxa"/>
             <w:tcBorders>
               <w:top w:val="single" w:sz="4" w:space="0" w:color="666666"/>
               <w:left w:val="single" w:sz="4" w:space="0" w:color="666666"/>
@@ -3676,6 +3664,66 @@
             </w:tcBorders>
             <w:shd w:fill="CCCCCC" w:val="clear"/>
           </w:tcPr>
+          <w:p>
+            <w:pPr>
+              <w:pStyle w:val="LOnormal"/>
+              <w:widowControl w:val="false"/>
+              <w:jc w:val="center"/>
+              <w:rPr>
+                <w:rFonts w:ascii="Verdana" w:hAnsi="Verdana" w:eastAsia="Verdana" w:cs="Verdana"/>
+                <w:sz w:val="16"/>
+                <w:szCs w:val="16"/>
+              </w:rPr>
+            </w:pPr>
+            <w:r>
+              <w:rPr>
+                <w:rFonts w:eastAsia="Verdana" w:cs="Verdana" w:ascii="Verdana" w:hAnsi="Verdana"/>
+                <w:sz w:val="16"/>
+                <w:szCs w:val="16"/>
+              </w:rPr>
+              <w:t>Lab 12: Novel Host-Parasite Systems:  Moths + Mites</w:t>
+            </w:r>
+          </w:p>
+        </w:tc>
+        <w:tc>
+          <w:tcPr>
+            <w:tcW w:w="2643" w:type="dxa"/>
+            <w:tcBorders>
+              <w:top w:val="single" w:sz="4" w:space="0" w:color="666666"/>
+              <w:left w:val="single" w:sz="4" w:space="0" w:color="666666"/>
+              <w:bottom w:val="single" w:sz="4" w:space="0" w:color="666666"/>
+              <w:right w:val="single" w:sz="4" w:space="0" w:color="666666"/>
+            </w:tcBorders>
+            <w:shd w:fill="CCCCCC" w:val="clear"/>
+          </w:tcPr>
+          <w:p>
+            <w:pPr>
+              <w:pStyle w:val="LOnormal"/>
+              <w:widowControl w:val="false"/>
+              <w:jc w:val="center"/>
+              <w:rPr>
+                <w:rFonts w:ascii="Verdana" w:hAnsi="Verdana" w:eastAsia="Verdana" w:cs="Verdana"/>
+                <w:sz w:val="16"/>
+                <w:szCs w:val="16"/>
+              </w:rPr>
+            </w:pPr>
+            <w:r>
+              <w:rPr>
+                <w:rFonts w:eastAsia="Verdana" w:cs="Verdana" w:ascii="Verdana" w:hAnsi="Verdana"/>
+                <w:sz w:val="16"/>
+                <w:szCs w:val="16"/>
+              </w:rPr>
+              <w:t>Worksheet 1</w:t>
+            </w:r>
+            <w:r>
+              <w:rPr>
+                <w:rFonts w:eastAsia="Verdana" w:cs="Verdana" w:ascii="Verdana" w:hAnsi="Verdana"/>
+                <w:sz w:val="16"/>
+                <w:szCs w:val="16"/>
+              </w:rPr>
+              <w:t>1</w:t>
+            </w:r>
+          </w:p>
           <w:p>
             <w:pPr>
               <w:pStyle w:val="LOnormal"/>
@@ -3694,21 +3742,25 @@
                 <w:sz w:val="16"/>
                 <w:szCs w:val="16"/>
               </w:rPr>
-              <w:t>Lab 13: Disease Transmission in networked populations: Data Analysis of Respiratory Disease in Primates</w:t>
-            </w:r>
-          </w:p>
-        </w:tc>
-        <w:tc>
-          <w:tcPr>
-            <w:tcW w:w="2642" w:type="dxa"/>
-            <w:tcBorders>
-              <w:top w:val="single" w:sz="4" w:space="0" w:color="666666"/>
-              <w:left w:val="single" w:sz="4" w:space="0" w:color="666666"/>
-              <w:bottom w:val="single" w:sz="4" w:space="0" w:color="666666"/>
-              <w:right w:val="single" w:sz="4" w:space="0" w:color="666666"/>
-            </w:tcBorders>
-            <w:shd w:fill="CCCCCC" w:val="clear"/>
-          </w:tcPr>
+              <w:t>4/2</w:t>
+            </w:r>
+            <w:r>
+              <w:rPr>
+                <w:rFonts w:eastAsia="Verdana" w:cs="Verdana" w:ascii="Verdana" w:hAnsi="Verdana"/>
+                <w:sz w:val="16"/>
+                <w:szCs w:val="16"/>
+              </w:rPr>
+              <w:t>4</w:t>
+            </w:r>
+            <w:r>
+              <w:rPr>
+                <w:rFonts w:eastAsia="Verdana" w:cs="Verdana" w:ascii="Verdana" w:hAnsi="Verdana"/>
+                <w:sz w:val="16"/>
+                <w:szCs w:val="16"/>
+              </w:rPr>
+              <w:t>: HW 4</w:t>
+            </w:r>
+          </w:p>
           <w:p>
             <w:pPr>
               <w:pStyle w:val="LOnormal"/>
@@ -3726,48 +3778,39 @@
                 <w:sz w:val="16"/>
                 <w:szCs w:val="16"/>
               </w:rPr>
-              <w:t>Worksheet 12</w:t>
-            </w:r>
-          </w:p>
-          <w:p>
-            <w:pPr>
-              <w:pStyle w:val="LOnormal"/>
-              <w:widowControl w:val="false"/>
-              <w:spacing w:lineRule="auto" w:line="240" w:before="0" w:after="0"/>
-              <w:jc w:val="center"/>
-              <w:rPr>
-                <w:rFonts w:ascii="Verdana" w:hAnsi="Verdana" w:eastAsia="Verdana" w:cs="Verdana"/>
-                <w:sz w:val="16"/>
-                <w:szCs w:val="16"/>
-              </w:rPr>
-            </w:pPr>
-            <w:r>
-              <w:rPr>
-                <w:rFonts w:eastAsia="Verdana" w:cs="Verdana" w:ascii="Verdana" w:hAnsi="Verdana"/>
-                <w:sz w:val="16"/>
-                <w:szCs w:val="16"/>
-              </w:rPr>
-              <w:t>4/22: HW 4</w:t>
-            </w:r>
-          </w:p>
-          <w:p>
-            <w:pPr>
-              <w:pStyle w:val="LOnormal"/>
-              <w:widowControl w:val="false"/>
-              <w:jc w:val="center"/>
-              <w:rPr>
-                <w:rFonts w:ascii="Verdana" w:hAnsi="Verdana" w:eastAsia="Verdana" w:cs="Verdana"/>
-                <w:sz w:val="16"/>
-                <w:szCs w:val="16"/>
-              </w:rPr>
-            </w:pPr>
-            <w:r>
-              <w:rPr>
-                <w:rFonts w:eastAsia="Verdana" w:cs="Verdana" w:ascii="Verdana" w:hAnsi="Verdana"/>
-                <w:sz w:val="16"/>
-                <w:szCs w:val="16"/>
-              </w:rPr>
-              <w:t>Worksheet 13 (Due 04/22)</w:t>
+              <w:t>Worksheet 1</w:t>
+            </w:r>
+            <w:r>
+              <w:rPr>
+                <w:rFonts w:eastAsia="Verdana" w:cs="Verdana" w:ascii="Verdana" w:hAnsi="Verdana"/>
+                <w:sz w:val="16"/>
+                <w:szCs w:val="16"/>
+              </w:rPr>
+              <w:t>2</w:t>
+            </w:r>
+            <w:r>
+              <w:rPr>
+                <w:rFonts w:eastAsia="Verdana" w:cs="Verdana" w:ascii="Verdana" w:hAnsi="Verdana"/>
+                <w:sz w:val="16"/>
+                <w:szCs w:val="16"/>
+              </w:rPr>
+              <w:t xml:space="preserve"> (Due 04/2</w:t>
+            </w:r>
+            <w:r>
+              <w:rPr>
+                <w:rFonts w:eastAsia="Verdana" w:cs="Verdana" w:ascii="Verdana" w:hAnsi="Verdana"/>
+                <w:sz w:val="16"/>
+                <w:szCs w:val="16"/>
+              </w:rPr>
+              <w:t>8</w:t>
+            </w:r>
+            <w:r>
+              <w:rPr>
+                <w:rFonts w:eastAsia="Verdana" w:cs="Verdana" w:ascii="Verdana" w:hAnsi="Verdana"/>
+                <w:sz w:val="16"/>
+                <w:szCs w:val="16"/>
+              </w:rPr>
+              <w:t>)</w:t>
             </w:r>
           </w:p>
         </w:tc>
@@ -3809,23 +3852,7 @@
           <w:sz w:val="28"/>
           <w:szCs w:val="28"/>
         </w:rPr>
-        <w:t xml:space="preserve">Final Exam Date: </w:t>
-      </w:r>
-      <w:r>
-        <w:rPr>
-          <w:b/>
-          <w:sz w:val="28"/>
-          <w:szCs w:val="28"/>
-        </w:rPr>
-        <w:t>May 6</w:t>
-      </w:r>
-      <w:r>
-        <w:rPr>
-          <w:b/>
-          <w:sz w:val="28"/>
-          <w:szCs w:val="28"/>
-        </w:rPr>
-        <w:t xml:space="preserve"> - 9:00 a.m</w:t>
+        <w:t>Final Exam Date: May 6 - 9:00 a.m</w:t>
       </w:r>
     </w:p>
     <w:p>

</xml_diff>